<commit_message>
Añadidos varios Docker Compose para diversas plataformas. Temporal.
</commit_message>
<xml_diff>
--- a/2ASIR_A_SANCHEZ_PAEZ_JAVIER_NETWORKING.docx
+++ b/2ASIR_A_SANCHEZ_PAEZ_JAVIER_NETWORKING.docx
@@ -386,7 +386,6 @@
               <w:rFonts w:ascii="Bodoni MT" w:hAnsi="Bodoni MT"/>
               <w:sz w:val="32"/>
               <w:szCs w:val="32"/>
-              <w:u w:val="thick"/>
             </w:rPr>
           </w:pPr>
           <w:r>
@@ -405,6 +404,15 @@
             </w:rPr>
             <w:t>, curso 2021-2023</w:t>
           </w:r>
+        </w:p>
+        <w:p>
+          <w:pPr>
+            <w:rPr>
+              <w:rFonts w:ascii="Bodoni MT" w:hAnsi="Bodoni MT"/>
+              <w:sz w:val="32"/>
+              <w:szCs w:val="32"/>
+            </w:rPr>
+          </w:pPr>
           <w:r>
             <w:rPr>
               <w:rFonts w:ascii="Bodoni MT" w:hAnsi="Bodoni MT"/>
@@ -412,6 +420,7 @@
               <w:szCs w:val="32"/>
               <w:u w:val="thick"/>
             </w:rPr>
+            <w:lastRenderedPageBreak/>
             <w:br w:type="page"/>
           </w:r>
         </w:p>
@@ -489,7 +498,15 @@
           <w:sz w:val="24"/>
           <w:szCs w:val="24"/>
         </w:rPr>
-        <w:t xml:space="preserve"> mentor desde siempre</w:t>
+        <w:t xml:space="preserve"> mentor desde</w:t>
+      </w:r>
+      <w:r>
+        <w:rPr>
+          <w:rFonts w:ascii="Bodoni MT" w:hAnsi="Bodoni MT"/>
+          <w:sz w:val="24"/>
+          <w:szCs w:val="24"/>
+        </w:rPr>
+        <w:t xml:space="preserve"> que tengo uso de razón</w:t>
       </w:r>
       <w:r>
         <w:rPr>
@@ -514,7 +531,23 @@
           <w:sz w:val="24"/>
           <w:szCs w:val="24"/>
         </w:rPr>
-        <w:t>A Vicky, por darme la paz y la guerra que necesito.</w:t>
+        <w:t xml:space="preserve">A Vicky, por darme la paz y la guerra que </w:t>
+      </w:r>
+      <w:r>
+        <w:rPr>
+          <w:rFonts w:ascii="Bodoni MT" w:hAnsi="Bodoni MT"/>
+          <w:sz w:val="24"/>
+          <w:szCs w:val="24"/>
+        </w:rPr>
+        <w:t>me hace falta para seguir</w:t>
+      </w:r>
+      <w:r>
+        <w:rPr>
+          <w:rFonts w:ascii="Bodoni MT" w:hAnsi="Bodoni MT"/>
+          <w:sz w:val="24"/>
+          <w:szCs w:val="24"/>
+        </w:rPr>
+        <w:t>.</w:t>
       </w:r>
     </w:p>
     <w:p>
@@ -531,7 +564,39 @@
           <w:sz w:val="24"/>
           <w:szCs w:val="24"/>
         </w:rPr>
-        <w:t>A mis profesores, por enseñarme y mantenerme motivado.</w:t>
+        <w:t xml:space="preserve">A </w:t>
+      </w:r>
+      <w:r>
+        <w:rPr>
+          <w:rFonts w:ascii="Bodoni MT" w:hAnsi="Bodoni MT"/>
+          <w:sz w:val="24"/>
+          <w:szCs w:val="24"/>
+        </w:rPr>
+        <w:t>los buenos</w:t>
+      </w:r>
+      <w:r>
+        <w:rPr>
+          <w:rFonts w:ascii="Bodoni MT" w:hAnsi="Bodoni MT"/>
+          <w:sz w:val="24"/>
+          <w:szCs w:val="24"/>
+        </w:rPr>
+        <w:t xml:space="preserve"> profesores</w:t>
+      </w:r>
+      <w:r>
+        <w:rPr>
+          <w:rFonts w:ascii="Bodoni MT" w:hAnsi="Bodoni MT"/>
+          <w:sz w:val="24"/>
+          <w:szCs w:val="24"/>
+        </w:rPr>
+        <w:t xml:space="preserve"> que me han acompañado</w:t>
+      </w:r>
+      <w:r>
+        <w:rPr>
+          <w:rFonts w:ascii="Bodoni MT" w:hAnsi="Bodoni MT"/>
+          <w:sz w:val="24"/>
+          <w:szCs w:val="24"/>
+        </w:rPr>
+        <w:t>, por enseñarme y mantenerme motivado.</w:t>
       </w:r>
     </w:p>
     <w:p>
@@ -548,7 +613,23 @@
           <w:sz w:val="24"/>
           <w:szCs w:val="24"/>
         </w:rPr>
-        <w:t>A mis amigos y amigas, por estar siempre ahí.</w:t>
+        <w:t xml:space="preserve">A mis amigos y amigas, por </w:t>
+      </w:r>
+      <w:r>
+        <w:rPr>
+          <w:rFonts w:ascii="Bodoni MT" w:hAnsi="Bodoni MT"/>
+          <w:sz w:val="24"/>
+          <w:szCs w:val="24"/>
+        </w:rPr>
+        <w:t xml:space="preserve">ser quienes son y por </w:t>
+      </w:r>
+      <w:r>
+        <w:rPr>
+          <w:rFonts w:ascii="Bodoni MT" w:hAnsi="Bodoni MT"/>
+          <w:sz w:val="24"/>
+          <w:szCs w:val="24"/>
+        </w:rPr>
+        <w:t>estar siempre ahí.</w:t>
       </w:r>
     </w:p>
     <w:p>
@@ -743,6 +824,26 @@
       <w:pPr>
         <w:rPr>
           <w:rFonts w:ascii="Bodoni MT" w:hAnsi="Bodoni MT"/>
+          <w:color w:val="000000" w:themeColor="text1"/>
+          <w:sz w:val="28"/>
+          <w:szCs w:val="28"/>
+        </w:rPr>
+      </w:pPr>
+    </w:p>
+    <w:p>
+      <w:pPr>
+        <w:rPr>
+          <w:rFonts w:ascii="Bodoni MT" w:hAnsi="Bodoni MT"/>
+          <w:color w:val="000000" w:themeColor="text1"/>
+          <w:sz w:val="28"/>
+          <w:szCs w:val="28"/>
+        </w:rPr>
+      </w:pPr>
+    </w:p>
+    <w:p>
+      <w:pPr>
+        <w:rPr>
+          <w:rFonts w:ascii="Bodoni MT" w:hAnsi="Bodoni MT"/>
           <w:b/>
           <w:bCs/>
           <w:color w:val="000000" w:themeColor="text1"/>
@@ -798,7 +899,43 @@
           <w:sz w:val="24"/>
           <w:szCs w:val="24"/>
         </w:rPr>
-        <w:t>, Cisco,</w:t>
+        <w:t>, Cisco</w:t>
+      </w:r>
+      <w:r>
+        <w:rPr>
+          <w:rFonts w:ascii="Bodoni MT" w:hAnsi="Bodoni MT"/>
+          <w:color w:val="000000" w:themeColor="text1"/>
+          <w:sz w:val="24"/>
+          <w:szCs w:val="24"/>
+        </w:rPr>
+        <w:t xml:space="preserve"> </w:t>
+      </w:r>
+      <w:r>
+        <w:rPr>
+          <w:rFonts w:ascii="Bodoni MT" w:hAnsi="Bodoni MT"/>
+          <w:color w:val="000000" w:themeColor="text1"/>
+          <w:sz w:val="24"/>
+          <w:szCs w:val="24"/>
+        </w:rPr>
+        <w:t>I</w:t>
+      </w:r>
+      <w:r>
+        <w:rPr>
+          <w:rFonts w:ascii="Bodoni MT" w:hAnsi="Bodoni MT"/>
+          <w:color w:val="000000" w:themeColor="text1"/>
+          <w:sz w:val="24"/>
+          <w:szCs w:val="24"/>
+        </w:rPr>
+        <w:t>OS</w:t>
+      </w:r>
+      <w:r>
+        <w:rPr>
+          <w:rFonts w:ascii="Bodoni MT" w:hAnsi="Bodoni MT"/>
+          <w:color w:val="000000" w:themeColor="text1"/>
+          <w:sz w:val="24"/>
+          <w:szCs w:val="24"/>
+        </w:rPr>
+        <w:t>,</w:t>
       </w:r>
       <w:r>
         <w:rPr>
@@ -843,11 +980,18 @@
       <w:pPr>
         <w:rPr>
           <w:rFonts w:ascii="Bodoni MT" w:hAnsi="Bodoni MT"/>
-          <w:color w:val="000000" w:themeColor="text1"/>
           <w:sz w:val="28"/>
           <w:szCs w:val="28"/>
         </w:rPr>
       </w:pPr>
+      <w:r>
+        <w:rPr>
+          <w:rFonts w:ascii="Bodoni MT" w:hAnsi="Bodoni MT"/>
+          <w:sz w:val="28"/>
+          <w:szCs w:val="28"/>
+        </w:rPr>
+        <w:br w:type="page"/>
+      </w:r>
     </w:p>
     <w:p>
       <w:pPr>
@@ -857,123 +1001,15 @@
           <w:szCs w:val="28"/>
         </w:rPr>
       </w:pPr>
-    </w:p>
-    <w:p>
-      <w:pPr>
+      <w:r>
         <w:rPr>
           <w:rFonts w:ascii="Bodoni MT" w:hAnsi="Bodoni MT"/>
           <w:sz w:val="28"/>
           <w:szCs w:val="28"/>
         </w:rPr>
-      </w:pPr>
-    </w:p>
-    <w:p>
-      <w:pPr>
-        <w:rPr>
-          <w:rFonts w:ascii="Bodoni MT" w:hAnsi="Bodoni MT"/>
-          <w:sz w:val="28"/>
-          <w:szCs w:val="28"/>
-        </w:rPr>
-      </w:pPr>
-    </w:p>
-    <w:p>
-      <w:pPr>
-        <w:rPr>
-          <w:rFonts w:ascii="Bodoni MT" w:hAnsi="Bodoni MT"/>
-          <w:sz w:val="28"/>
-          <w:szCs w:val="28"/>
-        </w:rPr>
-      </w:pPr>
-    </w:p>
-    <w:p>
-      <w:pPr>
-        <w:rPr>
-          <w:rFonts w:ascii="Bodoni MT" w:hAnsi="Bodoni MT"/>
-          <w:sz w:val="28"/>
-          <w:szCs w:val="28"/>
-        </w:rPr>
-      </w:pPr>
-    </w:p>
-    <w:p>
-      <w:pPr>
-        <w:rPr>
-          <w:rFonts w:ascii="Bodoni MT" w:hAnsi="Bodoni MT"/>
-          <w:sz w:val="28"/>
-          <w:szCs w:val="28"/>
-        </w:rPr>
-      </w:pPr>
-    </w:p>
-    <w:p>
-      <w:pPr>
-        <w:rPr>
-          <w:rFonts w:ascii="Bodoni MT" w:hAnsi="Bodoni MT"/>
-          <w:sz w:val="28"/>
-          <w:szCs w:val="28"/>
-        </w:rPr>
-      </w:pPr>
-    </w:p>
-    <w:p>
-      <w:pPr>
-        <w:rPr>
-          <w:rFonts w:ascii="Bodoni MT" w:hAnsi="Bodoni MT"/>
-          <w:sz w:val="28"/>
-          <w:szCs w:val="28"/>
-        </w:rPr>
-      </w:pPr>
-    </w:p>
-    <w:p>
-      <w:pPr>
-        <w:rPr>
-          <w:rFonts w:ascii="Bodoni MT" w:hAnsi="Bodoni MT"/>
-          <w:sz w:val="28"/>
-          <w:szCs w:val="28"/>
-        </w:rPr>
-      </w:pPr>
-    </w:p>
-    <w:p>
-      <w:pPr>
-        <w:rPr>
-          <w:rFonts w:ascii="Bodoni MT" w:hAnsi="Bodoni MT"/>
-          <w:sz w:val="28"/>
-          <w:szCs w:val="28"/>
-        </w:rPr>
-      </w:pPr>
-    </w:p>
-    <w:p>
-      <w:pPr>
-        <w:rPr>
-          <w:rFonts w:ascii="Bodoni MT" w:hAnsi="Bodoni MT"/>
-          <w:sz w:val="28"/>
-          <w:szCs w:val="28"/>
-        </w:rPr>
-      </w:pPr>
-    </w:p>
-    <w:p>
-      <w:pPr>
-        <w:rPr>
-          <w:rFonts w:ascii="Bodoni MT" w:hAnsi="Bodoni MT"/>
-          <w:sz w:val="28"/>
-          <w:szCs w:val="28"/>
-        </w:rPr>
-      </w:pPr>
-    </w:p>
-    <w:p>
-      <w:pPr>
-        <w:rPr>
-          <w:rFonts w:ascii="Bodoni MT" w:hAnsi="Bodoni MT"/>
-          <w:sz w:val="28"/>
-          <w:szCs w:val="28"/>
-        </w:rPr>
-      </w:pPr>
-    </w:p>
-    <w:p>
-      <w:pPr>
-        <w:rPr>
-          <w:rFonts w:ascii="Bodoni MT" w:hAnsi="Bodoni MT"/>
-          <w:sz w:val="28"/>
-          <w:szCs w:val="28"/>
-        </w:rPr>
-      </w:pPr>
+        <w:lastRenderedPageBreak/>
+        <w:br w:type="page"/>
+      </w:r>
     </w:p>
     <w:p>
       <w:pPr>
@@ -986,14 +1022,6 @@
           <w:szCs w:val="28"/>
         </w:rPr>
       </w:pPr>
-      <w:r>
-        <w:rPr>
-          <w:rFonts w:ascii="Bodoni MT" w:hAnsi="Bodoni MT"/>
-          <w:sz w:val="28"/>
-          <w:szCs w:val="28"/>
-        </w:rPr>
-        <w:tab/>
-      </w:r>
     </w:p>
     <w:sectPr>
       <w:headerReference w:type="default" r:id="rId10"/>
@@ -1118,6 +1146,7 @@
           <w:dataBinding w:prefixMappings="xmlns:ns0='http://purl.org/dc/elements/1.1/' xmlns:ns1='http://schemas.openxmlformats.org/package/2006/metadata/core-properties' " w:xpath="/ns1:coreProperties[1]/ns0:creator[1]" w:storeItemID="{6C3C8BC8-F283-45AE-878A-BAB7291924A1}"/>
           <w:text/>
         </w:sdtPr>
+        <w:sdtEndPr/>
         <w:sdtContent>
           <w:tc>
             <w:tcPr>
@@ -1331,6 +1360,7 @@
                             <w:dataBinding w:prefixMappings="xmlns:ns0='http://purl.org/dc/elements/1.1/' xmlns:ns1='http://schemas.openxmlformats.org/package/2006/metadata/core-properties' " w:xpath="/ns1:coreProperties[1]/ns0:title[1]" w:storeItemID="{6C3C8BC8-F283-45AE-878A-BAB7291924A1}"/>
                             <w:text/>
                           </w:sdtPr>
+                          <w:sdtEndPr/>
                           <w:sdtContent>
                             <w:p>
                               <w:pPr>
@@ -1388,6 +1418,7 @@
                       <w:dataBinding w:prefixMappings="xmlns:ns0='http://purl.org/dc/elements/1.1/' xmlns:ns1='http://schemas.openxmlformats.org/package/2006/metadata/core-properties' " w:xpath="/ns1:coreProperties[1]/ns0:title[1]" w:storeItemID="{6C3C8BC8-F283-45AE-878A-BAB7291924A1}"/>
                       <w:text/>
                     </w:sdtPr>
+                    <w:sdtEndPr/>
                     <w:sdtContent>
                       <w:p>
                         <w:pPr>
@@ -2426,6 +2457,7 @@
   </w:compat>
   <w:rsids>
     <w:rsidRoot w:val="005B7BC9"/>
+    <w:rsid w:val="00235A52"/>
     <w:rsid w:val="00456019"/>
     <w:rsid w:val="005B7BC9"/>
   </w:rsids>
@@ -2876,14 +2908,6 @@
     <w:semiHidden/>
     <w:unhideWhenUsed/>
   </w:style>
-  <w:style w:type="paragraph" w:customStyle="1" w:styleId="09F7D33FAC764755B834F17984316CF2">
-    <w:name w:val="09F7D33FAC764755B834F17984316CF2"/>
-    <w:rsid w:val="005B7BC9"/>
-  </w:style>
-  <w:style w:type="paragraph" w:customStyle="1" w:styleId="8EAAD409F4AC44F3933A73CF92D3CABB">
-    <w:name w:val="8EAAD409F4AC44F3933A73CF92D3CABB"/>
-    <w:rsid w:val="005B7BC9"/>
-  </w:style>
   <w:style w:type="character" w:customStyle="1" w:styleId="Textodemarcadordeposicin">
     <w:name w:val="Texto de marcador de posición"/>
     <w:basedOn w:val="Fuentedeprrafopredeter"/>

</xml_diff>

<commit_message>
Nueva estructura de carpetas. Añadido Dockerfile de Ansible.
</commit_message>
<xml_diff>
--- a/2ASIR_A_SANCHEZ_PAEZ_JAVIER_NETWORKING.docx
+++ b/2ASIR_A_SANCHEZ_PAEZ_JAVIER_NETWORKING.docx
@@ -1,6 +1,6 @@
 
 <file path=word/document.xml><?xml version="1.0" encoding="utf-8"?>
-<w:document xmlns:wpc="http://schemas.microsoft.com/office/word/2010/wordprocessingCanvas" xmlns:cx="http://schemas.microsoft.com/office/drawing/2014/chartex" xmlns:cx1="http://schemas.microsoft.com/office/drawing/2015/9/8/chartex" xmlns:cx2="http://schemas.microsoft.com/office/drawing/2015/10/21/chartex" xmlns:cx3="http://schemas.microsoft.com/office/drawing/2016/5/9/chartex" xmlns:cx4="http://schemas.microsoft.com/office/drawing/2016/5/10/chartex" xmlns:cx5="http://schemas.microsoft.com/office/drawing/2016/5/11/chartex" xmlns:cx6="http://schemas.microsoft.com/office/drawing/2016/5/12/chartex" xmlns:cx7="http://schemas.microsoft.com/office/drawing/2016/5/13/chartex" xmlns:cx8="http://schemas.microsoft.com/office/drawing/2016/5/14/chartex" xmlns:mc="http://schemas.openxmlformats.org/markup-compatibility/2006" xmlns:aink="http://schemas.microsoft.com/office/drawing/2016/ink" xmlns:am3d="http://schemas.microsoft.com/office/drawing/2017/model3d" xmlns:o="urn:schemas-microsoft-com:office:office" xmlns:r="http://schemas.openxmlformats.org/officeDocument/2006/relationships" xmlns:m="http://schemas.openxmlformats.org/officeDocument/2006/math" xmlns:v="urn:schemas-microsoft-com:vml" xmlns:wp14="http://schemas.microsoft.com/office/word/2010/wordprocessingDrawing" xmlns:wp="http://schemas.openxmlformats.org/drawingml/2006/wordprocessingDrawing" xmlns:w10="urn:schemas-microsoft-com:office:word" xmlns:w="http://schemas.openxmlformats.org/wordprocessingml/2006/main" xmlns:w14="http://schemas.microsoft.com/office/word/2010/wordml" xmlns:w15="http://schemas.microsoft.com/office/word/2012/wordml" xmlns:w16cex="http://schemas.microsoft.com/office/word/2018/wordml/cex" xmlns:w16cid="http://schemas.microsoft.com/office/word/2016/wordml/cid" xmlns:w16="http://schemas.microsoft.com/office/word/2018/wordml" xmlns:w16sdtdh="http://schemas.microsoft.com/office/word/2020/wordml/sdtdatahash" xmlns:w16se="http://schemas.microsoft.com/office/word/2015/wordml/symex" xmlns:wpg="http://schemas.microsoft.com/office/word/2010/wordprocessingGroup" xmlns:wpi="http://schemas.microsoft.com/office/word/2010/wordprocessingInk" xmlns:wne="http://schemas.microsoft.com/office/word/2006/wordml" xmlns:wps="http://schemas.microsoft.com/office/word/2010/wordprocessingShape" mc:Ignorable="w14 w15 w16se w16cid w16 w16cex w16sdtdh wp14">
+<w:document xmlns:wpc="http://schemas.microsoft.com/office/word/2010/wordprocessingCanvas" xmlns:cx="http://schemas.microsoft.com/office/drawing/2014/chartex" xmlns:cx1="http://schemas.microsoft.com/office/drawing/2015/9/8/chartex" xmlns:cx2="http://schemas.microsoft.com/office/drawing/2015/10/21/chartex" xmlns:cx3="http://schemas.microsoft.com/office/drawing/2016/5/9/chartex" xmlns:cx4="http://schemas.microsoft.com/office/drawing/2016/5/10/chartex" xmlns:cx5="http://schemas.microsoft.com/office/drawing/2016/5/11/chartex" xmlns:cx6="http://schemas.microsoft.com/office/drawing/2016/5/12/chartex" xmlns:cx7="http://schemas.microsoft.com/office/drawing/2016/5/13/chartex" xmlns:cx8="http://schemas.microsoft.com/office/drawing/2016/5/14/chartex" xmlns:mc="http://schemas.openxmlformats.org/markup-compatibility/2006" xmlns:aink="http://schemas.microsoft.com/office/drawing/2016/ink" xmlns:am3d="http://schemas.microsoft.com/office/drawing/2017/model3d" xmlns:o="urn:schemas-microsoft-com:office:office" xmlns:oel="http://schemas.microsoft.com/office/2019/extlst" xmlns:r="http://schemas.openxmlformats.org/officeDocument/2006/relationships" xmlns:m="http://schemas.openxmlformats.org/officeDocument/2006/math" xmlns:v="urn:schemas-microsoft-com:vml" xmlns:wp14="http://schemas.microsoft.com/office/word/2010/wordprocessingDrawing" xmlns:wp="http://schemas.openxmlformats.org/drawingml/2006/wordprocessingDrawing" xmlns:w10="urn:schemas-microsoft-com:office:word" xmlns:w="http://schemas.openxmlformats.org/wordprocessingml/2006/main" xmlns:w14="http://schemas.microsoft.com/office/word/2010/wordml" xmlns:w15="http://schemas.microsoft.com/office/word/2012/wordml" xmlns:w16cex="http://schemas.microsoft.com/office/word/2018/wordml/cex" xmlns:w16cid="http://schemas.microsoft.com/office/word/2016/wordml/cid" xmlns:w16="http://schemas.microsoft.com/office/word/2018/wordml" xmlns:w16sdtdh="http://schemas.microsoft.com/office/word/2020/wordml/sdtdatahash" xmlns:w16se="http://schemas.microsoft.com/office/word/2015/wordml/symex" xmlns:wpg="http://schemas.microsoft.com/office/word/2010/wordprocessingGroup" xmlns:wpi="http://schemas.microsoft.com/office/word/2010/wordprocessingInk" xmlns:wne="http://schemas.microsoft.com/office/word/2006/wordml" xmlns:wps="http://schemas.microsoft.com/office/word/2010/wordprocessingShape" mc:Ignorable="w14 w15 w16se w16cid w16 w16cex w16sdtdh wp14">
   <w:body>
     <w:sdt>
       <w:sdtPr>
@@ -440,238 +440,204 @@
     </w:p>
     <w:p>
       <w:pPr>
-        <w:rPr>
-          <w:rFonts w:ascii="Bodoni MT" w:hAnsi="Bodoni MT"/>
-          <w:sz w:val="28"/>
-          <w:szCs w:val="28"/>
-          <w:u w:val="thick"/>
-        </w:rPr>
-      </w:pPr>
-      <w:r>
-        <w:rPr>
-          <w:rFonts w:ascii="Bodoni MT" w:hAnsi="Bodoni MT"/>
-          <w:b/>
-          <w:bCs/>
-          <w:color w:val="000000" w:themeColor="text1"/>
+        <w:pStyle w:val="Heading1"/>
+      </w:pPr>
+      <w:r>
+        <w:t>Agradecimientos</w:t>
+      </w:r>
+    </w:p>
+    <w:p>
+      <w:pPr>
+        <w:rPr>
+          <w:rFonts w:ascii="Bodoni MT" w:hAnsi="Bodoni MT"/>
+          <w:sz w:val="24"/>
+          <w:szCs w:val="24"/>
+        </w:rPr>
+      </w:pPr>
+      <w:r>
+        <w:rPr>
+          <w:rFonts w:ascii="Bodoni MT" w:hAnsi="Bodoni MT"/>
+          <w:sz w:val="24"/>
+          <w:szCs w:val="24"/>
+        </w:rPr>
+        <w:t>A mi familia, porque sin ellos no estaría donde estoy.</w:t>
+      </w:r>
+    </w:p>
+    <w:p>
+      <w:pPr>
+        <w:rPr>
+          <w:rFonts w:ascii="Bodoni MT" w:hAnsi="Bodoni MT"/>
+          <w:sz w:val="24"/>
+          <w:szCs w:val="24"/>
+        </w:rPr>
+      </w:pPr>
+      <w:r>
+        <w:rPr>
+          <w:rFonts w:ascii="Bodoni MT" w:hAnsi="Bodoni MT"/>
+          <w:sz w:val="24"/>
+          <w:szCs w:val="24"/>
+        </w:rPr>
+        <w:t>A Carlos, por ser mi</w:t>
+      </w:r>
+      <w:r>
+        <w:rPr>
+          <w:rFonts w:ascii="Bodoni MT" w:hAnsi="Bodoni MT"/>
+          <w:sz w:val="24"/>
+          <w:szCs w:val="24"/>
+        </w:rPr>
+        <w:t xml:space="preserve"> mentor desde</w:t>
+      </w:r>
+      <w:r>
+        <w:rPr>
+          <w:rFonts w:ascii="Bodoni MT" w:hAnsi="Bodoni MT"/>
+          <w:sz w:val="24"/>
+          <w:szCs w:val="24"/>
+        </w:rPr>
+        <w:t xml:space="preserve"> que tengo uso de razón</w:t>
+      </w:r>
+      <w:r>
+        <w:rPr>
+          <w:rFonts w:ascii="Bodoni MT" w:hAnsi="Bodoni MT"/>
+          <w:sz w:val="24"/>
+          <w:szCs w:val="24"/>
+        </w:rPr>
+        <w:t>.</w:t>
+      </w:r>
+    </w:p>
+    <w:p>
+      <w:pPr>
+        <w:rPr>
+          <w:rFonts w:ascii="Bodoni MT" w:hAnsi="Bodoni MT"/>
+          <w:sz w:val="24"/>
+          <w:szCs w:val="24"/>
+        </w:rPr>
+      </w:pPr>
+      <w:r>
+        <w:rPr>
+          <w:rFonts w:ascii="Bodoni MT" w:hAnsi="Bodoni MT"/>
+          <w:sz w:val="24"/>
+          <w:szCs w:val="24"/>
+        </w:rPr>
+        <w:t xml:space="preserve">A Vicky, por darme la paz y la guerra que </w:t>
+      </w:r>
+      <w:r>
+        <w:rPr>
+          <w:rFonts w:ascii="Bodoni MT" w:hAnsi="Bodoni MT"/>
+          <w:sz w:val="24"/>
+          <w:szCs w:val="24"/>
+        </w:rPr>
+        <w:t>me hace falta para seguir</w:t>
+      </w:r>
+      <w:r>
+        <w:rPr>
+          <w:rFonts w:ascii="Bodoni MT" w:hAnsi="Bodoni MT"/>
+          <w:sz w:val="24"/>
+          <w:szCs w:val="24"/>
+        </w:rPr>
+        <w:t>.</w:t>
+      </w:r>
+    </w:p>
+    <w:p>
+      <w:pPr>
+        <w:rPr>
+          <w:rFonts w:ascii="Bodoni MT" w:hAnsi="Bodoni MT"/>
+          <w:sz w:val="24"/>
+          <w:szCs w:val="24"/>
+        </w:rPr>
+      </w:pPr>
+      <w:r>
+        <w:rPr>
+          <w:rFonts w:ascii="Bodoni MT" w:hAnsi="Bodoni MT"/>
+          <w:sz w:val="24"/>
+          <w:szCs w:val="24"/>
+        </w:rPr>
+        <w:t xml:space="preserve">A </w:t>
+      </w:r>
+      <w:r>
+        <w:rPr>
+          <w:rFonts w:ascii="Bodoni MT" w:hAnsi="Bodoni MT"/>
+          <w:sz w:val="24"/>
+          <w:szCs w:val="24"/>
+        </w:rPr>
+        <w:t>los buenos</w:t>
+      </w:r>
+      <w:r>
+        <w:rPr>
+          <w:rFonts w:ascii="Bodoni MT" w:hAnsi="Bodoni MT"/>
+          <w:sz w:val="24"/>
+          <w:szCs w:val="24"/>
+        </w:rPr>
+        <w:t xml:space="preserve"> profesores</w:t>
+      </w:r>
+      <w:r>
+        <w:rPr>
+          <w:rFonts w:ascii="Bodoni MT" w:hAnsi="Bodoni MT"/>
+          <w:sz w:val="24"/>
+          <w:szCs w:val="24"/>
+        </w:rPr>
+        <w:t xml:space="preserve"> que me han acompañado</w:t>
+      </w:r>
+      <w:r>
+        <w:rPr>
+          <w:rFonts w:ascii="Bodoni MT" w:hAnsi="Bodoni MT"/>
+          <w:sz w:val="24"/>
+          <w:szCs w:val="24"/>
+        </w:rPr>
+        <w:t>, por enseñarme y mantenerme motivado.</w:t>
+      </w:r>
+    </w:p>
+    <w:p>
+      <w:pPr>
+        <w:rPr>
+          <w:rFonts w:ascii="Bodoni MT" w:hAnsi="Bodoni MT"/>
+          <w:sz w:val="24"/>
+          <w:szCs w:val="24"/>
+        </w:rPr>
+      </w:pPr>
+      <w:r>
+        <w:rPr>
+          <w:rFonts w:ascii="Bodoni MT" w:hAnsi="Bodoni MT"/>
+          <w:sz w:val="24"/>
+          <w:szCs w:val="24"/>
+        </w:rPr>
+        <w:t xml:space="preserve">A mis amigos y amigas, por </w:t>
+      </w:r>
+      <w:r>
+        <w:rPr>
+          <w:rFonts w:ascii="Bodoni MT" w:hAnsi="Bodoni MT"/>
+          <w:sz w:val="24"/>
+          <w:szCs w:val="24"/>
+        </w:rPr>
+        <w:t xml:space="preserve">ser quienes son y por </w:t>
+      </w:r>
+      <w:r>
+        <w:rPr>
+          <w:rFonts w:ascii="Bodoni MT" w:hAnsi="Bodoni MT"/>
+          <w:sz w:val="24"/>
+          <w:szCs w:val="24"/>
+        </w:rPr>
+        <w:t>estar siempre ahí.</w:t>
+      </w:r>
+    </w:p>
+    <w:p>
+      <w:r>
+        <w:br w:type="page"/>
+      </w:r>
+    </w:p>
+    <w:p>
+      <w:pPr>
+        <w:rPr>
           <w:sz w:val="36"/>
           <w:szCs w:val="36"/>
         </w:rPr>
-        <w:t>Agradecimientos</w:t>
-      </w:r>
+      </w:pPr>
     </w:p>
     <w:p>
       <w:pPr>
-        <w:rPr>
-          <w:rFonts w:ascii="Bodoni MT" w:hAnsi="Bodoni MT"/>
-          <w:sz w:val="24"/>
-          <w:szCs w:val="24"/>
-        </w:rPr>
-      </w:pPr>
-      <w:r>
-        <w:rPr>
-          <w:rFonts w:ascii="Bodoni MT" w:hAnsi="Bodoni MT"/>
-          <w:sz w:val="24"/>
-          <w:szCs w:val="24"/>
-        </w:rPr>
-        <w:t>A mi familia, porque sin ellos no estaría donde estoy.</w:t>
-      </w:r>
-    </w:p>
-    <w:p>
-      <w:pPr>
-        <w:rPr>
-          <w:rFonts w:ascii="Bodoni MT" w:hAnsi="Bodoni MT"/>
-          <w:sz w:val="24"/>
-          <w:szCs w:val="24"/>
-        </w:rPr>
-      </w:pPr>
-      <w:r>
-        <w:rPr>
-          <w:rFonts w:ascii="Bodoni MT" w:hAnsi="Bodoni MT"/>
-          <w:sz w:val="24"/>
-          <w:szCs w:val="24"/>
-        </w:rPr>
-        <w:t>A Carlos, por ser mi</w:t>
-      </w:r>
-      <w:r>
-        <w:rPr>
-          <w:rFonts w:ascii="Bodoni MT" w:hAnsi="Bodoni MT"/>
-          <w:sz w:val="24"/>
-          <w:szCs w:val="24"/>
-        </w:rPr>
-        <w:t xml:space="preserve"> mentor desde</w:t>
-      </w:r>
-      <w:r>
-        <w:rPr>
-          <w:rFonts w:ascii="Bodoni MT" w:hAnsi="Bodoni MT"/>
-          <w:sz w:val="24"/>
-          <w:szCs w:val="24"/>
-        </w:rPr>
-        <w:t xml:space="preserve"> que tengo uso de razón</w:t>
-      </w:r>
-      <w:r>
-        <w:rPr>
-          <w:rFonts w:ascii="Bodoni MT" w:hAnsi="Bodoni MT"/>
-          <w:sz w:val="24"/>
-          <w:szCs w:val="24"/>
-        </w:rPr>
-        <w:t>.</w:t>
-      </w:r>
-    </w:p>
-    <w:p>
-      <w:pPr>
-        <w:rPr>
-          <w:rFonts w:ascii="Bodoni MT" w:hAnsi="Bodoni MT"/>
-          <w:sz w:val="24"/>
-          <w:szCs w:val="24"/>
-        </w:rPr>
-      </w:pPr>
-      <w:r>
-        <w:rPr>
-          <w:rFonts w:ascii="Bodoni MT" w:hAnsi="Bodoni MT"/>
-          <w:sz w:val="24"/>
-          <w:szCs w:val="24"/>
-        </w:rPr>
-        <w:t xml:space="preserve">A Vicky, por darme la paz y la guerra que </w:t>
-      </w:r>
-      <w:r>
-        <w:rPr>
-          <w:rFonts w:ascii="Bodoni MT" w:hAnsi="Bodoni MT"/>
-          <w:sz w:val="24"/>
-          <w:szCs w:val="24"/>
-        </w:rPr>
-        <w:t>me hace falta para seguir</w:t>
-      </w:r>
-      <w:r>
-        <w:rPr>
-          <w:rFonts w:ascii="Bodoni MT" w:hAnsi="Bodoni MT"/>
-          <w:sz w:val="24"/>
-          <w:szCs w:val="24"/>
-        </w:rPr>
-        <w:t>.</w:t>
-      </w:r>
-    </w:p>
-    <w:p>
-      <w:pPr>
-        <w:rPr>
-          <w:rFonts w:ascii="Bodoni MT" w:hAnsi="Bodoni MT"/>
-          <w:sz w:val="24"/>
-          <w:szCs w:val="24"/>
-        </w:rPr>
-      </w:pPr>
-      <w:r>
-        <w:rPr>
-          <w:rFonts w:ascii="Bodoni MT" w:hAnsi="Bodoni MT"/>
-          <w:sz w:val="24"/>
-          <w:szCs w:val="24"/>
-        </w:rPr>
-        <w:t xml:space="preserve">A </w:t>
-      </w:r>
-      <w:r>
-        <w:rPr>
-          <w:rFonts w:ascii="Bodoni MT" w:hAnsi="Bodoni MT"/>
-          <w:sz w:val="24"/>
-          <w:szCs w:val="24"/>
-        </w:rPr>
-        <w:t>los buenos</w:t>
-      </w:r>
-      <w:r>
-        <w:rPr>
-          <w:rFonts w:ascii="Bodoni MT" w:hAnsi="Bodoni MT"/>
-          <w:sz w:val="24"/>
-          <w:szCs w:val="24"/>
-        </w:rPr>
-        <w:t xml:space="preserve"> profesores</w:t>
-      </w:r>
-      <w:r>
-        <w:rPr>
-          <w:rFonts w:ascii="Bodoni MT" w:hAnsi="Bodoni MT"/>
-          <w:sz w:val="24"/>
-          <w:szCs w:val="24"/>
-        </w:rPr>
-        <w:t xml:space="preserve"> que me han acompañado</w:t>
-      </w:r>
-      <w:r>
-        <w:rPr>
-          <w:rFonts w:ascii="Bodoni MT" w:hAnsi="Bodoni MT"/>
-          <w:sz w:val="24"/>
-          <w:szCs w:val="24"/>
-        </w:rPr>
-        <w:t>, por enseñarme y mantenerme motivado.</w:t>
-      </w:r>
-    </w:p>
-    <w:p>
-      <w:pPr>
-        <w:rPr>
-          <w:rFonts w:ascii="Bodoni MT" w:hAnsi="Bodoni MT"/>
-          <w:sz w:val="24"/>
-          <w:szCs w:val="24"/>
-        </w:rPr>
-      </w:pPr>
-      <w:r>
-        <w:rPr>
-          <w:rFonts w:ascii="Bodoni MT" w:hAnsi="Bodoni MT"/>
-          <w:sz w:val="24"/>
-          <w:szCs w:val="24"/>
-        </w:rPr>
-        <w:t xml:space="preserve">A mis amigos y amigas, por </w:t>
-      </w:r>
-      <w:r>
-        <w:rPr>
-          <w:rFonts w:ascii="Bodoni MT" w:hAnsi="Bodoni MT"/>
-          <w:sz w:val="24"/>
-          <w:szCs w:val="24"/>
-        </w:rPr>
-        <w:t xml:space="preserve">ser quienes son y por </w:t>
-      </w:r>
-      <w:r>
-        <w:rPr>
-          <w:rFonts w:ascii="Bodoni MT" w:hAnsi="Bodoni MT"/>
-          <w:sz w:val="24"/>
-          <w:szCs w:val="24"/>
-        </w:rPr>
-        <w:t>estar siempre ahí.</w:t>
-      </w:r>
-    </w:p>
-    <w:p>
-      <w:r>
-        <w:br w:type="page"/>
-      </w:r>
-    </w:p>
-    <w:p>
-      <w:pPr>
-        <w:pStyle w:val="Ttulo1"/>
-        <w:rPr>
-          <w:rFonts w:ascii="Bodoni MT" w:hAnsi="Bodoni MT"/>
-          <w:b/>
-          <w:bCs/>
-          <w:color w:val="000000" w:themeColor="text1"/>
-          <w:sz w:val="36"/>
-          <w:szCs w:val="36"/>
-        </w:rPr>
-      </w:pPr>
-    </w:p>
-    <w:p>
-      <w:pPr>
-        <w:pStyle w:val="Ttulo1"/>
-        <w:rPr>
-          <w:rFonts w:ascii="Bodoni MT" w:hAnsi="Bodoni MT"/>
-          <w:b/>
-          <w:bCs/>
-          <w:color w:val="000000" w:themeColor="text1"/>
-          <w:sz w:val="36"/>
-          <w:szCs w:val="36"/>
-        </w:rPr>
+        <w:pStyle w:val="Heading1"/>
       </w:pPr>
       <w:proofErr w:type="spellStart"/>
       <w:r>
-        <w:rPr>
-          <w:rFonts w:ascii="Bodoni MT" w:hAnsi="Bodoni MT"/>
-          <w:b/>
-          <w:bCs/>
-          <w:color w:val="000000" w:themeColor="text1"/>
-          <w:sz w:val="36"/>
-          <w:szCs w:val="36"/>
-        </w:rPr>
         <w:t>Abstract</w:t>
       </w:r>
       <w:proofErr w:type="spellEnd"/>
@@ -842,24 +808,9 @@
     </w:p>
     <w:p>
       <w:pPr>
-        <w:rPr>
-          <w:rFonts w:ascii="Bodoni MT" w:hAnsi="Bodoni MT"/>
-          <w:b/>
-          <w:bCs/>
-          <w:color w:val="000000" w:themeColor="text1"/>
-          <w:sz w:val="36"/>
-          <w:szCs w:val="36"/>
-        </w:rPr>
-      </w:pPr>
-      <w:r>
-        <w:rPr>
-          <w:rFonts w:ascii="Bodoni MT" w:hAnsi="Bodoni MT"/>
-          <w:b/>
-          <w:bCs/>
-          <w:color w:val="000000" w:themeColor="text1"/>
-          <w:sz w:val="36"/>
-          <w:szCs w:val="36"/>
-        </w:rPr>
+        <w:pStyle w:val="Heading1"/>
+      </w:pPr>
+      <w:r>
         <w:t>Palabras clave</w:t>
       </w:r>
     </w:p>
@@ -1038,7 +989,7 @@
 </file>
 
 <file path=word/endnotes.xml><?xml version="1.0" encoding="utf-8"?>
-<w:endnotes xmlns:wpc="http://schemas.microsoft.com/office/word/2010/wordprocessingCanvas" xmlns:cx="http://schemas.microsoft.com/office/drawing/2014/chartex" xmlns:cx1="http://schemas.microsoft.com/office/drawing/2015/9/8/chartex" xmlns:cx2="http://schemas.microsoft.com/office/drawing/2015/10/21/chartex" xmlns:cx3="http://schemas.microsoft.com/office/drawing/2016/5/9/chartex" xmlns:cx4="http://schemas.microsoft.com/office/drawing/2016/5/10/chartex" xmlns:cx5="http://schemas.microsoft.com/office/drawing/2016/5/11/chartex" xmlns:cx6="http://schemas.microsoft.com/office/drawing/2016/5/12/chartex" xmlns:cx7="http://schemas.microsoft.com/office/drawing/2016/5/13/chartex" xmlns:cx8="http://schemas.microsoft.com/office/drawing/2016/5/14/chartex" xmlns:mc="http://schemas.openxmlformats.org/markup-compatibility/2006" xmlns:aink="http://schemas.microsoft.com/office/drawing/2016/ink" xmlns:am3d="http://schemas.microsoft.com/office/drawing/2017/model3d" xmlns:o="urn:schemas-microsoft-com:office:office" xmlns:r="http://schemas.openxmlformats.org/officeDocument/2006/relationships" xmlns:m="http://schemas.openxmlformats.org/officeDocument/2006/math" xmlns:v="urn:schemas-microsoft-com:vml" xmlns:wp14="http://schemas.microsoft.com/office/word/2010/wordprocessingDrawing" xmlns:wp="http://schemas.openxmlformats.org/drawingml/2006/wordprocessingDrawing" xmlns:w10="urn:schemas-microsoft-com:office:word" xmlns:w="http://schemas.openxmlformats.org/wordprocessingml/2006/main" xmlns:w14="http://schemas.microsoft.com/office/word/2010/wordml" xmlns:w15="http://schemas.microsoft.com/office/word/2012/wordml" xmlns:w16cex="http://schemas.microsoft.com/office/word/2018/wordml/cex" xmlns:w16cid="http://schemas.microsoft.com/office/word/2016/wordml/cid" xmlns:w16="http://schemas.microsoft.com/office/word/2018/wordml" xmlns:w16sdtdh="http://schemas.microsoft.com/office/word/2020/wordml/sdtdatahash" xmlns:w16se="http://schemas.microsoft.com/office/word/2015/wordml/symex" xmlns:wpg="http://schemas.microsoft.com/office/word/2010/wordprocessingGroup" xmlns:wpi="http://schemas.microsoft.com/office/word/2010/wordprocessingInk" xmlns:wne="http://schemas.microsoft.com/office/word/2006/wordml" xmlns:wps="http://schemas.microsoft.com/office/word/2010/wordprocessingShape" mc:Ignorable="w14 w15 w16se w16cid w16 w16cex w16sdtdh wp14">
+<w:endnotes xmlns:wpc="http://schemas.microsoft.com/office/word/2010/wordprocessingCanvas" xmlns:cx="http://schemas.microsoft.com/office/drawing/2014/chartex" xmlns:cx1="http://schemas.microsoft.com/office/drawing/2015/9/8/chartex" xmlns:cx2="http://schemas.microsoft.com/office/drawing/2015/10/21/chartex" xmlns:cx3="http://schemas.microsoft.com/office/drawing/2016/5/9/chartex" xmlns:cx4="http://schemas.microsoft.com/office/drawing/2016/5/10/chartex" xmlns:cx5="http://schemas.microsoft.com/office/drawing/2016/5/11/chartex" xmlns:cx6="http://schemas.microsoft.com/office/drawing/2016/5/12/chartex" xmlns:cx7="http://schemas.microsoft.com/office/drawing/2016/5/13/chartex" xmlns:cx8="http://schemas.microsoft.com/office/drawing/2016/5/14/chartex" xmlns:mc="http://schemas.openxmlformats.org/markup-compatibility/2006" xmlns:aink="http://schemas.microsoft.com/office/drawing/2016/ink" xmlns:am3d="http://schemas.microsoft.com/office/drawing/2017/model3d" xmlns:o="urn:schemas-microsoft-com:office:office" xmlns:oel="http://schemas.microsoft.com/office/2019/extlst" xmlns:r="http://schemas.openxmlformats.org/officeDocument/2006/relationships" xmlns:m="http://schemas.openxmlformats.org/officeDocument/2006/math" xmlns:v="urn:schemas-microsoft-com:vml" xmlns:wp14="http://schemas.microsoft.com/office/word/2010/wordprocessingDrawing" xmlns:wp="http://schemas.openxmlformats.org/drawingml/2006/wordprocessingDrawing" xmlns:w10="urn:schemas-microsoft-com:office:word" xmlns:w="http://schemas.openxmlformats.org/wordprocessingml/2006/main" xmlns:w14="http://schemas.microsoft.com/office/word/2010/wordml" xmlns:w15="http://schemas.microsoft.com/office/word/2012/wordml" xmlns:w16cex="http://schemas.microsoft.com/office/word/2018/wordml/cex" xmlns:w16cid="http://schemas.microsoft.com/office/word/2016/wordml/cid" xmlns:w16="http://schemas.microsoft.com/office/word/2018/wordml" xmlns:w16sdtdh="http://schemas.microsoft.com/office/word/2020/wordml/sdtdatahash" xmlns:w16se="http://schemas.microsoft.com/office/word/2015/wordml/symex" xmlns:wpg="http://schemas.microsoft.com/office/word/2010/wordprocessingGroup" xmlns:wpi="http://schemas.microsoft.com/office/word/2010/wordprocessingInk" xmlns:wne="http://schemas.microsoft.com/office/word/2006/wordml" xmlns:wps="http://schemas.microsoft.com/office/word/2010/wordprocessingShape" mc:Ignorable="w14 w15 w16se w16cid w16 w16cex w16sdtdh wp14">
   <w:endnote w:type="separator" w:id="-1">
     <w:p>
       <w:pPr>
@@ -1063,7 +1014,7 @@
 </file>
 
 <file path=word/footer1.xml><?xml version="1.0" encoding="utf-8"?>
-<w:ftr xmlns:wpc="http://schemas.microsoft.com/office/word/2010/wordprocessingCanvas" xmlns:cx="http://schemas.microsoft.com/office/drawing/2014/chartex" xmlns:cx1="http://schemas.microsoft.com/office/drawing/2015/9/8/chartex" xmlns:cx2="http://schemas.microsoft.com/office/drawing/2015/10/21/chartex" xmlns:cx3="http://schemas.microsoft.com/office/drawing/2016/5/9/chartex" xmlns:cx4="http://schemas.microsoft.com/office/drawing/2016/5/10/chartex" xmlns:cx5="http://schemas.microsoft.com/office/drawing/2016/5/11/chartex" xmlns:cx6="http://schemas.microsoft.com/office/drawing/2016/5/12/chartex" xmlns:cx7="http://schemas.microsoft.com/office/drawing/2016/5/13/chartex" xmlns:cx8="http://schemas.microsoft.com/office/drawing/2016/5/14/chartex" xmlns:mc="http://schemas.openxmlformats.org/markup-compatibility/2006" xmlns:aink="http://schemas.microsoft.com/office/drawing/2016/ink" xmlns:am3d="http://schemas.microsoft.com/office/drawing/2017/model3d" xmlns:o="urn:schemas-microsoft-com:office:office" xmlns:r="http://schemas.openxmlformats.org/officeDocument/2006/relationships" xmlns:m="http://schemas.openxmlformats.org/officeDocument/2006/math" xmlns:v="urn:schemas-microsoft-com:vml" xmlns:wp14="http://schemas.microsoft.com/office/word/2010/wordprocessingDrawing" xmlns:wp="http://schemas.openxmlformats.org/drawingml/2006/wordprocessingDrawing" xmlns:w10="urn:schemas-microsoft-com:office:word" xmlns:w="http://schemas.openxmlformats.org/wordprocessingml/2006/main" xmlns:w14="http://schemas.microsoft.com/office/word/2010/wordml" xmlns:w15="http://schemas.microsoft.com/office/word/2012/wordml" xmlns:w16cex="http://schemas.microsoft.com/office/word/2018/wordml/cex" xmlns:w16cid="http://schemas.microsoft.com/office/word/2016/wordml/cid" xmlns:w16="http://schemas.microsoft.com/office/word/2018/wordml" xmlns:w16sdtdh="http://schemas.microsoft.com/office/word/2020/wordml/sdtdatahash" xmlns:w16se="http://schemas.microsoft.com/office/word/2015/wordml/symex" xmlns:wpg="http://schemas.microsoft.com/office/word/2010/wordprocessingGroup" xmlns:wpi="http://schemas.microsoft.com/office/word/2010/wordprocessingInk" xmlns:wne="http://schemas.microsoft.com/office/word/2006/wordml" xmlns:wps="http://schemas.microsoft.com/office/word/2010/wordprocessingShape" mc:Ignorable="w14 w15 w16se w16cid w16 w16cex w16sdtdh wp14">
+<w:ftr xmlns:wpc="http://schemas.microsoft.com/office/word/2010/wordprocessingCanvas" xmlns:cx="http://schemas.microsoft.com/office/drawing/2014/chartex" xmlns:cx1="http://schemas.microsoft.com/office/drawing/2015/9/8/chartex" xmlns:cx2="http://schemas.microsoft.com/office/drawing/2015/10/21/chartex" xmlns:cx3="http://schemas.microsoft.com/office/drawing/2016/5/9/chartex" xmlns:cx4="http://schemas.microsoft.com/office/drawing/2016/5/10/chartex" xmlns:cx5="http://schemas.microsoft.com/office/drawing/2016/5/11/chartex" xmlns:cx6="http://schemas.microsoft.com/office/drawing/2016/5/12/chartex" xmlns:cx7="http://schemas.microsoft.com/office/drawing/2016/5/13/chartex" xmlns:cx8="http://schemas.microsoft.com/office/drawing/2016/5/14/chartex" xmlns:mc="http://schemas.openxmlformats.org/markup-compatibility/2006" xmlns:aink="http://schemas.microsoft.com/office/drawing/2016/ink" xmlns:am3d="http://schemas.microsoft.com/office/drawing/2017/model3d" xmlns:o="urn:schemas-microsoft-com:office:office" xmlns:oel="http://schemas.microsoft.com/office/2019/extlst" xmlns:r="http://schemas.openxmlformats.org/officeDocument/2006/relationships" xmlns:m="http://schemas.openxmlformats.org/officeDocument/2006/math" xmlns:v="urn:schemas-microsoft-com:vml" xmlns:wp14="http://schemas.microsoft.com/office/word/2010/wordprocessingDrawing" xmlns:wp="http://schemas.openxmlformats.org/drawingml/2006/wordprocessingDrawing" xmlns:w10="urn:schemas-microsoft-com:office:word" xmlns:w="http://schemas.openxmlformats.org/wordprocessingml/2006/main" xmlns:w14="http://schemas.microsoft.com/office/word/2010/wordml" xmlns:w15="http://schemas.microsoft.com/office/word/2012/wordml" xmlns:w16cex="http://schemas.microsoft.com/office/word/2018/wordml/cex" xmlns:w16cid="http://schemas.microsoft.com/office/word/2016/wordml/cid" xmlns:w16="http://schemas.microsoft.com/office/word/2018/wordml" xmlns:w16sdtdh="http://schemas.microsoft.com/office/word/2020/wordml/sdtdatahash" xmlns:w16se="http://schemas.microsoft.com/office/word/2015/wordml/symex" xmlns:wpg="http://schemas.microsoft.com/office/word/2010/wordprocessingGroup" xmlns:wpi="http://schemas.microsoft.com/office/word/2010/wordprocessingInk" xmlns:wne="http://schemas.microsoft.com/office/word/2006/wordml" xmlns:wps="http://schemas.microsoft.com/office/word/2010/wordprocessingShape" mc:Ignorable="w14 w15 w16se w16cid w16 w16cex w16sdtdh wp14">
   <w:tbl>
     <w:tblPr>
       <w:tblW w:w="5000" w:type="pct"/>
@@ -1096,7 +1047,7 @@
         </w:tcPr>
         <w:p>
           <w:pPr>
-            <w:pStyle w:val="Encabezado"/>
+            <w:pStyle w:val="Header"/>
             <w:rPr>
               <w:caps/>
               <w:sz w:val="18"/>
@@ -1115,7 +1066,7 @@
         </w:tcPr>
         <w:p>
           <w:pPr>
-            <w:pStyle w:val="Encabezado"/>
+            <w:pStyle w:val="Header"/>
             <w:jc w:val="right"/>
             <w:rPr>
               <w:caps/>
@@ -1156,7 +1107,7 @@
             </w:tcPr>
             <w:p>
               <w:pPr>
-                <w:pStyle w:val="Piedepgina"/>
+                <w:pStyle w:val="Footer"/>
                 <w:rPr>
                   <w:caps/>
                   <w:color w:val="808080" w:themeColor="background1" w:themeShade="80"/>
@@ -1185,7 +1136,7 @@
         </w:tcPr>
         <w:p>
           <w:pPr>
-            <w:pStyle w:val="Piedepgina"/>
+            <w:pStyle w:val="Footer"/>
             <w:jc w:val="right"/>
             <w:rPr>
               <w:caps/>
@@ -1245,14 +1196,14 @@
   </w:tbl>
   <w:p>
     <w:pPr>
-      <w:pStyle w:val="Piedepgina"/>
+      <w:pStyle w:val="Footer"/>
     </w:pPr>
   </w:p>
 </w:ftr>
 </file>
 
 <file path=word/footnotes.xml><?xml version="1.0" encoding="utf-8"?>
-<w:footnotes xmlns:wpc="http://schemas.microsoft.com/office/word/2010/wordprocessingCanvas" xmlns:cx="http://schemas.microsoft.com/office/drawing/2014/chartex" xmlns:cx1="http://schemas.microsoft.com/office/drawing/2015/9/8/chartex" xmlns:cx2="http://schemas.microsoft.com/office/drawing/2015/10/21/chartex" xmlns:cx3="http://schemas.microsoft.com/office/drawing/2016/5/9/chartex" xmlns:cx4="http://schemas.microsoft.com/office/drawing/2016/5/10/chartex" xmlns:cx5="http://schemas.microsoft.com/office/drawing/2016/5/11/chartex" xmlns:cx6="http://schemas.microsoft.com/office/drawing/2016/5/12/chartex" xmlns:cx7="http://schemas.microsoft.com/office/drawing/2016/5/13/chartex" xmlns:cx8="http://schemas.microsoft.com/office/drawing/2016/5/14/chartex" xmlns:mc="http://schemas.openxmlformats.org/markup-compatibility/2006" xmlns:aink="http://schemas.microsoft.com/office/drawing/2016/ink" xmlns:am3d="http://schemas.microsoft.com/office/drawing/2017/model3d" xmlns:o="urn:schemas-microsoft-com:office:office" xmlns:r="http://schemas.openxmlformats.org/officeDocument/2006/relationships" xmlns:m="http://schemas.openxmlformats.org/officeDocument/2006/math" xmlns:v="urn:schemas-microsoft-com:vml" xmlns:wp14="http://schemas.microsoft.com/office/word/2010/wordprocessingDrawing" xmlns:wp="http://schemas.openxmlformats.org/drawingml/2006/wordprocessingDrawing" xmlns:w10="urn:schemas-microsoft-com:office:word" xmlns:w="http://schemas.openxmlformats.org/wordprocessingml/2006/main" xmlns:w14="http://schemas.microsoft.com/office/word/2010/wordml" xmlns:w15="http://schemas.microsoft.com/office/word/2012/wordml" xmlns:w16cex="http://schemas.microsoft.com/office/word/2018/wordml/cex" xmlns:w16cid="http://schemas.microsoft.com/office/word/2016/wordml/cid" xmlns:w16="http://schemas.microsoft.com/office/word/2018/wordml" xmlns:w16sdtdh="http://schemas.microsoft.com/office/word/2020/wordml/sdtdatahash" xmlns:w16se="http://schemas.microsoft.com/office/word/2015/wordml/symex" xmlns:wpg="http://schemas.microsoft.com/office/word/2010/wordprocessingGroup" xmlns:wpi="http://schemas.microsoft.com/office/word/2010/wordprocessingInk" xmlns:wne="http://schemas.microsoft.com/office/word/2006/wordml" xmlns:wps="http://schemas.microsoft.com/office/word/2010/wordprocessingShape" mc:Ignorable="w14 w15 w16se w16cid w16 w16cex w16sdtdh wp14">
+<w:footnotes xmlns:wpc="http://schemas.microsoft.com/office/word/2010/wordprocessingCanvas" xmlns:cx="http://schemas.microsoft.com/office/drawing/2014/chartex" xmlns:cx1="http://schemas.microsoft.com/office/drawing/2015/9/8/chartex" xmlns:cx2="http://schemas.microsoft.com/office/drawing/2015/10/21/chartex" xmlns:cx3="http://schemas.microsoft.com/office/drawing/2016/5/9/chartex" xmlns:cx4="http://schemas.microsoft.com/office/drawing/2016/5/10/chartex" xmlns:cx5="http://schemas.microsoft.com/office/drawing/2016/5/11/chartex" xmlns:cx6="http://schemas.microsoft.com/office/drawing/2016/5/12/chartex" xmlns:cx7="http://schemas.microsoft.com/office/drawing/2016/5/13/chartex" xmlns:cx8="http://schemas.microsoft.com/office/drawing/2016/5/14/chartex" xmlns:mc="http://schemas.openxmlformats.org/markup-compatibility/2006" xmlns:aink="http://schemas.microsoft.com/office/drawing/2016/ink" xmlns:am3d="http://schemas.microsoft.com/office/drawing/2017/model3d" xmlns:o="urn:schemas-microsoft-com:office:office" xmlns:oel="http://schemas.microsoft.com/office/2019/extlst" xmlns:r="http://schemas.openxmlformats.org/officeDocument/2006/relationships" xmlns:m="http://schemas.openxmlformats.org/officeDocument/2006/math" xmlns:v="urn:schemas-microsoft-com:vml" xmlns:wp14="http://schemas.microsoft.com/office/word/2010/wordprocessingDrawing" xmlns:wp="http://schemas.openxmlformats.org/drawingml/2006/wordprocessingDrawing" xmlns:w10="urn:schemas-microsoft-com:office:word" xmlns:w="http://schemas.openxmlformats.org/wordprocessingml/2006/main" xmlns:w14="http://schemas.microsoft.com/office/word/2010/wordml" xmlns:w15="http://schemas.microsoft.com/office/word/2012/wordml" xmlns:w16cex="http://schemas.microsoft.com/office/word/2018/wordml/cex" xmlns:w16cid="http://schemas.microsoft.com/office/word/2016/wordml/cid" xmlns:w16="http://schemas.microsoft.com/office/word/2018/wordml" xmlns:w16sdtdh="http://schemas.microsoft.com/office/word/2020/wordml/sdtdatahash" xmlns:w16se="http://schemas.microsoft.com/office/word/2015/wordml/symex" xmlns:wpg="http://schemas.microsoft.com/office/word/2010/wordprocessingGroup" xmlns:wpi="http://schemas.microsoft.com/office/word/2010/wordprocessingInk" xmlns:wne="http://schemas.microsoft.com/office/word/2006/wordml" xmlns:wps="http://schemas.microsoft.com/office/word/2010/wordprocessingShape" mc:Ignorable="w14 w15 w16se w16cid w16 w16cex w16sdtdh wp14">
   <w:footnote w:type="separator" w:id="-1">
     <w:p>
       <w:pPr>
@@ -1277,48 +1228,197 @@
 </file>
 
 <file path=word/header1.xml><?xml version="1.0" encoding="utf-8"?>
-<w:hdr xmlns:wpc="http://schemas.microsoft.com/office/word/2010/wordprocessingCanvas" xmlns:cx="http://schemas.microsoft.com/office/drawing/2014/chartex" xmlns:cx1="http://schemas.microsoft.com/office/drawing/2015/9/8/chartex" xmlns:cx2="http://schemas.microsoft.com/office/drawing/2015/10/21/chartex" xmlns:cx3="http://schemas.microsoft.com/office/drawing/2016/5/9/chartex" xmlns:cx4="http://schemas.microsoft.com/office/drawing/2016/5/10/chartex" xmlns:cx5="http://schemas.microsoft.com/office/drawing/2016/5/11/chartex" xmlns:cx6="http://schemas.microsoft.com/office/drawing/2016/5/12/chartex" xmlns:cx7="http://schemas.microsoft.com/office/drawing/2016/5/13/chartex" xmlns:cx8="http://schemas.microsoft.com/office/drawing/2016/5/14/chartex" xmlns:mc="http://schemas.openxmlformats.org/markup-compatibility/2006" xmlns:aink="http://schemas.microsoft.com/office/drawing/2016/ink" xmlns:am3d="http://schemas.microsoft.com/office/drawing/2017/model3d" xmlns:o="urn:schemas-microsoft-com:office:office" xmlns:r="http://schemas.openxmlformats.org/officeDocument/2006/relationships" xmlns:m="http://schemas.openxmlformats.org/officeDocument/2006/math" xmlns:v="urn:schemas-microsoft-com:vml" xmlns:wp14="http://schemas.microsoft.com/office/word/2010/wordprocessingDrawing" xmlns:wp="http://schemas.openxmlformats.org/drawingml/2006/wordprocessingDrawing" xmlns:w10="urn:schemas-microsoft-com:office:word" xmlns:w="http://schemas.openxmlformats.org/wordprocessingml/2006/main" xmlns:w14="http://schemas.microsoft.com/office/word/2010/wordml" xmlns:w15="http://schemas.microsoft.com/office/word/2012/wordml" xmlns:w16cex="http://schemas.microsoft.com/office/word/2018/wordml/cex" xmlns:w16cid="http://schemas.microsoft.com/office/word/2016/wordml/cid" xmlns:w16="http://schemas.microsoft.com/office/word/2018/wordml" xmlns:w16sdtdh="http://schemas.microsoft.com/office/word/2020/wordml/sdtdatahash" xmlns:w16se="http://schemas.microsoft.com/office/word/2015/wordml/symex" xmlns:wpg="http://schemas.microsoft.com/office/word/2010/wordprocessingGroup" xmlns:wpi="http://schemas.microsoft.com/office/word/2010/wordprocessingInk" xmlns:wne="http://schemas.microsoft.com/office/word/2006/wordml" xmlns:wps="http://schemas.microsoft.com/office/word/2010/wordprocessingShape" mc:Ignorable="w14 w15 w16se w16cid w16 w16cex w16sdtdh wp14">
+<w:hdr xmlns:wpc="http://schemas.microsoft.com/office/word/2010/wordprocessingCanvas" xmlns:cx="http://schemas.microsoft.com/office/drawing/2014/chartex" xmlns:cx1="http://schemas.microsoft.com/office/drawing/2015/9/8/chartex" xmlns:cx2="http://schemas.microsoft.com/office/drawing/2015/10/21/chartex" xmlns:cx3="http://schemas.microsoft.com/office/drawing/2016/5/9/chartex" xmlns:cx4="http://schemas.microsoft.com/office/drawing/2016/5/10/chartex" xmlns:cx5="http://schemas.microsoft.com/office/drawing/2016/5/11/chartex" xmlns:cx6="http://schemas.microsoft.com/office/drawing/2016/5/12/chartex" xmlns:cx7="http://schemas.microsoft.com/office/drawing/2016/5/13/chartex" xmlns:cx8="http://schemas.microsoft.com/office/drawing/2016/5/14/chartex" xmlns:mc="http://schemas.openxmlformats.org/markup-compatibility/2006" xmlns:aink="http://schemas.microsoft.com/office/drawing/2016/ink" xmlns:am3d="http://schemas.microsoft.com/office/drawing/2017/model3d" xmlns:o="urn:schemas-microsoft-com:office:office" xmlns:oel="http://schemas.microsoft.com/office/2019/extlst" xmlns:r="http://schemas.openxmlformats.org/officeDocument/2006/relationships" xmlns:m="http://schemas.openxmlformats.org/officeDocument/2006/math" xmlns:v="urn:schemas-microsoft-com:vml" xmlns:wp14="http://schemas.microsoft.com/office/word/2010/wordprocessingDrawing" xmlns:wp="http://schemas.openxmlformats.org/drawingml/2006/wordprocessingDrawing" xmlns:w10="urn:schemas-microsoft-com:office:word" xmlns:w="http://schemas.openxmlformats.org/wordprocessingml/2006/main" xmlns:w14="http://schemas.microsoft.com/office/word/2010/wordml" xmlns:w15="http://schemas.microsoft.com/office/word/2012/wordml" xmlns:w16cex="http://schemas.microsoft.com/office/word/2018/wordml/cex" xmlns:w16cid="http://schemas.microsoft.com/office/word/2016/wordml/cid" xmlns:w16="http://schemas.microsoft.com/office/word/2018/wordml" xmlns:w16sdtdh="http://schemas.microsoft.com/office/word/2020/wordml/sdtdatahash" xmlns:w16se="http://schemas.microsoft.com/office/word/2015/wordml/symex" xmlns:wpg="http://schemas.microsoft.com/office/word/2010/wordprocessingGroup" xmlns:wpi="http://schemas.microsoft.com/office/word/2010/wordprocessingInk" xmlns:wne="http://schemas.microsoft.com/office/word/2006/wordml" xmlns:wps="http://schemas.microsoft.com/office/word/2010/wordprocessingShape" mc:Ignorable="w14 w15 w16se w16cid w16 w16cex w16sdtdh wp14">
   <w:p>
     <w:pPr>
-      <w:pStyle w:val="Encabezado"/>
+      <w:pStyle w:val="Header"/>
     </w:pPr>
     <w:r>
       <w:rPr>
         <w:noProof/>
+        <w:color w:val="4472C4" w:themeColor="accent1"/>
       </w:rPr>
       <mc:AlternateContent>
         <mc:Choice Requires="wps">
           <w:drawing>
-            <wp:anchor distT="0" distB="0" distL="118745" distR="118745" simplePos="0" relativeHeight="251659264" behindDoc="1" locked="0" layoutInCell="1" allowOverlap="0" wp14:anchorId="041F3E95" wp14:editId="3DB08EE1">
+            <wp:anchor distT="0" distB="0" distL="114300" distR="114300" simplePos="0" relativeHeight="251660288" behindDoc="0" locked="0" layoutInCell="0" allowOverlap="1" wp14:anchorId="2DF0C9DF" wp14:editId="097D2A62">
               <wp:simplePos x="0" y="0"/>
               <wp:positionH relativeFrom="margin">
+                <wp:align>left</wp:align>
+              </wp:positionH>
+              <wp:positionV relativeFrom="topMargin">
                 <wp:align>center</wp:align>
-              </wp:positionH>
-              <mc:AlternateContent>
-                <mc:Choice Requires="wp14">
-                  <wp:positionV relativeFrom="page">
-                    <wp14:pctPosVOffset>4500</wp14:pctPosVOffset>
-                  </wp:positionV>
-                </mc:Choice>
-                <mc:Fallback>
-                  <wp:positionV relativeFrom="page">
-                    <wp:posOffset>480695</wp:posOffset>
-                  </wp:positionV>
-                </mc:Fallback>
-              </mc:AlternateContent>
-              <wp:extent cx="5950039" cy="270457"/>
-              <wp:effectExtent l="0" t="0" r="0" b="7620"/>
-              <wp:wrapSquare wrapText="bothSides"/>
-              <wp:docPr id="197" name="Rectángulo 197"/>
-              <wp:cNvGraphicFramePr/>
+              </wp:positionV>
+              <wp:extent cx="5943600" cy="170815"/>
+              <wp:effectExtent l="0" t="0" r="0" b="1905"/>
+              <wp:wrapNone/>
+              <wp:docPr id="218" name="Text Box 218"/>
+              <wp:cNvGraphicFramePr>
+                <a:graphicFrameLocks xmlns:a="http://schemas.openxmlformats.org/drawingml/2006/main"/>
+              </wp:cNvGraphicFramePr>
               <a:graphic xmlns:a="http://schemas.openxmlformats.org/drawingml/2006/main">
                 <a:graphicData uri="http://schemas.microsoft.com/office/word/2010/wordprocessingShape">
                   <wps:wsp>
-                    <wps:cNvSpPr/>
-                    <wps:spPr>
+                    <wps:cNvSpPr txBox="1">
+                      <a:spLocks noChangeArrowheads="1"/>
+                    </wps:cNvSpPr>
+                    <wps:spPr bwMode="auto">
                       <a:xfrm>
                         <a:off x="0" y="0"/>
-                        <a:ext cx="5950039" cy="270457"/>
+                        <a:ext cx="5943600" cy="170815"/>
+                      </a:xfrm>
+                      <a:prstGeom prst="rect">
+                        <a:avLst/>
+                      </a:prstGeom>
+                      <a:noFill/>
+                      <a:ln>
+                        <a:noFill/>
+                      </a:ln>
+                      <a:extLst>
+                        <a:ext uri="{909E8E84-426E-40DD-AFC4-6F175D3DCCD1}">
+                          <a14:hiddenFill xmlns:a14="http://schemas.microsoft.com/office/drawing/2010/main">
+                            <a:solidFill>
+                              <a:srgbClr val="FFFFFF"/>
+                            </a:solidFill>
+                          </a14:hiddenFill>
+                        </a:ext>
+                        <a:ext uri="{91240B29-F687-4F45-9708-019B960494DF}">
+                          <a14:hiddenLine xmlns:a14="http://schemas.microsoft.com/office/drawing/2010/main" w="9525">
+                            <a:solidFill>
+                              <a:srgbClr val="000000"/>
+                            </a:solidFill>
+                            <a:miter lim="800000"/>
+                            <a:headEnd/>
+                            <a:tailEnd/>
+                          </a14:hiddenLine>
+                        </a:ext>
+                      </a:extLst>
+                    </wps:spPr>
+                    <wps:txbx>
+                      <w:txbxContent>
+                        <w:sdt>
+                          <w:sdtPr>
+                            <w:alias w:val="Title"/>
+                            <w:id w:val="78679243"/>
+                            <w:dataBinding w:prefixMappings="xmlns:ns0='http://schemas.openxmlformats.org/package/2006/metadata/core-properties' xmlns:ns1='http://purl.org/dc/elements/1.1/'" w:xpath="/ns0:coreProperties[1]/ns1:title[1]" w:storeItemID="{6C3C8BC8-F283-45AE-878A-BAB7291924A1}"/>
+                            <w:text/>
+                          </w:sdtPr>
+                          <w:sdtContent>
+                            <w:p>
+                              <w:pPr>
+                                <w:spacing w:after="0" w:line="240" w:lineRule="auto"/>
+                              </w:pPr>
+                              <w:proofErr w:type="spellStart"/>
+                              <w:r>
+                                <w:t>Networking</w:t>
+                              </w:r>
+                              <w:proofErr w:type="spellEnd"/>
+                              <w:r>
+                                <w:t xml:space="preserve"> Automatizado con </w:t>
+                              </w:r>
+                              <w:proofErr w:type="spellStart"/>
+                              <w:r>
+                                <w:t>GitOps</w:t>
+                              </w:r>
+                              <w:proofErr w:type="spellEnd"/>
+                            </w:p>
+                          </w:sdtContent>
+                        </w:sdt>
+                      </w:txbxContent>
+                    </wps:txbx>
+                    <wps:bodyPr rot="0" vert="horz" wrap="square" lIns="91440" tIns="0" rIns="91440" bIns="0" anchor="ctr" anchorCtr="0" upright="1">
+                      <a:spAutoFit/>
+                    </wps:bodyPr>
+                  </wps:wsp>
+                </a:graphicData>
+              </a:graphic>
+              <wp14:sizeRelH relativeFrom="margin">
+                <wp14:pctWidth>100000</wp14:pctWidth>
+              </wp14:sizeRelH>
+              <wp14:sizeRelV relativeFrom="page">
+                <wp14:pctHeight>0</wp14:pctHeight>
+              </wp14:sizeRelV>
+            </wp:anchor>
+          </w:drawing>
+        </mc:Choice>
+        <mc:Fallback>
+          <w:pict>
+            <v:shapetype w14:anchorId="2DF0C9DF" id="_x0000_t202" coordsize="21600,21600" o:spt="202" path="m,l,21600r21600,l21600,xe">
+              <v:stroke joinstyle="miter"/>
+              <v:path gradientshapeok="t" o:connecttype="rect"/>
+            </v:shapetype>
+            <v:shape id="Text Box 218" o:spid="_x0000_s1026" type="#_x0000_t202" style="position:absolute;margin-left:0;margin-top:0;width:468pt;height:13.45pt;z-index:251660288;visibility:visible;mso-wrap-style:square;mso-width-percent:1000;mso-height-percent:0;mso-wrap-distance-left:9pt;mso-wrap-distance-top:0;mso-wrap-distance-right:9pt;mso-wrap-distance-bottom:0;mso-position-horizontal:left;mso-position-horizontal-relative:margin;mso-position-vertical:center;mso-position-vertical-relative:top-margin-area;mso-width-percent:1000;mso-height-percent:0;mso-width-relative:margin;mso-height-relative:page;v-text-anchor:middle" o:gfxdata="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" o:allowincell="f" filled="f" stroked="f">
+              <v:textbox style="mso-fit-shape-to-text:t" inset=",0,,0">
+                <w:txbxContent>
+                  <w:sdt>
+                    <w:sdtPr>
+                      <w:alias w:val="Title"/>
+                      <w:id w:val="78679243"/>
+                      <w:dataBinding w:prefixMappings="xmlns:ns0='http://schemas.openxmlformats.org/package/2006/metadata/core-properties' xmlns:ns1='http://purl.org/dc/elements/1.1/'" w:xpath="/ns0:coreProperties[1]/ns1:title[1]" w:storeItemID="{6C3C8BC8-F283-45AE-878A-BAB7291924A1}"/>
+                      <w:text/>
+                    </w:sdtPr>
+                    <w:sdtContent>
+                      <w:p>
+                        <w:pPr>
+                          <w:spacing w:after="0" w:line="240" w:lineRule="auto"/>
+                        </w:pPr>
+                        <w:proofErr w:type="spellStart"/>
+                        <w:r>
+                          <w:t>Networking</w:t>
+                        </w:r>
+                        <w:proofErr w:type="spellEnd"/>
+                        <w:r>
+                          <w:t xml:space="preserve"> Automatizado con </w:t>
+                        </w:r>
+                        <w:proofErr w:type="spellStart"/>
+                        <w:r>
+                          <w:t>GitOps</w:t>
+                        </w:r>
+                        <w:proofErr w:type="spellEnd"/>
+                      </w:p>
+                    </w:sdtContent>
+                  </w:sdt>
+                </w:txbxContent>
+              </v:textbox>
+              <w10:wrap anchorx="margin" anchory="margin"/>
+            </v:shape>
+          </w:pict>
+        </mc:Fallback>
+      </mc:AlternateContent>
+    </w:r>
+    <w:r>
+      <w:rPr>
+        <w:noProof/>
+        <w:color w:val="4472C4" w:themeColor="accent1"/>
+      </w:rPr>
+      <mc:AlternateContent>
+        <mc:Choice Requires="wps">
+          <w:drawing>
+            <wp:anchor distT="0" distB="0" distL="114300" distR="114300" simplePos="0" relativeHeight="251659264" behindDoc="0" locked="0" layoutInCell="0" allowOverlap="1" wp14:anchorId="21CFB830" wp14:editId="78A57A6A">
+              <wp:simplePos x="0" y="0"/>
+              <wp:positionH relativeFrom="page">
+                <wp:align>left</wp:align>
+              </wp:positionH>
+              <wp:positionV relativeFrom="topMargin">
+                <wp:align>center</wp:align>
+              </wp:positionV>
+              <wp:extent cx="914400" cy="170815"/>
+              <wp:effectExtent l="0" t="0" r="5715" b="635"/>
+              <wp:wrapNone/>
+              <wp:docPr id="219" name="Text Box 219"/>
+              <wp:cNvGraphicFramePr>
+                <a:graphicFrameLocks xmlns:a="http://schemas.openxmlformats.org/drawingml/2006/main"/>
+              </wp:cNvGraphicFramePr>
+              <a:graphic xmlns:a="http://schemas.openxmlformats.org/drawingml/2006/main">
+                <a:graphicData uri="http://schemas.microsoft.com/office/word/2010/wordprocessingShape">
+                  <wps:wsp>
+                    <wps:cNvSpPr txBox="1">
+                      <a:spLocks noChangeArrowheads="1"/>
+                    </wps:cNvSpPr>
+                    <wps:spPr bwMode="auto">
+                      <a:xfrm>
+                        <a:off x="0" y="0"/>
+                        <a:ext cx="914400" cy="170815"/>
                       </a:xfrm>
                       <a:prstGeom prst="rect">
                         <a:avLst/>
@@ -1330,119 +1430,98 @@
                         <a:noFill/>
                       </a:ln>
                     </wps:spPr>
-                    <wps:style>
-                      <a:lnRef idx="2">
-                        <a:schemeClr val="accent1">
-                          <a:shade val="50000"/>
-                        </a:schemeClr>
-                      </a:lnRef>
-                      <a:fillRef idx="1">
-                        <a:schemeClr val="accent1"/>
-                      </a:fillRef>
-                      <a:effectRef idx="0">
-                        <a:schemeClr val="accent1"/>
-                      </a:effectRef>
-                      <a:fontRef idx="minor">
-                        <a:schemeClr val="lt1"/>
-                      </a:fontRef>
-                    </wps:style>
                     <wps:txbx>
                       <w:txbxContent>
-                        <w:sdt>
-                          <w:sdtPr>
+                        <w:p>
+                          <w:pPr>
+                            <w:spacing w:after="0" w:line="240" w:lineRule="auto"/>
+                            <w:jc w:val="right"/>
                             <w:rPr>
-                              <w:caps/>
                               <w:color w:val="FFFFFF" w:themeColor="background1"/>
                             </w:rPr>
-                            <w:alias w:val="Título"/>
-                            <w:tag w:val=""/>
-                            <w:id w:val="1189017394"/>
-                            <w:dataBinding w:prefixMappings="xmlns:ns0='http://purl.org/dc/elements/1.1/' xmlns:ns1='http://schemas.openxmlformats.org/package/2006/metadata/core-properties' " w:xpath="/ns1:coreProperties[1]/ns0:title[1]" w:storeItemID="{6C3C8BC8-F283-45AE-878A-BAB7291924A1}"/>
-                            <w:text/>
-                          </w:sdtPr>
-                          <w:sdtEndPr/>
-                          <w:sdtContent>
-                            <w:p>
-                              <w:pPr>
-                                <w:pStyle w:val="Encabezado"/>
-                                <w:jc w:val="center"/>
-                                <w:rPr>
-                                  <w:caps/>
-                                  <w:color w:val="FFFFFF" w:themeColor="background1"/>
-                                </w:rPr>
-                              </w:pPr>
-                              <w:r>
-                                <w:rPr>
-                                  <w:caps/>
-                                  <w:color w:val="FFFFFF" w:themeColor="background1"/>
-                                </w:rPr>
-                                <w:t>Networking Automatizado con GitOps</w:t>
-                              </w:r>
-                            </w:p>
-                          </w:sdtContent>
-                        </w:sdt>
+                          </w:pPr>
+                          <w:r>
+                            <w:fldChar w:fldCharType="begin"/>
+                          </w:r>
+                          <w:r>
+                            <w:instrText xml:space="preserve"> PAGE   \* MERGEFORMAT </w:instrText>
+                          </w:r>
+                          <w:r>
+                            <w:fldChar w:fldCharType="separate"/>
+                          </w:r>
+                          <w:r>
+                            <w:rPr>
+                              <w:noProof/>
+                              <w:color w:val="FFFFFF" w:themeColor="background1"/>
+                            </w:rPr>
+                            <w:t>2</w:t>
+                          </w:r>
+                          <w:r>
+                            <w:rPr>
+                              <w:noProof/>
+                              <w:color w:val="FFFFFF" w:themeColor="background1"/>
+                            </w:rPr>
+                            <w:fldChar w:fldCharType="end"/>
+                          </w:r>
+                        </w:p>
                       </w:txbxContent>
                     </wps:txbx>
-                    <wps:bodyPr rot="0" spcFirstLastPara="0" vertOverflow="overflow" horzOverflow="overflow" vert="horz" wrap="square" lIns="91440" tIns="45720" rIns="91440" bIns="45720" numCol="1" spcCol="0" rtlCol="0" fromWordArt="0" anchor="ctr" anchorCtr="0" forceAA="0" compatLnSpc="1">
-                      <a:prstTxWarp prst="textNoShape">
-                        <a:avLst/>
-                      </a:prstTxWarp>
+                    <wps:bodyPr rot="0" vert="horz" wrap="square" lIns="91440" tIns="0" rIns="91440" bIns="0" anchor="ctr" anchorCtr="0" upright="1">
                       <a:spAutoFit/>
                     </wps:bodyPr>
                   </wps:wsp>
                 </a:graphicData>
               </a:graphic>
-              <wp14:sizeRelH relativeFrom="margin">
+              <wp14:sizeRelH relativeFrom="leftMargin">
                 <wp14:pctWidth>100000</wp14:pctWidth>
               </wp14:sizeRelH>
               <wp14:sizeRelV relativeFrom="page">
-                <wp14:pctHeight>2700</wp14:pctHeight>
+                <wp14:pctHeight>0</wp14:pctHeight>
               </wp14:sizeRelV>
             </wp:anchor>
           </w:drawing>
         </mc:Choice>
         <mc:Fallback>
           <w:pict>
-            <v:rect w14:anchorId="041F3E95" id="Rectángulo 197" o:spid="_x0000_s1026" style="position:absolute;margin-left:0;margin-top:0;width:468.5pt;height:21.3pt;z-index:-251657216;visibility:visible;mso-wrap-style:square;mso-width-percent:1000;mso-height-percent:27;mso-top-percent:45;mso-wrap-distance-left:9.35pt;mso-wrap-distance-top:0;mso-wrap-distance-right:9.35pt;mso-wrap-distance-bottom:0;mso-position-horizontal:center;mso-position-horizontal-relative:margin;mso-position-vertical-relative:page;mso-width-percent:1000;mso-height-percent:27;mso-top-percent:45;mso-width-relative:margin;mso-height-relative:page;v-text-anchor:middle" o:gfxdata="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" o:allowoverlap="f" fillcolor="#4472c4 [3204]" stroked="f" strokeweight="1pt">
-              <v:textbox style="mso-fit-shape-to-text:t">
+            <v:shape w14:anchorId="21CFB830" id="Text Box 219" o:spid="_x0000_s1027" type="#_x0000_t202" style="position:absolute;margin-left:0;margin-top:0;width:1in;height:13.45pt;z-index:251659264;visibility:visible;mso-wrap-style:square;mso-width-percent:1000;mso-height-percent:0;mso-wrap-distance-left:9pt;mso-wrap-distance-top:0;mso-wrap-distance-right:9pt;mso-wrap-distance-bottom:0;mso-position-horizontal:left;mso-position-horizontal-relative:page;mso-position-vertical:center;mso-position-vertical-relative:top-margin-area;mso-width-percent:1000;mso-height-percent:0;mso-width-relative:left-margin-area;mso-height-relative:page;v-text-anchor:middle" o:gfxdata="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" o:allowincell="f" fillcolor="#4472c4 [3204]" stroked="f">
+              <v:textbox style="mso-fit-shape-to-text:t" inset=",0,,0">
                 <w:txbxContent>
-                  <w:sdt>
-                    <w:sdtPr>
+                  <w:p>
+                    <w:pPr>
+                      <w:spacing w:after="0" w:line="240" w:lineRule="auto"/>
+                      <w:jc w:val="right"/>
                       <w:rPr>
-                        <w:caps/>
                         <w:color w:val="FFFFFF" w:themeColor="background1"/>
                       </w:rPr>
-                      <w:alias w:val="Título"/>
-                      <w:tag w:val=""/>
-                      <w:id w:val="1189017394"/>
-                      <w:dataBinding w:prefixMappings="xmlns:ns0='http://purl.org/dc/elements/1.1/' xmlns:ns1='http://schemas.openxmlformats.org/package/2006/metadata/core-properties' " w:xpath="/ns1:coreProperties[1]/ns0:title[1]" w:storeItemID="{6C3C8BC8-F283-45AE-878A-BAB7291924A1}"/>
-                      <w:text/>
-                    </w:sdtPr>
-                    <w:sdtEndPr/>
-                    <w:sdtContent>
-                      <w:p>
-                        <w:pPr>
-                          <w:pStyle w:val="Encabezado"/>
-                          <w:jc w:val="center"/>
-                          <w:rPr>
-                            <w:caps/>
-                            <w:color w:val="FFFFFF" w:themeColor="background1"/>
-                          </w:rPr>
-                        </w:pPr>
-                        <w:r>
-                          <w:rPr>
-                            <w:caps/>
-                            <w:color w:val="FFFFFF" w:themeColor="background1"/>
-                          </w:rPr>
-                          <w:t>Networking Automatizado con GitOps</w:t>
-                        </w:r>
-                      </w:p>
-                    </w:sdtContent>
-                  </w:sdt>
+                    </w:pPr>
+                    <w:r>
+                      <w:fldChar w:fldCharType="begin"/>
+                    </w:r>
+                    <w:r>
+                      <w:instrText xml:space="preserve"> PAGE   \* MERGEFORMAT </w:instrText>
+                    </w:r>
+                    <w:r>
+                      <w:fldChar w:fldCharType="separate"/>
+                    </w:r>
+                    <w:r>
+                      <w:rPr>
+                        <w:noProof/>
+                        <w:color w:val="FFFFFF" w:themeColor="background1"/>
+                      </w:rPr>
+                      <w:t>2</w:t>
+                    </w:r>
+                    <w:r>
+                      <w:rPr>
+                        <w:noProof/>
+                        <w:color w:val="FFFFFF" w:themeColor="background1"/>
+                      </w:rPr>
+                      <w:fldChar w:fldCharType="end"/>
+                    </w:r>
+                  </w:p>
                 </w:txbxContent>
               </v:textbox>
-              <w10:wrap type="square" anchorx="margin" anchory="page"/>
-            </v:rect>
+              <w10:wrap anchorx="page" anchory="margin"/>
+            </v:shape>
           </w:pict>
         </mc:Fallback>
       </mc:AlternateContent>
@@ -1452,7 +1531,7 @@
 </file>
 
 <file path=word/numbering.xml><?xml version="1.0" encoding="utf-8"?>
-<w:numbering xmlns:wpc="http://schemas.microsoft.com/office/word/2010/wordprocessingCanvas" xmlns:cx="http://schemas.microsoft.com/office/drawing/2014/chartex" xmlns:cx1="http://schemas.microsoft.com/office/drawing/2015/9/8/chartex" xmlns:cx2="http://schemas.microsoft.com/office/drawing/2015/10/21/chartex" xmlns:cx3="http://schemas.microsoft.com/office/drawing/2016/5/9/chartex" xmlns:cx4="http://schemas.microsoft.com/office/drawing/2016/5/10/chartex" xmlns:cx5="http://schemas.microsoft.com/office/drawing/2016/5/11/chartex" xmlns:cx6="http://schemas.microsoft.com/office/drawing/2016/5/12/chartex" xmlns:cx7="http://schemas.microsoft.com/office/drawing/2016/5/13/chartex" xmlns:cx8="http://schemas.microsoft.com/office/drawing/2016/5/14/chartex" xmlns:mc="http://schemas.openxmlformats.org/markup-compatibility/2006" xmlns:aink="http://schemas.microsoft.com/office/drawing/2016/ink" xmlns:am3d="http://schemas.microsoft.com/office/drawing/2017/model3d" xmlns:o="urn:schemas-microsoft-com:office:office" xmlns:r="http://schemas.openxmlformats.org/officeDocument/2006/relationships" xmlns:m="http://schemas.openxmlformats.org/officeDocument/2006/math" xmlns:v="urn:schemas-microsoft-com:vml" xmlns:wp14="http://schemas.microsoft.com/office/word/2010/wordprocessingDrawing" xmlns:wp="http://schemas.openxmlformats.org/drawingml/2006/wordprocessingDrawing" xmlns:w10="urn:schemas-microsoft-com:office:word" xmlns:w="http://schemas.openxmlformats.org/wordprocessingml/2006/main" xmlns:w14="http://schemas.microsoft.com/office/word/2010/wordml" xmlns:w15="http://schemas.microsoft.com/office/word/2012/wordml" xmlns:w16cex="http://schemas.microsoft.com/office/word/2018/wordml/cex" xmlns:w16cid="http://schemas.microsoft.com/office/word/2016/wordml/cid" xmlns:w16="http://schemas.microsoft.com/office/word/2018/wordml" xmlns:w16sdtdh="http://schemas.microsoft.com/office/word/2020/wordml/sdtdatahash" xmlns:w16se="http://schemas.microsoft.com/office/word/2015/wordml/symex" xmlns:wpg="http://schemas.microsoft.com/office/word/2010/wordprocessingGroup" xmlns:wpi="http://schemas.microsoft.com/office/word/2010/wordprocessingInk" xmlns:wne="http://schemas.microsoft.com/office/word/2006/wordml" xmlns:wps="http://schemas.microsoft.com/office/word/2010/wordprocessingShape" mc:Ignorable="w14 w15 w16se w16cid w16 w16cex w16sdtdh wp14">
+<w:numbering xmlns:wpc="http://schemas.microsoft.com/office/word/2010/wordprocessingCanvas" xmlns:cx="http://schemas.microsoft.com/office/drawing/2014/chartex" xmlns:cx1="http://schemas.microsoft.com/office/drawing/2015/9/8/chartex" xmlns:cx2="http://schemas.microsoft.com/office/drawing/2015/10/21/chartex" xmlns:cx3="http://schemas.microsoft.com/office/drawing/2016/5/9/chartex" xmlns:cx4="http://schemas.microsoft.com/office/drawing/2016/5/10/chartex" xmlns:cx5="http://schemas.microsoft.com/office/drawing/2016/5/11/chartex" xmlns:cx6="http://schemas.microsoft.com/office/drawing/2016/5/12/chartex" xmlns:cx7="http://schemas.microsoft.com/office/drawing/2016/5/13/chartex" xmlns:cx8="http://schemas.microsoft.com/office/drawing/2016/5/14/chartex" xmlns:mc="http://schemas.openxmlformats.org/markup-compatibility/2006" xmlns:aink="http://schemas.microsoft.com/office/drawing/2016/ink" xmlns:am3d="http://schemas.microsoft.com/office/drawing/2017/model3d" xmlns:o="urn:schemas-microsoft-com:office:office" xmlns:oel="http://schemas.microsoft.com/office/2019/extlst" xmlns:r="http://schemas.openxmlformats.org/officeDocument/2006/relationships" xmlns:m="http://schemas.openxmlformats.org/officeDocument/2006/math" xmlns:v="urn:schemas-microsoft-com:vml" xmlns:wp14="http://schemas.microsoft.com/office/word/2010/wordprocessingDrawing" xmlns:wp="http://schemas.openxmlformats.org/drawingml/2006/wordprocessingDrawing" xmlns:w10="urn:schemas-microsoft-com:office:word" xmlns:w="http://schemas.openxmlformats.org/wordprocessingml/2006/main" xmlns:w14="http://schemas.microsoft.com/office/word/2010/wordml" xmlns:w15="http://schemas.microsoft.com/office/word/2012/wordml" xmlns:w16cex="http://schemas.microsoft.com/office/word/2018/wordml/cex" xmlns:w16cid="http://schemas.microsoft.com/office/word/2016/wordml/cid" xmlns:w16="http://schemas.microsoft.com/office/word/2018/wordml" xmlns:w16sdtdh="http://schemas.microsoft.com/office/word/2020/wordml/sdtdatahash" xmlns:w16se="http://schemas.microsoft.com/office/word/2015/wordml/symex" xmlns:wpg="http://schemas.microsoft.com/office/word/2010/wordprocessingGroup" xmlns:wpi="http://schemas.microsoft.com/office/word/2010/wordprocessingInk" xmlns:wne="http://schemas.microsoft.com/office/word/2006/wordml" xmlns:wps="http://schemas.microsoft.com/office/word/2010/wordprocessingShape" mc:Ignorable="w14 w15 w16se w16cid w16 w16cex w16sdtdh wp14">
   <w:abstractNum w:abstractNumId="0" w15:restartNumberingAfterBreak="0">
     <w:nsid w:val="040B48BA"/>
     <w:multiLevelType w:val="hybridMultilevel"/>
@@ -1744,13 +1823,13 @@
       </w:rPr>
     </w:lvl>
   </w:abstractNum>
-  <w:num w:numId="1">
+  <w:num w:numId="1" w16cid:durableId="1575510503">
     <w:abstractNumId w:val="0"/>
   </w:num>
-  <w:num w:numId="2">
+  <w:num w:numId="2" w16cid:durableId="1769303499">
     <w:abstractNumId w:val="1"/>
   </w:num>
-  <w:num w:numId="3">
+  <w:num w:numId="3" w16cid:durableId="1643929044">
     <w:abstractNumId w:val="2"/>
   </w:num>
 </w:numbering>
@@ -2155,14 +2234,15 @@
     <w:name w:val="Normal"/>
     <w:qFormat/>
   </w:style>
-  <w:style w:type="paragraph" w:styleId="Ttulo1">
+  <w:style w:type="paragraph" w:styleId="Heading1">
     <w:name w:val="heading 1"/>
-    <w:basedOn w:val="Normal"/>
+    <w:aliases w:val="Títulos 1"/>
     <w:next w:val="Normal"/>
-    <w:link w:val="Ttulo1Car"/>
+    <w:link w:val="Heading1Char"/>
+    <w:autoRedefine/>
     <w:uiPriority w:val="9"/>
     <w:qFormat/>
-    <w:rsid w:val="00DC2E89"/>
+    <w:rsid w:val="00B3345F"/>
     <w:pPr>
       <w:keepNext/>
       <w:keepLines/>
@@ -2170,19 +2250,42 @@
       <w:outlineLvl w:val="0"/>
     </w:pPr>
     <w:rPr>
-      <w:rFonts w:asciiTheme="majorHAnsi" w:eastAsiaTheme="majorEastAsia" w:hAnsiTheme="majorHAnsi" w:cstheme="majorBidi"/>
-      <w:color w:val="2F5496" w:themeColor="accent1" w:themeShade="BF"/>
-      <w:sz w:val="32"/>
+      <w:rFonts w:ascii="Bodoni MT" w:eastAsiaTheme="majorEastAsia" w:hAnsi="Bodoni MT" w:cstheme="majorBidi"/>
+      <w:b/>
+      <w:bCs/>
+      <w:color w:val="000000" w:themeColor="text1"/>
+      <w:sz w:val="36"/>
       <w:szCs w:val="32"/>
     </w:rPr>
   </w:style>
-  <w:style w:type="paragraph" w:styleId="Ttulo3">
+  <w:style w:type="paragraph" w:styleId="Heading2">
+    <w:name w:val="heading 2"/>
+    <w:basedOn w:val="Normal"/>
+    <w:next w:val="Normal"/>
+    <w:link w:val="Heading2Char"/>
+    <w:uiPriority w:val="9"/>
+    <w:unhideWhenUsed/>
+    <w:qFormat/>
+    <w:rsid w:val="00B3345F"/>
+    <w:pPr>
+      <w:keepNext/>
+      <w:keepLines/>
+      <w:spacing w:before="40" w:after="0"/>
+      <w:outlineLvl w:val="1"/>
+    </w:pPr>
+    <w:rPr>
+      <w:rFonts w:asciiTheme="majorHAnsi" w:eastAsiaTheme="majorEastAsia" w:hAnsiTheme="majorHAnsi" w:cstheme="majorBidi"/>
+      <w:color w:val="2F5496" w:themeColor="accent1" w:themeShade="BF"/>
+      <w:sz w:val="26"/>
+      <w:szCs w:val="26"/>
+    </w:rPr>
+  </w:style>
+  <w:style w:type="paragraph" w:styleId="Heading3">
     <w:name w:val="heading 3"/>
     <w:basedOn w:val="Normal"/>
     <w:next w:val="Normal"/>
-    <w:link w:val="Ttulo3Car"/>
+    <w:link w:val="Heading3Char"/>
     <w:uiPriority w:val="9"/>
-    <w:semiHidden/>
     <w:unhideWhenUsed/>
     <w:qFormat/>
     <w:rsid w:val="00CB4C5C"/>
@@ -2199,13 +2302,55 @@
       <w:szCs w:val="24"/>
     </w:rPr>
   </w:style>
-  <w:style w:type="character" w:default="1" w:styleId="Fuentedeprrafopredeter">
+  <w:style w:type="paragraph" w:styleId="Heading4">
+    <w:name w:val="heading 4"/>
+    <w:basedOn w:val="Normal"/>
+    <w:next w:val="Normal"/>
+    <w:link w:val="Heading4Char"/>
+    <w:uiPriority w:val="9"/>
+    <w:unhideWhenUsed/>
+    <w:qFormat/>
+    <w:rsid w:val="00B3345F"/>
+    <w:pPr>
+      <w:keepNext/>
+      <w:keepLines/>
+      <w:spacing w:before="40" w:after="0"/>
+      <w:outlineLvl w:val="3"/>
+    </w:pPr>
+    <w:rPr>
+      <w:rFonts w:asciiTheme="majorHAnsi" w:eastAsiaTheme="majorEastAsia" w:hAnsiTheme="majorHAnsi" w:cstheme="majorBidi"/>
+      <w:i/>
+      <w:iCs/>
+      <w:color w:val="2F5496" w:themeColor="accent1" w:themeShade="BF"/>
+    </w:rPr>
+  </w:style>
+  <w:style w:type="paragraph" w:styleId="Heading5">
+    <w:name w:val="heading 5"/>
+    <w:basedOn w:val="Normal"/>
+    <w:next w:val="Normal"/>
+    <w:link w:val="Heading5Char"/>
+    <w:uiPriority w:val="9"/>
+    <w:unhideWhenUsed/>
+    <w:qFormat/>
+    <w:rsid w:val="00B3345F"/>
+    <w:pPr>
+      <w:keepNext/>
+      <w:keepLines/>
+      <w:spacing w:before="40" w:after="0"/>
+      <w:outlineLvl w:val="4"/>
+    </w:pPr>
+    <w:rPr>
+      <w:rFonts w:asciiTheme="majorHAnsi" w:eastAsiaTheme="majorEastAsia" w:hAnsiTheme="majorHAnsi" w:cstheme="majorBidi"/>
+      <w:color w:val="2F5496" w:themeColor="accent1" w:themeShade="BF"/>
+    </w:rPr>
+  </w:style>
+  <w:style w:type="character" w:default="1" w:styleId="DefaultParagraphFont">
     <w:name w:val="Default Paragraph Font"/>
     <w:uiPriority w:val="1"/>
     <w:semiHidden/>
     <w:unhideWhenUsed/>
   </w:style>
-  <w:style w:type="table" w:default="1" w:styleId="Tablanormal">
+  <w:style w:type="table" w:default="1" w:styleId="TableNormal">
     <w:name w:val="Normal Table"/>
     <w:uiPriority w:val="99"/>
     <w:semiHidden/>
@@ -2220,15 +2365,15 @@
       </w:tblCellMar>
     </w:tblPr>
   </w:style>
-  <w:style w:type="numbering" w:default="1" w:styleId="Sinlista">
+  <w:style w:type="numbering" w:default="1" w:styleId="NoList">
     <w:name w:val="No List"/>
     <w:uiPriority w:val="99"/>
     <w:semiHidden/>
     <w:unhideWhenUsed/>
   </w:style>
-  <w:style w:type="paragraph" w:styleId="Sinespaciado">
+  <w:style w:type="paragraph" w:styleId="NoSpacing">
     <w:name w:val="No Spacing"/>
-    <w:link w:val="SinespaciadoCar"/>
+    <w:link w:val="NoSpacingChar"/>
     <w:uiPriority w:val="1"/>
     <w:qFormat/>
     <w:rsid w:val="00294C60"/>
@@ -2240,10 +2385,10 @@
       <w:lang w:eastAsia="es-ES"/>
     </w:rPr>
   </w:style>
-  <w:style w:type="character" w:customStyle="1" w:styleId="SinespaciadoCar">
-    <w:name w:val="Sin espaciado Car"/>
-    <w:basedOn w:val="Fuentedeprrafopredeter"/>
-    <w:link w:val="Sinespaciado"/>
+  <w:style w:type="character" w:customStyle="1" w:styleId="NoSpacingChar">
+    <w:name w:val="No Spacing Char"/>
+    <w:basedOn w:val="DefaultParagraphFont"/>
+    <w:link w:val="NoSpacing"/>
     <w:uiPriority w:val="1"/>
     <w:rsid w:val="00294C60"/>
     <w:rPr>
@@ -2251,10 +2396,10 @@
       <w:lang w:eastAsia="es-ES"/>
     </w:rPr>
   </w:style>
-  <w:style w:type="paragraph" w:styleId="Encabezado">
+  <w:style w:type="paragraph" w:styleId="Header">
     <w:name w:val="header"/>
     <w:basedOn w:val="Normal"/>
-    <w:link w:val="EncabezadoCar"/>
+    <w:link w:val="HeaderChar"/>
     <w:uiPriority w:val="99"/>
     <w:unhideWhenUsed/>
     <w:rsid w:val="006856C7"/>
@@ -2266,17 +2411,17 @@
       <w:spacing w:after="0" w:line="240" w:lineRule="auto"/>
     </w:pPr>
   </w:style>
-  <w:style w:type="character" w:customStyle="1" w:styleId="EncabezadoCar">
-    <w:name w:val="Encabezado Car"/>
-    <w:basedOn w:val="Fuentedeprrafopredeter"/>
-    <w:link w:val="Encabezado"/>
+  <w:style w:type="character" w:customStyle="1" w:styleId="HeaderChar">
+    <w:name w:val="Header Char"/>
+    <w:basedOn w:val="DefaultParagraphFont"/>
+    <w:link w:val="Header"/>
     <w:uiPriority w:val="99"/>
     <w:rsid w:val="006856C7"/>
   </w:style>
-  <w:style w:type="paragraph" w:styleId="Piedepgina">
+  <w:style w:type="paragraph" w:styleId="Footer">
     <w:name w:val="footer"/>
     <w:basedOn w:val="Normal"/>
-    <w:link w:val="PiedepginaCar"/>
+    <w:link w:val="FooterChar"/>
     <w:uiPriority w:val="99"/>
     <w:unhideWhenUsed/>
     <w:rsid w:val="006856C7"/>
@@ -2288,27 +2433,30 @@
       <w:spacing w:after="0" w:line="240" w:lineRule="auto"/>
     </w:pPr>
   </w:style>
-  <w:style w:type="character" w:customStyle="1" w:styleId="PiedepginaCar">
-    <w:name w:val="Pie de página Car"/>
-    <w:basedOn w:val="Fuentedeprrafopredeter"/>
-    <w:link w:val="Piedepgina"/>
+  <w:style w:type="character" w:customStyle="1" w:styleId="FooterChar">
+    <w:name w:val="Footer Char"/>
+    <w:basedOn w:val="DefaultParagraphFont"/>
+    <w:link w:val="Footer"/>
     <w:uiPriority w:val="99"/>
     <w:rsid w:val="006856C7"/>
   </w:style>
-  <w:style w:type="character" w:customStyle="1" w:styleId="Ttulo1Car">
-    <w:name w:val="Título 1 Car"/>
-    <w:basedOn w:val="Fuentedeprrafopredeter"/>
-    <w:link w:val="Ttulo1"/>
+  <w:style w:type="character" w:customStyle="1" w:styleId="Heading1Char">
+    <w:name w:val="Heading 1 Char"/>
+    <w:aliases w:val="Títulos 1 Char"/>
+    <w:basedOn w:val="DefaultParagraphFont"/>
+    <w:link w:val="Heading1"/>
     <w:uiPriority w:val="9"/>
-    <w:rsid w:val="00DC2E89"/>
+    <w:rsid w:val="00B3345F"/>
     <w:rPr>
-      <w:rFonts w:asciiTheme="majorHAnsi" w:eastAsiaTheme="majorEastAsia" w:hAnsiTheme="majorHAnsi" w:cstheme="majorBidi"/>
-      <w:color w:val="2F5496" w:themeColor="accent1" w:themeShade="BF"/>
-      <w:sz w:val="32"/>
+      <w:rFonts w:ascii="Bodoni MT" w:eastAsiaTheme="majorEastAsia" w:hAnsi="Bodoni MT" w:cstheme="majorBidi"/>
+      <w:b/>
+      <w:bCs/>
+      <w:color w:val="000000" w:themeColor="text1"/>
+      <w:sz w:val="36"/>
       <w:szCs w:val="32"/>
     </w:rPr>
   </w:style>
-  <w:style w:type="paragraph" w:styleId="Prrafodelista">
+  <w:style w:type="paragraph" w:styleId="ListParagraph">
     <w:name w:val="List Paragraph"/>
     <w:basedOn w:val="Normal"/>
     <w:uiPriority w:val="34"/>
@@ -2319,12 +2467,11 @@
       <w:contextualSpacing/>
     </w:pPr>
   </w:style>
-  <w:style w:type="character" w:customStyle="1" w:styleId="Ttulo3Car">
-    <w:name w:val="Título 3 Car"/>
-    <w:basedOn w:val="Fuentedeprrafopredeter"/>
-    <w:link w:val="Ttulo3"/>
+  <w:style w:type="character" w:customStyle="1" w:styleId="Heading3Char">
+    <w:name w:val="Heading 3 Char"/>
+    <w:basedOn w:val="DefaultParagraphFont"/>
+    <w:link w:val="Heading3"/>
     <w:uiPriority w:val="9"/>
-    <w:semiHidden/>
     <w:rsid w:val="00CB4C5C"/>
     <w:rPr>
       <w:rFonts w:asciiTheme="majorHAnsi" w:eastAsiaTheme="majorEastAsia" w:hAnsiTheme="majorHAnsi" w:cstheme="majorBidi"/>
@@ -2333,11 +2480,48 @@
       <w:szCs w:val="24"/>
     </w:rPr>
   </w:style>
+  <w:style w:type="character" w:customStyle="1" w:styleId="Heading2Char">
+    <w:name w:val="Heading 2 Char"/>
+    <w:basedOn w:val="DefaultParagraphFont"/>
+    <w:link w:val="Heading2"/>
+    <w:uiPriority w:val="9"/>
+    <w:rsid w:val="00B3345F"/>
+    <w:rPr>
+      <w:rFonts w:asciiTheme="majorHAnsi" w:eastAsiaTheme="majorEastAsia" w:hAnsiTheme="majorHAnsi" w:cstheme="majorBidi"/>
+      <w:color w:val="2F5496" w:themeColor="accent1" w:themeShade="BF"/>
+      <w:sz w:val="26"/>
+      <w:szCs w:val="26"/>
+    </w:rPr>
+  </w:style>
+  <w:style w:type="character" w:customStyle="1" w:styleId="Heading4Char">
+    <w:name w:val="Heading 4 Char"/>
+    <w:basedOn w:val="DefaultParagraphFont"/>
+    <w:link w:val="Heading4"/>
+    <w:uiPriority w:val="9"/>
+    <w:rsid w:val="00B3345F"/>
+    <w:rPr>
+      <w:rFonts w:asciiTheme="majorHAnsi" w:eastAsiaTheme="majorEastAsia" w:hAnsiTheme="majorHAnsi" w:cstheme="majorBidi"/>
+      <w:i/>
+      <w:iCs/>
+      <w:color w:val="2F5496" w:themeColor="accent1" w:themeShade="BF"/>
+    </w:rPr>
+  </w:style>
+  <w:style w:type="character" w:customStyle="1" w:styleId="Heading5Char">
+    <w:name w:val="Heading 5 Char"/>
+    <w:basedOn w:val="DefaultParagraphFont"/>
+    <w:link w:val="Heading5"/>
+    <w:uiPriority w:val="9"/>
+    <w:rsid w:val="00B3345F"/>
+    <w:rPr>
+      <w:rFonts w:asciiTheme="majorHAnsi" w:eastAsiaTheme="majorEastAsia" w:hAnsiTheme="majorHAnsi" w:cstheme="majorBidi"/>
+      <w:color w:val="2F5496" w:themeColor="accent1" w:themeShade="BF"/>
+    </w:rPr>
+  </w:style>
 </w:styles>
 </file>
 
 <file path=word/glossary/document.xml><?xml version="1.0" encoding="utf-8"?>
-<w:glossaryDocument xmlns:wpc="http://schemas.microsoft.com/office/word/2010/wordprocessingCanvas" xmlns:cx="http://schemas.microsoft.com/office/drawing/2014/chartex" xmlns:cx1="http://schemas.microsoft.com/office/drawing/2015/9/8/chartex" xmlns:cx2="http://schemas.microsoft.com/office/drawing/2015/10/21/chartex" xmlns:cx3="http://schemas.microsoft.com/office/drawing/2016/5/9/chartex" xmlns:cx4="http://schemas.microsoft.com/office/drawing/2016/5/10/chartex" xmlns:cx5="http://schemas.microsoft.com/office/drawing/2016/5/11/chartex" xmlns:cx6="http://schemas.microsoft.com/office/drawing/2016/5/12/chartex" xmlns:cx7="http://schemas.microsoft.com/office/drawing/2016/5/13/chartex" xmlns:cx8="http://schemas.microsoft.com/office/drawing/2016/5/14/chartex" xmlns:mc="http://schemas.openxmlformats.org/markup-compatibility/2006" xmlns:aink="http://schemas.microsoft.com/office/drawing/2016/ink" xmlns:am3d="http://schemas.microsoft.com/office/drawing/2017/model3d" xmlns:o="urn:schemas-microsoft-com:office:office" xmlns:r="http://schemas.openxmlformats.org/officeDocument/2006/relationships" xmlns:m="http://schemas.openxmlformats.org/officeDocument/2006/math" xmlns:v="urn:schemas-microsoft-com:vml" xmlns:wp14="http://schemas.microsoft.com/office/word/2010/wordprocessingDrawing" xmlns:wp="http://schemas.openxmlformats.org/drawingml/2006/wordprocessingDrawing" xmlns:w10="urn:schemas-microsoft-com:office:word" xmlns:w="http://schemas.openxmlformats.org/wordprocessingml/2006/main" xmlns:w14="http://schemas.microsoft.com/office/word/2010/wordml" xmlns:w15="http://schemas.microsoft.com/office/word/2012/wordml" xmlns:w16cex="http://schemas.microsoft.com/office/word/2018/wordml/cex" xmlns:w16cid="http://schemas.microsoft.com/office/word/2016/wordml/cid" xmlns:w16="http://schemas.microsoft.com/office/word/2018/wordml" xmlns:w16sdtdh="http://schemas.microsoft.com/office/word/2020/wordml/sdtdatahash" xmlns:w16se="http://schemas.microsoft.com/office/word/2015/wordml/symex" xmlns:wpg="http://schemas.microsoft.com/office/word/2010/wordprocessingGroup" xmlns:wpi="http://schemas.microsoft.com/office/word/2010/wordprocessingInk" xmlns:wne="http://schemas.microsoft.com/office/word/2006/wordml" xmlns:wps="http://schemas.microsoft.com/office/word/2010/wordprocessingShape" mc:Ignorable="w14 w15 w16se w16cid w16 w16cex w16sdtdh wp14">
+<w:glossaryDocument xmlns:wpc="http://schemas.microsoft.com/office/word/2010/wordprocessingCanvas" xmlns:cx="http://schemas.microsoft.com/office/drawing/2014/chartex" xmlns:cx1="http://schemas.microsoft.com/office/drawing/2015/9/8/chartex" xmlns:cx2="http://schemas.microsoft.com/office/drawing/2015/10/21/chartex" xmlns:cx3="http://schemas.microsoft.com/office/drawing/2016/5/9/chartex" xmlns:cx4="http://schemas.microsoft.com/office/drawing/2016/5/10/chartex" xmlns:cx5="http://schemas.microsoft.com/office/drawing/2016/5/11/chartex" xmlns:cx6="http://schemas.microsoft.com/office/drawing/2016/5/12/chartex" xmlns:cx7="http://schemas.microsoft.com/office/drawing/2016/5/13/chartex" xmlns:cx8="http://schemas.microsoft.com/office/drawing/2016/5/14/chartex" xmlns:mc="http://schemas.openxmlformats.org/markup-compatibility/2006" xmlns:aink="http://schemas.microsoft.com/office/drawing/2016/ink" xmlns:am3d="http://schemas.microsoft.com/office/drawing/2017/model3d" xmlns:o="urn:schemas-microsoft-com:office:office" xmlns:oel="http://schemas.microsoft.com/office/2019/extlst" xmlns:r="http://schemas.openxmlformats.org/officeDocument/2006/relationships" xmlns:m="http://schemas.openxmlformats.org/officeDocument/2006/math" xmlns:v="urn:schemas-microsoft-com:vml" xmlns:wp14="http://schemas.microsoft.com/office/word/2010/wordprocessingDrawing" xmlns:wp="http://schemas.openxmlformats.org/drawingml/2006/wordprocessingDrawing" xmlns:w10="urn:schemas-microsoft-com:office:word" xmlns:w="http://schemas.openxmlformats.org/wordprocessingml/2006/main" xmlns:w14="http://schemas.microsoft.com/office/word/2010/wordml" xmlns:w15="http://schemas.microsoft.com/office/word/2012/wordml" xmlns:w16cex="http://schemas.microsoft.com/office/word/2018/wordml/cex" xmlns:w16cid="http://schemas.microsoft.com/office/word/2016/wordml/cid" xmlns:w16="http://schemas.microsoft.com/office/word/2018/wordml" xmlns:w16sdtdh="http://schemas.microsoft.com/office/word/2020/wordml/sdtdatahash" xmlns:w16se="http://schemas.microsoft.com/office/word/2015/wordml/symex" xmlns:wpg="http://schemas.microsoft.com/office/word/2010/wordprocessingGroup" xmlns:wpi="http://schemas.microsoft.com/office/word/2010/wordprocessingInk" xmlns:wne="http://schemas.microsoft.com/office/word/2006/wordml" xmlns:wps="http://schemas.microsoft.com/office/word/2010/wordprocessingShape" mc:Ignorable="w14 w15 w16se w16cid w16 w16cex w16sdtdh wp14">
   <w:docParts>
     <w:docPart>
       <w:docPartPr>
@@ -2393,7 +2577,7 @@
     <w:charset w:val="00"/>
     <w:family w:val="swiss"/>
     <w:pitch w:val="variable"/>
-    <w:sig w:usb0="E4002EFF" w:usb1="C200247B" w:usb2="00000009" w:usb3="00000000" w:csb0="000001FF" w:csb1="00000000"/>
+    <w:sig w:usb0="E4002EFF" w:usb1="C000247B" w:usb2="00000009" w:usb3="00000000" w:csb0="000001FF" w:csb1="00000000"/>
   </w:font>
   <w:font w:name="Courier New">
     <w:panose1 w:val="02070309020205020404"/>
@@ -2421,7 +2605,7 @@
     <w:charset w:val="00"/>
     <w:family w:val="swiss"/>
     <w:pitch w:val="variable"/>
-    <w:sig w:usb0="E4002EFF" w:usb1="C200247B" w:usb2="00000009" w:usb3="00000000" w:csb0="000001FF" w:csb1="00000000"/>
+    <w:sig w:usb0="E4002EFF" w:usb1="C000247B" w:usb2="00000009" w:usb3="00000000" w:csb0="000001FF" w:csb1="00000000"/>
   </w:font>
   <w:font w:name="Bahnschrift Light">
     <w:panose1 w:val="020B0502040204020203"/>
@@ -2459,6 +2643,7 @@
     <w:rsidRoot w:val="005B7BC9"/>
     <w:rsid w:val="00235A52"/>
     <w:rsid w:val="00456019"/>
+    <w:rsid w:val="00555470"/>
     <w:rsid w:val="005B7BC9"/>
   </w:rsids>
   <m:mathPr>
@@ -2476,8 +2661,8 @@
   </m:mathPr>
   <w:themeFontLang w:val="es-ES"/>
   <w:clrSchemeMapping w:bg1="light1" w:t1="dark1" w:bg2="light2" w:t2="dark2" w:accent1="accent1" w:accent2="accent2" w:accent3="accent3" w:accent4="accent4" w:accent5="accent5" w:accent6="accent6" w:hyperlink="hyperlink" w:followedHyperlink="followedHyperlink"/>
-  <w:decimalSymbol w:val=","/>
-  <w:listSeparator w:val=";"/>
+  <w:decimalSymbol w:val="."/>
+  <w:listSeparator w:val=","/>
   <w15:chartTrackingRefBased/>
 </w:settings>
 </file>
@@ -2881,13 +3066,13 @@
     <w:name w:val="Normal"/>
     <w:qFormat/>
   </w:style>
-  <w:style w:type="character" w:default="1" w:styleId="Fuentedeprrafopredeter">
+  <w:style w:type="character" w:default="1" w:styleId="DefaultParagraphFont">
     <w:name w:val="Default Paragraph Font"/>
     <w:uiPriority w:val="1"/>
     <w:semiHidden/>
     <w:unhideWhenUsed/>
   </w:style>
-  <w:style w:type="table" w:default="1" w:styleId="Tablanormal">
+  <w:style w:type="table" w:default="1" w:styleId="TableNormal">
     <w:name w:val="Normal Table"/>
     <w:uiPriority w:val="99"/>
     <w:semiHidden/>
@@ -2902,7 +3087,7 @@
       </w:tblCellMar>
     </w:tblPr>
   </w:style>
-  <w:style w:type="numbering" w:default="1" w:styleId="Sinlista">
+  <w:style w:type="numbering" w:default="1" w:styleId="NoList">
     <w:name w:val="No List"/>
     <w:uiPriority w:val="99"/>
     <w:semiHidden/>
@@ -2910,7 +3095,7 @@
   </w:style>
   <w:style w:type="character" w:customStyle="1" w:styleId="Textodemarcadordeposicin">
     <w:name w:val="Texto de marcador de posición"/>
-    <w:basedOn w:val="Fuentedeprrafopredeter"/>
+    <w:basedOn w:val="DefaultParagraphFont"/>
     <w:uiPriority w:val="99"/>
     <w:semiHidden/>
     <w:rsid w:val="00456019"/>
@@ -2921,6 +3106,34 @@
   <w:style w:type="paragraph" w:customStyle="1" w:styleId="C6DD056DD48948018CE774D2E3C6179F">
     <w:name w:val="C6DD056DD48948018CE774D2E3C6179F"/>
     <w:rsid w:val="00456019"/>
+  </w:style>
+  <w:style w:type="paragraph" w:customStyle="1" w:styleId="581D3092CEE34CD38C9F7665478C024B">
+    <w:name w:val="581D3092CEE34CD38C9F7665478C024B"/>
+    <w:rsid w:val="00555470"/>
+    <w:rPr>
+      <w:lang w:val="en-US" w:eastAsia="en-US"/>
+    </w:rPr>
+  </w:style>
+  <w:style w:type="paragraph" w:customStyle="1" w:styleId="49BC6F2350664663BCB9F9FBABE6E709">
+    <w:name w:val="49BC6F2350664663BCB9F9FBABE6E709"/>
+    <w:rsid w:val="00555470"/>
+    <w:rPr>
+      <w:lang w:val="en-US" w:eastAsia="en-US"/>
+    </w:rPr>
+  </w:style>
+  <w:style w:type="paragraph" w:customStyle="1" w:styleId="A9B65157FC4A43F4A6DA0DE8F23FDC7C">
+    <w:name w:val="A9B65157FC4A43F4A6DA0DE8F23FDC7C"/>
+    <w:rsid w:val="00555470"/>
+    <w:rPr>
+      <w:lang w:val="en-US" w:eastAsia="en-US"/>
+    </w:rPr>
+  </w:style>
+  <w:style w:type="paragraph" w:customStyle="1" w:styleId="8E947EE22A1246F38E2DEF0A8969601C">
+    <w:name w:val="8E947EE22A1246F38E2DEF0A8969601C"/>
+    <w:rsid w:val="00555470"/>
+    <w:rPr>
+      <w:lang w:val="en-US" w:eastAsia="en-US"/>
+    </w:rPr>
   </w:style>
 </w:styles>
 </file>

</xml_diff>

<commit_message>
Feat: Documentación actualizada + Creación Inventario en Netbox
</commit_message>
<xml_diff>
--- a/2ASIR_A_SANCHEZ_PAEZ_JAVIER_NETWORKING.docx
+++ b/2ASIR_A_SANCHEZ_PAEZ_JAVIER_NETWORKING.docx
@@ -307,17 +307,8 @@
               <w:sz w:val="32"/>
               <w:szCs w:val="32"/>
             </w:rPr>
-            <w:t xml:space="preserve">Javier Pastor </w:t>
+            <w:t>Javier Pastor Cascales</w:t>
           </w:r>
-          <w:proofErr w:type="spellStart"/>
-          <w:r>
-            <w:rPr>
-              <w:sz w:val="32"/>
-              <w:szCs w:val="32"/>
-            </w:rPr>
-            <w:t>Cascales</w:t>
-          </w:r>
-          <w:proofErr w:type="spellEnd"/>
         </w:p>
         <w:p>
           <w:pPr>
@@ -394,7 +385,7 @@
       <w:pPr>
         <w:pStyle w:val="Ttulo1"/>
       </w:pPr>
-      <w:bookmarkStart w:id="0" w:name="_Toc133255244"/>
+      <w:bookmarkStart w:id="0" w:name="_Toc133333826"/>
       <w:r>
         <w:lastRenderedPageBreak/>
         <w:t>Agradecimientos</w:t>
@@ -559,14 +550,12 @@
       <w:pPr>
         <w:pStyle w:val="Ttulo1"/>
       </w:pPr>
-      <w:bookmarkStart w:id="1" w:name="_Toc133255245"/>
-      <w:proofErr w:type="spellStart"/>
+      <w:bookmarkStart w:id="1" w:name="_Toc133333827"/>
       <w:r>
         <w:lastRenderedPageBreak/>
         <w:t>Abstract</w:t>
       </w:r>
       <w:bookmarkEnd w:id="1"/>
-      <w:proofErr w:type="spellEnd"/>
     </w:p>
     <w:p/>
     <w:p>
@@ -603,39 +592,7 @@
           <w:color w:val="000000" w:themeColor="text1"/>
           <w:szCs w:val="24"/>
         </w:rPr>
-        <w:t>de este proyecto es demostrar que hoy en día podemos crear un entorno de desarrollo seguro también para nuestra infraestructura, con todos los puntos positivos que esto conlleva (</w:t>
-      </w:r>
-      <w:proofErr w:type="spellStart"/>
-      <w:r>
-        <w:rPr>
-          <w:color w:val="000000" w:themeColor="text1"/>
-          <w:szCs w:val="24"/>
-        </w:rPr>
-        <w:t>testing</w:t>
-      </w:r>
-      <w:proofErr w:type="spellEnd"/>
-      <w:r>
-        <w:rPr>
-          <w:color w:val="000000" w:themeColor="text1"/>
-          <w:szCs w:val="24"/>
-        </w:rPr>
-        <w:t xml:space="preserve">, </w:t>
-      </w:r>
-      <w:proofErr w:type="spellStart"/>
-      <w:r>
-        <w:rPr>
-          <w:color w:val="000000" w:themeColor="text1"/>
-          <w:szCs w:val="24"/>
-        </w:rPr>
-        <w:t>rollbacks</w:t>
-      </w:r>
-      <w:proofErr w:type="spellEnd"/>
-      <w:r>
-        <w:rPr>
-          <w:color w:val="000000" w:themeColor="text1"/>
-          <w:szCs w:val="24"/>
-        </w:rPr>
-        <w:t xml:space="preserve"> en caso de fallo, </w:t>
+        <w:t xml:space="preserve">de este proyecto es demostrar que hoy en día podemos crear un entorno de desarrollo seguro también para nuestra infraestructura, con todos los puntos positivos que esto conlleva (testing, rollbacks en caso de fallo, </w:t>
       </w:r>
       <w:r>
         <w:rPr>
@@ -715,7 +672,7 @@
       <w:pPr>
         <w:pStyle w:val="Ttulo1"/>
       </w:pPr>
-      <w:bookmarkStart w:id="2" w:name="_Toc133255246"/>
+      <w:bookmarkStart w:id="2" w:name="_Toc133333828"/>
       <w:r>
         <w:t>Palabras clave</w:t>
       </w:r>
@@ -762,69 +719,35 @@
           <w:color w:val="000000" w:themeColor="text1"/>
           <w:szCs w:val="24"/>
         </w:rPr>
-        <w:t xml:space="preserve">, </w:t>
-      </w:r>
-      <w:proofErr w:type="spellStart"/>
+        <w:t xml:space="preserve">, Grafana, </w:t>
+      </w:r>
       <w:r>
         <w:rPr>
           <w:color w:val="000000" w:themeColor="text1"/>
           <w:szCs w:val="24"/>
         </w:rPr>
-        <w:t>Grafana</w:t>
-      </w:r>
-      <w:proofErr w:type="spellEnd"/>
+        <w:t>Kubernetes</w:t>
+      </w:r>
       <w:r>
         <w:rPr>
           <w:color w:val="000000" w:themeColor="text1"/>
           <w:szCs w:val="24"/>
         </w:rPr>
-        <w:t xml:space="preserve">, </w:t>
-      </w:r>
-      <w:proofErr w:type="spellStart"/>
+        <w:t>,</w:t>
+      </w:r>
       <w:r>
         <w:rPr>
           <w:color w:val="000000" w:themeColor="text1"/>
           <w:szCs w:val="24"/>
         </w:rPr>
-        <w:t>Kubernetes</w:t>
-      </w:r>
-      <w:proofErr w:type="spellEnd"/>
+        <w:t xml:space="preserve"> Python,</w:t>
+      </w:r>
       <w:r>
         <w:rPr>
           <w:color w:val="000000" w:themeColor="text1"/>
           <w:szCs w:val="24"/>
         </w:rPr>
-        <w:t>,</w:t>
-      </w:r>
-      <w:r>
-        <w:rPr>
-          <w:color w:val="000000" w:themeColor="text1"/>
-          <w:szCs w:val="24"/>
-        </w:rPr>
-        <w:t xml:space="preserve"> Python,</w:t>
-      </w:r>
-      <w:r>
-        <w:rPr>
-          <w:color w:val="000000" w:themeColor="text1"/>
-          <w:szCs w:val="24"/>
-        </w:rPr>
-        <w:t xml:space="preserve"> </w:t>
-      </w:r>
-      <w:proofErr w:type="spellStart"/>
-      <w:r>
-        <w:rPr>
-          <w:color w:val="000000" w:themeColor="text1"/>
-          <w:szCs w:val="24"/>
-        </w:rPr>
-        <w:t>Telegram</w:t>
-      </w:r>
-      <w:proofErr w:type="spellEnd"/>
-      <w:r>
-        <w:rPr>
-          <w:color w:val="000000" w:themeColor="text1"/>
-          <w:szCs w:val="24"/>
-        </w:rPr>
-        <w:t xml:space="preserve">) </w:t>
+        <w:t xml:space="preserve"> Telegram) </w:t>
       </w:r>
     </w:p>
     <w:p>
@@ -904,7 +827,7 @@
           <w:r>
             <w:fldChar w:fldCharType="separate"/>
           </w:r>
-          <w:hyperlink w:anchor="_Toc133255244" w:history="1">
+          <w:hyperlink w:anchor="_Toc133333826" w:history="1">
             <w:r>
               <w:rPr>
                 <w:rStyle w:val="Hipervnculo"/>
@@ -927,7 +850,7 @@
               <w:rPr>
                 <w:webHidden/>
               </w:rPr>
-              <w:instrText xml:space="preserve"> PAGEREF _Toc133255244 \h </w:instrText>
+              <w:instrText xml:space="preserve"> PAGEREF _Toc133333826 \h </w:instrText>
             </w:r>
             <w:r>
               <w:rPr>
@@ -944,7 +867,7 @@
               <w:rPr>
                 <w:webHidden/>
               </w:rPr>
-              <w:t>1</w:t>
+              <w:t>2</w:t>
             </w:r>
             <w:r>
               <w:rPr>
@@ -964,7 +887,7 @@
               <w:lang w:eastAsia="es-ES"/>
             </w:rPr>
           </w:pPr>
-          <w:hyperlink w:anchor="_Toc133255245" w:history="1">
+          <w:hyperlink w:anchor="_Toc133333827" w:history="1">
             <w:r>
               <w:rPr>
                 <w:rStyle w:val="Hipervnculo"/>
@@ -987,7 +910,7 @@
               <w:rPr>
                 <w:webHidden/>
               </w:rPr>
-              <w:instrText xml:space="preserve"> PAGEREF _Toc133255245 \h </w:instrText>
+              <w:instrText xml:space="preserve"> PAGEREF _Toc133333827 \h </w:instrText>
             </w:r>
             <w:r>
               <w:rPr>
@@ -1004,7 +927,7 @@
               <w:rPr>
                 <w:webHidden/>
               </w:rPr>
-              <w:t>1</w:t>
+              <w:t>3</w:t>
             </w:r>
             <w:r>
               <w:rPr>
@@ -1024,7 +947,7 @@
               <w:lang w:eastAsia="es-ES"/>
             </w:rPr>
           </w:pPr>
-          <w:hyperlink w:anchor="_Toc133255246" w:history="1">
+          <w:hyperlink w:anchor="_Toc133333828" w:history="1">
             <w:r>
               <w:rPr>
                 <w:rStyle w:val="Hipervnculo"/>
@@ -1047,7 +970,7 @@
               <w:rPr>
                 <w:webHidden/>
               </w:rPr>
-              <w:instrText xml:space="preserve"> PAGEREF _Toc133255246 \h </w:instrText>
+              <w:instrText xml:space="preserve"> PAGEREF _Toc133333828 \h </w:instrText>
             </w:r>
             <w:r>
               <w:rPr>
@@ -1064,7 +987,7 @@
               <w:rPr>
                 <w:webHidden/>
               </w:rPr>
-              <w:t>1</w:t>
+              <w:t>3</w:t>
             </w:r>
             <w:r>
               <w:rPr>
@@ -1084,7 +1007,7 @@
               <w:lang w:eastAsia="es-ES"/>
             </w:rPr>
           </w:pPr>
-          <w:hyperlink w:anchor="_Toc133255247" w:history="1">
+          <w:hyperlink w:anchor="_Toc133333829" w:history="1">
             <w:r>
               <w:rPr>
                 <w:rStyle w:val="Hipervnculo"/>
@@ -1107,7 +1030,7 @@
               <w:rPr>
                 <w:webHidden/>
               </w:rPr>
-              <w:instrText xml:space="preserve"> PAGEREF _Toc133255247 \h </w:instrText>
+              <w:instrText xml:space="preserve"> PAGEREF _Toc133333829 \h </w:instrText>
             </w:r>
             <w:r>
               <w:rPr>
@@ -1124,7 +1047,7 @@
               <w:rPr>
                 <w:webHidden/>
               </w:rPr>
-              <w:t>1</w:t>
+              <w:t>5</w:t>
             </w:r>
             <w:r>
               <w:rPr>
@@ -1144,7 +1067,7 @@
               <w:lang w:eastAsia="es-ES"/>
             </w:rPr>
           </w:pPr>
-          <w:hyperlink w:anchor="_Toc133255248" w:history="1">
+          <w:hyperlink w:anchor="_Toc133333830" w:history="1">
             <w:r>
               <w:rPr>
                 <w:rStyle w:val="Hipervnculo"/>
@@ -1167,7 +1090,7 @@
               <w:rPr>
                 <w:webHidden/>
               </w:rPr>
-              <w:instrText xml:space="preserve"> PAGEREF _Toc133255248 \h </w:instrText>
+              <w:instrText xml:space="preserve"> PAGEREF _Toc133333830 \h </w:instrText>
             </w:r>
             <w:r>
               <w:rPr>
@@ -1184,7 +1107,7 @@
               <w:rPr>
                 <w:webHidden/>
               </w:rPr>
-              <w:t>1</w:t>
+              <w:t>6</w:t>
             </w:r>
             <w:r>
               <w:rPr>
@@ -1204,7 +1127,7 @@
               <w:lang w:eastAsia="es-ES"/>
             </w:rPr>
           </w:pPr>
-          <w:hyperlink w:anchor="_Toc133255249" w:history="1">
+          <w:hyperlink w:anchor="_Toc133333831" w:history="1">
             <w:r>
               <w:rPr>
                 <w:rStyle w:val="Hipervnculo"/>
@@ -1227,7 +1150,7 @@
               <w:rPr>
                 <w:webHidden/>
               </w:rPr>
-              <w:instrText xml:space="preserve"> PAGEREF _Toc133255249 \h </w:instrText>
+              <w:instrText xml:space="preserve"> PAGEREF _Toc133333831 \h </w:instrText>
             </w:r>
             <w:r>
               <w:rPr>
@@ -1244,7 +1167,7 @@
               <w:rPr>
                 <w:webHidden/>
               </w:rPr>
-              <w:t>1</w:t>
+              <w:t>7</w:t>
             </w:r>
             <w:r>
               <w:rPr>
@@ -1267,7 +1190,7 @@
               <w:lang w:eastAsia="es-ES"/>
             </w:rPr>
           </w:pPr>
-          <w:hyperlink w:anchor="_Toc133255250" w:history="1">
+          <w:hyperlink w:anchor="_Toc133333832" w:history="1">
             <w:r>
               <w:rPr>
                 <w:rStyle w:val="Hipervnculo"/>
@@ -1294,7 +1217,7 @@
                 <w:noProof/>
                 <w:webHidden/>
               </w:rPr>
-              <w:instrText xml:space="preserve"> PAGEREF _Toc133255250 \h </w:instrText>
+              <w:instrText xml:space="preserve"> PAGEREF _Toc133333832 \h </w:instrText>
             </w:r>
             <w:r>
               <w:rPr>
@@ -1314,7 +1237,7 @@
                 <w:noProof/>
                 <w:webHidden/>
               </w:rPr>
-              <w:t>1</w:t>
+              <w:t>8</w:t>
             </w:r>
             <w:r>
               <w:rPr>
@@ -1338,7 +1261,7 @@
               <w:lang w:eastAsia="es-ES"/>
             </w:rPr>
           </w:pPr>
-          <w:hyperlink w:anchor="_Toc133255251" w:history="1">
+          <w:hyperlink w:anchor="_Toc133333833" w:history="1">
             <w:r>
               <w:rPr>
                 <w:rStyle w:val="Hipervnculo"/>
@@ -1365,7 +1288,7 @@
                 <w:noProof/>
                 <w:webHidden/>
               </w:rPr>
-              <w:instrText xml:space="preserve"> PAGEREF _Toc133255251 \h </w:instrText>
+              <w:instrText xml:space="preserve"> PAGEREF _Toc133333833 \h </w:instrText>
             </w:r>
             <w:r>
               <w:rPr>
@@ -1385,7 +1308,7 @@
                 <w:noProof/>
                 <w:webHidden/>
               </w:rPr>
-              <w:t>1</w:t>
+              <w:t>10</w:t>
             </w:r>
             <w:r>
               <w:rPr>
@@ -1409,7 +1332,7 @@
               <w:lang w:eastAsia="es-ES"/>
             </w:rPr>
           </w:pPr>
-          <w:hyperlink w:anchor="_Toc133255252" w:history="1">
+          <w:hyperlink w:anchor="_Toc133333834" w:history="1">
             <w:r>
               <w:rPr>
                 <w:rStyle w:val="Hipervnculo"/>
@@ -1436,7 +1359,7 @@
                 <w:noProof/>
                 <w:webHidden/>
               </w:rPr>
-              <w:instrText xml:space="preserve"> PAGEREF _Toc133255252 \h </w:instrText>
+              <w:instrText xml:space="preserve"> PAGEREF _Toc133333834 \h </w:instrText>
             </w:r>
             <w:r>
               <w:rPr>
@@ -1456,7 +1379,7 @@
                 <w:noProof/>
                 <w:webHidden/>
               </w:rPr>
-              <w:t>1</w:t>
+              <w:t>15</w:t>
             </w:r>
             <w:r>
               <w:rPr>
@@ -1477,7 +1400,7 @@
               <w:lang w:eastAsia="es-ES"/>
             </w:rPr>
           </w:pPr>
-          <w:hyperlink w:anchor="_Toc133255253" w:history="1">
+          <w:hyperlink w:anchor="_Toc133333835" w:history="1">
             <w:r>
               <w:rPr>
                 <w:rStyle w:val="Hipervnculo"/>
@@ -1500,7 +1423,7 @@
               <w:rPr>
                 <w:webHidden/>
               </w:rPr>
-              <w:instrText xml:space="preserve"> PAGEREF _Toc133255253 \h </w:instrText>
+              <w:instrText xml:space="preserve"> PAGEREF _Toc133333835 \h </w:instrText>
             </w:r>
             <w:r>
               <w:rPr>
@@ -1517,7 +1440,7 @@
               <w:rPr>
                 <w:webHidden/>
               </w:rPr>
-              <w:t>1</w:t>
+              <w:t>17</w:t>
             </w:r>
             <w:r>
               <w:rPr>
@@ -1537,12 +1460,12 @@
               <w:lang w:eastAsia="es-ES"/>
             </w:rPr>
           </w:pPr>
-          <w:hyperlink w:anchor="_Toc133255254" w:history="1">
+          <w:hyperlink w:anchor="_Toc133333836" w:history="1">
             <w:r>
               <w:rPr>
                 <w:rStyle w:val="Hipervnculo"/>
               </w:rPr>
-              <w:t>Poblando el inventario de Netbox</w:t>
+              <w:t>Poblando el inventario Netbox con dispositivos EVE-NG</w:t>
             </w:r>
             <w:r>
               <w:rPr>
@@ -1560,7 +1483,7 @@
               <w:rPr>
                 <w:webHidden/>
               </w:rPr>
-              <w:instrText xml:space="preserve"> PAGEREF _Toc133255254 \h </w:instrText>
+              <w:instrText xml:space="preserve"> PAGEREF _Toc133333836 \h </w:instrText>
             </w:r>
             <w:r>
               <w:rPr>
@@ -1577,7 +1500,7 @@
               <w:rPr>
                 <w:webHidden/>
               </w:rPr>
-              <w:t>1</w:t>
+              <w:t>20</w:t>
             </w:r>
             <w:r>
               <w:rPr>
@@ -1597,7 +1520,7 @@
               <w:lang w:eastAsia="es-ES"/>
             </w:rPr>
           </w:pPr>
-          <w:hyperlink w:anchor="_Toc133255255" w:history="1">
+          <w:hyperlink w:anchor="_Toc133333837" w:history="1">
             <w:r>
               <w:rPr>
                 <w:rStyle w:val="Hipervnculo"/>
@@ -1620,7 +1543,7 @@
               <w:rPr>
                 <w:webHidden/>
               </w:rPr>
-              <w:instrText xml:space="preserve"> PAGEREF _Toc133255255 \h </w:instrText>
+              <w:instrText xml:space="preserve"> PAGEREF _Toc133333837 \h </w:instrText>
             </w:r>
             <w:r>
               <w:rPr>
@@ -1637,7 +1560,7 @@
               <w:rPr>
                 <w:webHidden/>
               </w:rPr>
-              <w:t>1</w:t>
+              <w:t>21</w:t>
             </w:r>
             <w:r>
               <w:rPr>
@@ -1677,7 +1600,7 @@
       <w:pPr>
         <w:pStyle w:val="Ttulo1"/>
       </w:pPr>
-      <w:bookmarkStart w:id="3" w:name="_Toc133255247"/>
+      <w:bookmarkStart w:id="3" w:name="_Toc133333829"/>
       <w:r>
         <w:lastRenderedPageBreak/>
         <w:t>Introducción</w:t>
@@ -1776,7 +1699,6 @@
         </w:rPr>
         <w:t>Es por ello que nació la idea de Infraestructura como código (</w:t>
       </w:r>
-      <w:proofErr w:type="spellStart"/>
       <w:r>
         <w:rPr>
           <w:b/>
@@ -1785,7 +1707,6 @@
         </w:rPr>
         <w:t>IaC</w:t>
       </w:r>
-      <w:proofErr w:type="spellEnd"/>
       <w:r>
         <w:rPr>
           <w:szCs w:val="24"/>
@@ -1810,7 +1731,6 @@
         </w:rPr>
         <w:t xml:space="preserve">?. Para dar una solución a este problema, tenemos que hablar de </w:t>
       </w:r>
-      <w:proofErr w:type="spellStart"/>
       <w:r>
         <w:rPr>
           <w:b/>
@@ -1819,7 +1739,6 @@
         </w:rPr>
         <w:t>GitOps</w:t>
       </w:r>
-      <w:proofErr w:type="spellEnd"/>
       <w:r>
         <w:rPr>
           <w:szCs w:val="24"/>
@@ -1837,21 +1756,7 @@
         <w:rPr>
           <w:szCs w:val="24"/>
         </w:rPr>
-        <w:t xml:space="preserve">En resumidas cuentas, lo que </w:t>
-      </w:r>
-      <w:proofErr w:type="spellStart"/>
-      <w:r>
-        <w:rPr>
-          <w:szCs w:val="24"/>
-        </w:rPr>
-        <w:t>GitOps</w:t>
-      </w:r>
-      <w:proofErr w:type="spellEnd"/>
-      <w:r>
-        <w:rPr>
-          <w:szCs w:val="24"/>
-        </w:rPr>
-        <w:t xml:space="preserve"> nos permite es tener un mejor control del software que vayamos escribiendo</w:t>
+        <w:t>En resumidas cuentas, lo que GitOps nos permite es tener un mejor control del software que vayamos escribiendo</w:t>
       </w:r>
       <w:r>
         <w:rPr>
@@ -1863,35 +1768,7 @@
         <w:rPr>
           <w:szCs w:val="24"/>
         </w:rPr>
-        <w:t xml:space="preserve">usando nuestro repositorio (GitHub, </w:t>
-      </w:r>
-      <w:proofErr w:type="spellStart"/>
-      <w:r>
-        <w:rPr>
-          <w:szCs w:val="24"/>
-        </w:rPr>
-        <w:t>Gitlab</w:t>
-      </w:r>
-      <w:proofErr w:type="spellEnd"/>
-      <w:r>
-        <w:rPr>
-          <w:szCs w:val="24"/>
-        </w:rPr>
-        <w:t xml:space="preserve">, </w:t>
-      </w:r>
-      <w:proofErr w:type="spellStart"/>
-      <w:r>
-        <w:rPr>
-          <w:szCs w:val="24"/>
-        </w:rPr>
-        <w:t>Bitbucket</w:t>
-      </w:r>
-      <w:proofErr w:type="spellEnd"/>
-      <w:r>
-        <w:rPr>
-          <w:szCs w:val="24"/>
-        </w:rPr>
-        <w:t xml:space="preserve">) como </w:t>
+        <w:t xml:space="preserve">usando nuestro repositorio (GitHub, Gitlab, Bitbucket) como </w:t>
       </w:r>
       <w:r>
         <w:rPr>
@@ -1935,21 +1812,7 @@
         <w:rPr>
           <w:szCs w:val="24"/>
         </w:rPr>
-        <w:t xml:space="preserve">"portable". Así, si usamos </w:t>
-      </w:r>
-      <w:proofErr w:type="spellStart"/>
-      <w:r>
-        <w:rPr>
-          <w:szCs w:val="24"/>
-        </w:rPr>
-        <w:t>GitOps</w:t>
-      </w:r>
-      <w:proofErr w:type="spellEnd"/>
-      <w:r>
-        <w:rPr>
-          <w:szCs w:val="24"/>
-        </w:rPr>
-        <w:t xml:space="preserve"> en conjunción con herramientas CI/CD (A</w:t>
+        <w:t>"portable". Así, si usamos GitOps en conjunción con herramientas CI/CD (A</w:t>
       </w:r>
       <w:r>
         <w:rPr>
@@ -1961,90 +1824,26 @@
         <w:rPr>
           <w:szCs w:val="24"/>
         </w:rPr>
-        <w:t xml:space="preserve">, GitHub </w:t>
-      </w:r>
-      <w:proofErr w:type="spellStart"/>
-      <w:r>
-        <w:rPr>
-          <w:szCs w:val="24"/>
-        </w:rPr>
-        <w:t>Actions</w:t>
-      </w:r>
-      <w:proofErr w:type="spellEnd"/>
-      <w:r>
-        <w:rPr>
-          <w:szCs w:val="24"/>
-        </w:rPr>
-        <w:t xml:space="preserve">) tendremos un flujo de trabajo automatizado, estable y que puede reaccionar a errores haciendo </w:t>
-      </w:r>
-      <w:proofErr w:type="spellStart"/>
-      <w:r>
-        <w:rPr>
-          <w:szCs w:val="24"/>
-        </w:rPr>
-        <w:t>rollbacks</w:t>
-      </w:r>
-      <w:proofErr w:type="spellEnd"/>
-      <w:r>
-        <w:rPr>
-          <w:szCs w:val="24"/>
-        </w:rPr>
-        <w:t>.</w:t>
-      </w:r>
-    </w:p>
-    <w:p>
-      <w:pPr>
-        <w:rPr>
-          <w:szCs w:val="24"/>
-        </w:rPr>
-      </w:pPr>
-      <w:r>
-        <w:rPr>
-          <w:szCs w:val="24"/>
-        </w:rPr>
-        <w:t xml:space="preserve">En este proyecto concretamente utilizaremos </w:t>
-      </w:r>
-      <w:proofErr w:type="spellStart"/>
-      <w:r>
-        <w:rPr>
-          <w:szCs w:val="24"/>
-        </w:rPr>
-        <w:t>Netbox</w:t>
-      </w:r>
-      <w:proofErr w:type="spellEnd"/>
-      <w:r>
-        <w:rPr>
-          <w:szCs w:val="24"/>
-        </w:rPr>
-        <w:t xml:space="preserve"> junto a GitHub como fuentes de la verdad (</w:t>
-      </w:r>
-      <w:proofErr w:type="spellStart"/>
-      <w:r>
-        <w:rPr>
-          <w:szCs w:val="24"/>
-        </w:rPr>
-        <w:t>Netbox</w:t>
-      </w:r>
-      <w:proofErr w:type="spellEnd"/>
-      <w:r>
-        <w:rPr>
-          <w:szCs w:val="24"/>
-        </w:rPr>
-        <w:t xml:space="preserve"> para configuración de dispositivos de red y GitHub para almacenar </w:t>
-      </w:r>
-      <w:proofErr w:type="spellStart"/>
-      <w:r>
-        <w:rPr>
-          <w:szCs w:val="24"/>
-        </w:rPr>
-        <w:t>playbooks</w:t>
-      </w:r>
-      <w:proofErr w:type="spellEnd"/>
-      <w:r>
-        <w:rPr>
-          <w:szCs w:val="24"/>
-        </w:rPr>
-        <w:t>),</w:t>
+        <w:t>, GitHub Actions</w:t>
+      </w:r>
+      <w:r>
+        <w:rPr>
+          <w:szCs w:val="24"/>
+        </w:rPr>
+        <w:t>) tendremos un flujo de trabajo automatizado, estable y que puede reaccionar a errores haciendo rollbacks.</w:t>
+      </w:r>
+    </w:p>
+    <w:p>
+      <w:pPr>
+        <w:rPr>
+          <w:szCs w:val="24"/>
+        </w:rPr>
+      </w:pPr>
+      <w:r>
+        <w:rPr>
+          <w:szCs w:val="24"/>
+        </w:rPr>
+        <w:t>En este proyecto concretamente utilizaremos Netbox junto a GitHub como fuentes de la verdad (Netbox para configuración de dispositivos de red y GitHub para almacenar playbooks),</w:t>
       </w:r>
       <w:r>
         <w:rPr>
@@ -2056,21 +1855,7 @@
         <w:rPr>
           <w:szCs w:val="24"/>
         </w:rPr>
-        <w:t xml:space="preserve"> y GitHub </w:t>
-      </w:r>
-      <w:proofErr w:type="spellStart"/>
-      <w:r>
-        <w:rPr>
-          <w:szCs w:val="24"/>
-        </w:rPr>
-        <w:t>Actions</w:t>
-      </w:r>
-      <w:proofErr w:type="spellEnd"/>
-      <w:r>
-        <w:rPr>
-          <w:szCs w:val="24"/>
-        </w:rPr>
-        <w:t xml:space="preserve"> para </w:t>
+        <w:t xml:space="preserve"> y GitHub Actions para </w:t>
       </w:r>
       <w:r>
         <w:rPr>
@@ -2082,55 +1867,13 @@
         <w:rPr>
           <w:szCs w:val="24"/>
         </w:rPr>
-        <w:t xml:space="preserve">CI/CD, </w:t>
-      </w:r>
-      <w:proofErr w:type="spellStart"/>
-      <w:r>
-        <w:rPr>
-          <w:szCs w:val="24"/>
-        </w:rPr>
-        <w:t>pyTest</w:t>
-      </w:r>
-      <w:proofErr w:type="spellEnd"/>
-      <w:r>
-        <w:rPr>
-          <w:szCs w:val="24"/>
-        </w:rPr>
-        <w:t>/</w:t>
-      </w:r>
-      <w:proofErr w:type="spellStart"/>
-      <w:r>
-        <w:rPr>
-          <w:szCs w:val="24"/>
-        </w:rPr>
-        <w:t>pyATS</w:t>
-      </w:r>
-      <w:proofErr w:type="spellEnd"/>
-      <w:r>
-        <w:rPr>
-          <w:szCs w:val="24"/>
-        </w:rPr>
-        <w:t xml:space="preserve"> para hacer pruebas sintácticas</w:t>
-      </w:r>
-      <w:r>
-        <w:rPr>
-          <w:szCs w:val="24"/>
-        </w:rPr>
-        <w:t xml:space="preserve">/de configuración y por último, </w:t>
-      </w:r>
-      <w:proofErr w:type="spellStart"/>
-      <w:r>
-        <w:rPr>
-          <w:szCs w:val="24"/>
-        </w:rPr>
-        <w:t>Grafana</w:t>
-      </w:r>
-      <w:proofErr w:type="spellEnd"/>
-      <w:r>
-        <w:rPr>
-          <w:szCs w:val="24"/>
-        </w:rPr>
-        <w:t xml:space="preserve"> para monitorización.</w:t>
+        <w:t>CI/CD, pyTest/pyATS para hacer pruebas sintácticas</w:t>
+      </w:r>
+      <w:r>
+        <w:rPr>
+          <w:szCs w:val="24"/>
+        </w:rPr>
+        <w:t>/de configuración y por último, Grafana para monitorización.</w:t>
       </w:r>
     </w:p>
     <w:p>
@@ -2157,7 +1900,7 @@
       <w:pPr>
         <w:pStyle w:val="Ttulo1"/>
       </w:pPr>
-      <w:bookmarkStart w:id="4" w:name="_Toc133255248"/>
+      <w:bookmarkStart w:id="4" w:name="_Toc133333830"/>
       <w:r>
         <w:lastRenderedPageBreak/>
         <w:t>Objetivos</w:t>
@@ -2195,14 +1938,36 @@
         </w:rPr>
         <w:t xml:space="preserve">con </w:t>
       </w:r>
-      <w:proofErr w:type="spellStart"/>
-      <w:r>
-        <w:rPr>
-          <w:szCs w:val="24"/>
-        </w:rPr>
-        <w:t>Kubernetes</w:t>
-      </w:r>
-      <w:proofErr w:type="spellEnd"/>
+      <w:r>
+        <w:rPr>
+          <w:szCs w:val="24"/>
+        </w:rPr>
+        <w:t xml:space="preserve">Kubernetes </w:t>
+      </w:r>
+      <w:r>
+        <w:rPr>
+          <w:szCs w:val="24"/>
+        </w:rPr>
+        <w:t xml:space="preserve">y ProxMox </w:t>
+      </w:r>
+      <w:r>
+        <w:rPr>
+          <w:szCs w:val="24"/>
+        </w:rPr>
+        <w:t xml:space="preserve">con todas las partes necesarias </w:t>
+      </w:r>
+      <w:r>
+        <w:rPr>
+          <w:szCs w:val="24"/>
+        </w:rPr>
+        <w:t>con las que el equipo de SRE/DevOps trabajará.</w:t>
+      </w:r>
+      <w:r>
+        <w:rPr>
+          <w:szCs w:val="24"/>
+        </w:rPr>
+        <w:t xml:space="preserve"> También se harán algunas</w:t>
+      </w:r>
       <w:r>
         <w:rPr>
           <w:szCs w:val="24"/>
@@ -2213,65 +1978,7 @@
         <w:rPr>
           <w:szCs w:val="24"/>
         </w:rPr>
-        <w:t xml:space="preserve">y </w:t>
-      </w:r>
-      <w:proofErr w:type="spellStart"/>
-      <w:r>
-        <w:rPr>
-          <w:szCs w:val="24"/>
-        </w:rPr>
-        <w:t>ProxMox</w:t>
-      </w:r>
-      <w:proofErr w:type="spellEnd"/>
-      <w:r>
-        <w:rPr>
-          <w:szCs w:val="24"/>
-        </w:rPr>
-        <w:t xml:space="preserve"> </w:t>
-      </w:r>
-      <w:r>
-        <w:rPr>
-          <w:szCs w:val="24"/>
-        </w:rPr>
-        <w:t xml:space="preserve">con todas las partes necesarias </w:t>
-      </w:r>
-      <w:r>
-        <w:rPr>
-          <w:szCs w:val="24"/>
-        </w:rPr>
-        <w:t>con las que el equipo de SRE/DevOps trabajará.</w:t>
-      </w:r>
-      <w:r>
-        <w:rPr>
-          <w:szCs w:val="24"/>
-        </w:rPr>
-        <w:t xml:space="preserve"> También se harán algunas</w:t>
-      </w:r>
-      <w:r>
-        <w:rPr>
-          <w:szCs w:val="24"/>
-        </w:rPr>
-        <w:t xml:space="preserve"> </w:t>
-      </w:r>
-      <w:r>
-        <w:rPr>
-          <w:szCs w:val="24"/>
-        </w:rPr>
-        <w:t>pruebas para comprobar el correcto funcionamiento del “</w:t>
-      </w:r>
-      <w:proofErr w:type="spellStart"/>
-      <w:r>
-        <w:rPr>
-          <w:szCs w:val="24"/>
-        </w:rPr>
-        <w:t>workflow</w:t>
-      </w:r>
-      <w:proofErr w:type="spellEnd"/>
-      <w:r>
-        <w:rPr>
-          <w:szCs w:val="24"/>
-        </w:rPr>
-        <w:t>”.</w:t>
+        <w:t>pruebas para comprobar el correcto funcionamiento del “workflow”.</w:t>
       </w:r>
       <w:r>
         <w:rPr>
@@ -2284,7 +1991,7 @@
       <w:pPr>
         <w:pStyle w:val="Ttulo1"/>
       </w:pPr>
-      <w:bookmarkStart w:id="5" w:name="_Toc133255249"/>
+      <w:bookmarkStart w:id="5" w:name="_Toc133333831"/>
       <w:r>
         <w:lastRenderedPageBreak/>
         <w:t>Requisitos previos</w:t>
@@ -2373,7 +2080,6 @@
                 <w:szCs w:val="24"/>
               </w:rPr>
             </w:pPr>
-            <w:proofErr w:type="spellStart"/>
             <w:r>
               <w:rPr>
                 <w:b/>
@@ -2382,7 +2088,6 @@
               </w:rPr>
               <w:t>Provider</w:t>
             </w:r>
-            <w:proofErr w:type="spellEnd"/>
           </w:p>
         </w:tc>
         <w:tc>
@@ -2397,7 +2102,6 @@
                 <w:szCs w:val="24"/>
               </w:rPr>
             </w:pPr>
-            <w:proofErr w:type="spellStart"/>
             <w:r>
               <w:rPr>
                 <w:b/>
@@ -2406,7 +2110,6 @@
               </w:rPr>
               <w:t>CPUs</w:t>
             </w:r>
-            <w:proofErr w:type="spellEnd"/>
           </w:p>
         </w:tc>
         <w:tc>
@@ -2465,23 +2168,13 @@
                 <w:szCs w:val="24"/>
               </w:rPr>
             </w:pPr>
-            <w:proofErr w:type="spellStart"/>
             <w:r>
               <w:rPr>
                 <w:b/>
                 <w:bCs/>
                 <w:szCs w:val="24"/>
               </w:rPr>
-              <w:t>Info</w:t>
-            </w:r>
-            <w:proofErr w:type="spellEnd"/>
-            <w:r>
-              <w:rPr>
-                <w:b/>
-                <w:bCs/>
-                <w:szCs w:val="24"/>
-              </w:rPr>
-              <w:t xml:space="preserve"> extra</w:t>
+              <w:t>Info extra</w:t>
             </w:r>
           </w:p>
         </w:tc>
@@ -2853,14 +2546,122 @@
                 <w:sz w:val="22"/>
               </w:rPr>
             </w:pPr>
-            <w:proofErr w:type="spellStart"/>
             <w:r>
               <w:rPr>
                 <w:sz w:val="22"/>
               </w:rPr>
               <w:t>NetBox</w:t>
             </w:r>
-            <w:proofErr w:type="spellEnd"/>
+          </w:p>
+        </w:tc>
+      </w:tr>
+      <w:tr>
+        <w:tc>
+          <w:tcPr>
+            <w:tcW w:w="1814" w:type="dxa"/>
+          </w:tcPr>
+          <w:p>
+            <w:pPr>
+              <w:rPr>
+                <w:sz w:val="22"/>
+              </w:rPr>
+            </w:pPr>
+            <w:r>
+              <w:rPr>
+                <w:sz w:val="22"/>
+              </w:rPr>
+              <w:t>EVE-NG</w:t>
+            </w:r>
+          </w:p>
+        </w:tc>
+        <w:tc>
+          <w:tcPr>
+            <w:tcW w:w="1182" w:type="dxa"/>
+          </w:tcPr>
+          <w:p>
+            <w:pPr>
+              <w:rPr>
+                <w:sz w:val="22"/>
+              </w:rPr>
+            </w:pPr>
+            <w:r>
+              <w:rPr>
+                <w:sz w:val="22"/>
+              </w:rPr>
+              <w:t>Proxmox</w:t>
+            </w:r>
+          </w:p>
+        </w:tc>
+        <w:tc>
+          <w:tcPr>
+            <w:tcW w:w="1182" w:type="dxa"/>
+          </w:tcPr>
+          <w:p>
+            <w:pPr>
+              <w:rPr>
+                <w:sz w:val="22"/>
+              </w:rPr>
+            </w:pPr>
+            <w:r>
+              <w:rPr>
+                <w:sz w:val="22"/>
+              </w:rPr>
+              <w:t>2</w:t>
+            </w:r>
+          </w:p>
+        </w:tc>
+        <w:tc>
+          <w:tcPr>
+            <w:tcW w:w="1425" w:type="dxa"/>
+          </w:tcPr>
+          <w:p>
+            <w:pPr>
+              <w:rPr>
+                <w:sz w:val="22"/>
+              </w:rPr>
+            </w:pPr>
+            <w:r>
+              <w:rPr>
+                <w:sz w:val="22"/>
+              </w:rPr>
+              <w:t>4GB</w:t>
+            </w:r>
+          </w:p>
+        </w:tc>
+        <w:tc>
+          <w:tcPr>
+            <w:tcW w:w="1455" w:type="dxa"/>
+          </w:tcPr>
+          <w:p>
+            <w:pPr>
+              <w:rPr>
+                <w:sz w:val="22"/>
+              </w:rPr>
+            </w:pPr>
+            <w:r>
+              <w:rPr>
+                <w:sz w:val="22"/>
+              </w:rPr>
+              <w:t>-</w:t>
+            </w:r>
+          </w:p>
+        </w:tc>
+        <w:tc>
+          <w:tcPr>
+            <w:tcW w:w="1258" w:type="dxa"/>
+          </w:tcPr>
+          <w:p>
+            <w:pPr>
+              <w:rPr>
+                <w:sz w:val="22"/>
+              </w:rPr>
+            </w:pPr>
+            <w:r>
+              <w:rPr>
+                <w:sz w:val="22"/>
+              </w:rPr>
+              <w:t>Opcional</w:t>
+            </w:r>
           </w:p>
         </w:tc>
       </w:tr>
@@ -2924,21 +2725,7 @@
         <w:rPr>
           <w:szCs w:val="24"/>
         </w:rPr>
-        <w:t xml:space="preserve">Evitar concurrencia de datos al hacer dual </w:t>
-      </w:r>
-      <w:proofErr w:type="spellStart"/>
-      <w:r>
-        <w:rPr>
-          <w:szCs w:val="24"/>
-        </w:rPr>
-        <w:t>boot</w:t>
-      </w:r>
-      <w:proofErr w:type="spellEnd"/>
-      <w:r>
-        <w:rPr>
-          <w:szCs w:val="24"/>
-        </w:rPr>
-        <w:t>.</w:t>
+        <w:t>Evitar concurrencia de datos al hacer dual boot.</w:t>
       </w:r>
     </w:p>
     <w:p>
@@ -2974,21 +2761,7 @@
         <w:rPr>
           <w:szCs w:val="24"/>
         </w:rPr>
-        <w:t xml:space="preserve">Evitar problemas de </w:t>
-      </w:r>
-      <w:proofErr w:type="spellStart"/>
-      <w:r>
-        <w:rPr>
-          <w:szCs w:val="24"/>
-        </w:rPr>
-        <w:t>networking</w:t>
-      </w:r>
-      <w:proofErr w:type="spellEnd"/>
-      <w:r>
-        <w:rPr>
-          <w:szCs w:val="24"/>
-        </w:rPr>
-        <w:t xml:space="preserve"> que tiene WSL.</w:t>
+        <w:t>Evitar problemas de networking que tiene WSL.</w:t>
       </w:r>
     </w:p>
     <w:p>
@@ -3007,30 +2780,8 @@
         <w:rPr>
           <w:szCs w:val="24"/>
         </w:rPr>
-        <w:t xml:space="preserve"> dos servidores con Ubuntu Server 22.04: Uno de ellos para el clúster de </w:t>
-      </w:r>
-      <w:proofErr w:type="spellStart"/>
-      <w:r>
-        <w:rPr>
-          <w:szCs w:val="24"/>
-        </w:rPr>
-        <w:t>Rancher</w:t>
-      </w:r>
-      <w:proofErr w:type="spellEnd"/>
-      <w:r>
-        <w:rPr>
-          <w:szCs w:val="24"/>
-        </w:rPr>
-        <w:t xml:space="preserve"> K3s y otro para </w:t>
-      </w:r>
-      <w:proofErr w:type="spellStart"/>
-      <w:r>
-        <w:rPr>
-          <w:szCs w:val="24"/>
-        </w:rPr>
-        <w:t>Netbox</w:t>
-      </w:r>
-      <w:proofErr w:type="spellEnd"/>
+        <w:t xml:space="preserve"> dos servidores con Ubuntu Server 22.04: Uno de ellos para el clúster de Rancher K3s y otro para Netbox</w:t>
+      </w:r>
       <w:r>
         <w:rPr>
           <w:szCs w:val="24"/>
@@ -3157,63 +2908,7 @@
         <w:rPr>
           <w:szCs w:val="24"/>
         </w:rPr>
-        <w:t xml:space="preserve">Además, al contrario que otras soluciones locales basadas en </w:t>
-      </w:r>
-      <w:proofErr w:type="spellStart"/>
-      <w:r>
-        <w:rPr>
-          <w:szCs w:val="24"/>
-        </w:rPr>
-        <w:t>Kubernetes</w:t>
-      </w:r>
-      <w:proofErr w:type="spellEnd"/>
-      <w:r>
-        <w:rPr>
-          <w:szCs w:val="24"/>
-        </w:rPr>
-        <w:t xml:space="preserve">, </w:t>
-      </w:r>
-      <w:proofErr w:type="spellStart"/>
-      <w:r>
-        <w:rPr>
-          <w:szCs w:val="24"/>
-        </w:rPr>
-        <w:t>Rancher</w:t>
-      </w:r>
-      <w:proofErr w:type="spellEnd"/>
-      <w:r>
-        <w:rPr>
-          <w:szCs w:val="24"/>
-        </w:rPr>
-        <w:t xml:space="preserve"> nos permite abrir los puertos para nuestras aplicaciones de forma muy simple con </w:t>
-      </w:r>
-      <w:proofErr w:type="spellStart"/>
-      <w:r>
-        <w:rPr>
-          <w:szCs w:val="24"/>
-        </w:rPr>
-        <w:t>Ingress</w:t>
-      </w:r>
-      <w:proofErr w:type="spellEnd"/>
-      <w:r>
-        <w:rPr>
-          <w:szCs w:val="24"/>
-        </w:rPr>
-        <w:t xml:space="preserve"> (otras alternativas como </w:t>
-      </w:r>
-      <w:proofErr w:type="spellStart"/>
-      <w:r>
-        <w:rPr>
-          <w:szCs w:val="24"/>
-        </w:rPr>
-        <w:t>Minikube</w:t>
-      </w:r>
-      <w:proofErr w:type="spellEnd"/>
-      <w:r>
-        <w:rPr>
-          <w:szCs w:val="24"/>
-        </w:rPr>
-        <w:t xml:space="preserve"> necesitan cierta configuración extra específica</w:t>
+        <w:t>Además, al contrario que otras soluciones locales basadas en Kubernetes, Rancher nos permite abrir los puertos para nuestras aplicaciones de forma muy simple con Ingress (otras alternativas como Minikube necesitan cierta configuración extra específica</w:t>
       </w:r>
       <w:r>
         <w:rPr>
@@ -3223,14 +2918,13 @@
       </w:r>
     </w:p>
     <w:p>
-      <w:pPr>
-        <w:rPr>
-          <w:rFonts w:eastAsiaTheme="majorEastAsia" w:cstheme="majorBidi"/>
-          <w:b/>
-          <w:color w:val="000000" w:themeColor="text1"/>
-          <w:sz w:val="28"/>
-          <w:szCs w:val="26"/>
-        </w:rPr>
+      <w:r>
+        <w:t>Más adelante veremos qué es EVE-NG y por qué es opcional.</w:t>
+      </w:r>
+    </w:p>
+    <w:p>
+      <w:pPr>
+        <w:jc w:val="left"/>
       </w:pPr>
       <w:r>
         <w:br w:type="page"/>
@@ -3240,7 +2934,7 @@
       <w:pPr>
         <w:pStyle w:val="Ttulo2"/>
       </w:pPr>
-      <w:bookmarkStart w:id="6" w:name="_Toc133255250"/>
+      <w:bookmarkStart w:id="6" w:name="_Toc133333832"/>
       <w:r>
         <w:lastRenderedPageBreak/>
         <w:t>Configuración e i</w:t>
@@ -3248,13 +2942,8 @@
       <w:r>
         <w:t xml:space="preserve">nstalación de </w:t>
       </w:r>
-      <w:proofErr w:type="spellStart"/>
-      <w:r>
-        <w:t>Rancher</w:t>
-      </w:r>
-      <w:proofErr w:type="spellEnd"/>
-      <w:r>
-        <w:t xml:space="preserve"> K3s</w:t>
+      <w:r>
+        <w:t>Rancher K3s</w:t>
       </w:r>
       <w:bookmarkEnd w:id="6"/>
     </w:p>
@@ -3276,41 +2965,20 @@
         <w:t>de nuestro</w:t>
       </w:r>
       <w:r>
-        <w:t xml:space="preserve"> servidor de </w:t>
-      </w:r>
-      <w:proofErr w:type="spellStart"/>
-      <w:r>
-        <w:t>Rancher</w:t>
-      </w:r>
-      <w:proofErr w:type="spellEnd"/>
-      <w:r>
-        <w:t xml:space="preserve"> K3s</w:t>
+        <w:t xml:space="preserve"> servidor de Rancher K3s</w:t>
       </w:r>
       <w:r>
         <w:t xml:space="preserve"> es </w:t>
       </w:r>
       <w:r>
-        <w:t>para asegurar que la infraestructura no se quedara colgada cuando montáramos varios “</w:t>
-      </w:r>
-      <w:proofErr w:type="spellStart"/>
-      <w:r>
-        <w:t>pods</w:t>
-      </w:r>
-      <w:proofErr w:type="spellEnd"/>
-      <w:r>
-        <w:t>”. El almacenamiento también se vio modificado para poder almacenar todos los datos necesarios y la red fue modificada a adaptador puente para que pudiéramos acceder a los servicios web de AWX</w:t>
-      </w:r>
-      <w:r>
-        <w:t xml:space="preserve"> y que este, a su vez, pudiera acceder a la API de </w:t>
-      </w:r>
-      <w:proofErr w:type="spellStart"/>
-      <w:r>
-        <w:t>NetBo</w:t>
+        <w:t>para asegurar que la infraestructura no se quedara colgada cuando montáramos varios “pods”. El almacenamiento también se vio modificado para poder almacenar todos los datos necesarios y la red fue modificada a adaptador puente para que pudiéramos acceder a los servicios web de AWX</w:t>
+      </w:r>
+      <w:r>
+        <w:t xml:space="preserve"> y que este, a su vez, pudiera acceder a la API de NetBo</w:t>
       </w:r>
       <w:r>
         <w:t>x</w:t>
       </w:r>
-      <w:proofErr w:type="spellEnd"/>
       <w:r>
         <w:t xml:space="preserve">. Podríamos haber utilizado una red interna, pero con el adaptador puente </w:t>
       </w:r>
@@ -3351,26 +3019,10 @@
         <w:t xml:space="preserve"> (Ubuntu Server) </w:t>
       </w:r>
       <w:r>
-        <w:t>será “</w:t>
-      </w:r>
-      <w:proofErr w:type="spellStart"/>
-      <w:r>
-        <w:t>vanilla</w:t>
-      </w:r>
-      <w:proofErr w:type="spellEnd"/>
-      <w:r>
-        <w:t>”</w:t>
-      </w:r>
-      <w:r>
-        <w:t xml:space="preserve">, salvo porque instalaremos un servidor </w:t>
-      </w:r>
-      <w:proofErr w:type="spellStart"/>
-      <w:r>
-        <w:t>OpenSSH</w:t>
-      </w:r>
-      <w:proofErr w:type="spellEnd"/>
-      <w:r>
-        <w:t xml:space="preserve"> para poder acceder cómodamente desde nuestro</w:t>
+        <w:t>será “vanilla”</w:t>
+      </w:r>
+      <w:r>
+        <w:t>, salvo porque instalaremos un servidor OpenSSH para poder acceder cómodamente desde nuestro</w:t>
       </w:r>
       <w:r>
         <w:t xml:space="preserve"> cliente</w:t>
@@ -3382,15 +3034,7 @@
         <w:t xml:space="preserve"> </w:t>
       </w:r>
       <w:r>
-        <w:t>Llamaré a mi usuario “</w:t>
-      </w:r>
-      <w:proofErr w:type="spellStart"/>
-      <w:r>
-        <w:t>jsp</w:t>
-      </w:r>
-      <w:proofErr w:type="spellEnd"/>
-      <w:r>
-        <w:t>” y el nombre del equipo será “pi”.</w:t>
+        <w:t>Llamaré a mi usuario “jsp” y el nombre del equipo será “pi”.</w:t>
       </w:r>
     </w:p>
     <w:p/>
@@ -3439,15 +3083,7 @@
     <w:p/>
     <w:p>
       <w:r>
-        <w:t xml:space="preserve">Una vez tengamos instalado nuestro Ubuntu Server, podemos proceder con la instalación de </w:t>
-      </w:r>
-      <w:proofErr w:type="spellStart"/>
-      <w:r>
-        <w:t>Rancher</w:t>
-      </w:r>
-      <w:proofErr w:type="spellEnd"/>
-      <w:r>
-        <w:t>.</w:t>
+        <w:t>Una vez tengamos instalado nuestro Ubuntu Server, podemos proceder con la instalación de Rancher.</w:t>
       </w:r>
       <w:r>
         <w:t xml:space="preserve"> </w:t>
@@ -3513,15 +3149,7 @@
     </w:p>
     <w:p>
       <w:r>
-        <w:t xml:space="preserve">Lo que este comando hará es descargarnos el script de instalación y pasárselo como entrada a una terminal de </w:t>
-      </w:r>
-      <w:proofErr w:type="spellStart"/>
-      <w:r>
-        <w:t>sh</w:t>
-      </w:r>
-      <w:proofErr w:type="spellEnd"/>
-      <w:r>
-        <w:t>.</w:t>
+        <w:t>Lo que este comando hará es descargarnos el script de instalación y pasárselo como entrada a una terminal de sh.</w:t>
       </w:r>
       <w:r>
         <w:t xml:space="preserve"> Cuando la instalación haya finalizado, debería salirnos un output como este:</w:t>
@@ -3592,34 +3220,10 @@
     <w:p>
       <w:r>
         <w:lastRenderedPageBreak/>
-        <w:t>Si intentamos hacer un “</w:t>
-      </w:r>
-      <w:proofErr w:type="spellStart"/>
-      <w:r>
-        <w:t>kubectl</w:t>
-      </w:r>
-      <w:proofErr w:type="spellEnd"/>
-      <w:r>
-        <w:t xml:space="preserve"> </w:t>
-      </w:r>
-      <w:proofErr w:type="spellStart"/>
-      <w:r>
-        <w:t>version</w:t>
-      </w:r>
-      <w:proofErr w:type="spellEnd"/>
-      <w:r>
-        <w:t xml:space="preserve"> –short” nos dará error, puesto que no tenemos los permisos para poder ejecutar el comando. Para arreglarlo, cambiaremos el dueño del </w:t>
-      </w:r>
-      <w:r>
-        <w:t xml:space="preserve">archivo “k3s.yaml” con </w:t>
-      </w:r>
-      <w:proofErr w:type="spellStart"/>
-      <w:r>
-        <w:t>chown</w:t>
-      </w:r>
-      <w:proofErr w:type="spellEnd"/>
-      <w:r>
-        <w:t>:</w:t>
+        <w:t xml:space="preserve">Si intentamos hacer un “kubectl version –short” nos dará error, puesto que no tenemos los permisos para poder ejecutar el comando. Para arreglarlo, cambiaremos el dueño del </w:t>
+      </w:r>
+      <w:r>
+        <w:t>archivo “k3s.yaml” con chown:</w:t>
       </w:r>
     </w:p>
     <w:p>
@@ -3745,15 +3349,7 @@
     </w:p>
     <w:p>
       <w:r>
-        <w:t>Un pequeño detalle antes de empezar: En nuestro archivo “.</w:t>
-      </w:r>
-      <w:proofErr w:type="spellStart"/>
-      <w:r>
-        <w:t>bashrc</w:t>
-      </w:r>
-      <w:proofErr w:type="spellEnd"/>
-      <w:r>
-        <w:t xml:space="preserve">” vamos a escribir </w:t>
+        <w:t xml:space="preserve">Un pequeño detalle antes de empezar: En nuestro archivo “.bashrc” vamos a escribir </w:t>
       </w:r>
       <w:r>
         <w:t>dos nuevas líneas:</w:t>
@@ -3768,15 +3364,7 @@
         </w:numPr>
       </w:pPr>
       <w:r>
-        <w:t>alias k=”</w:t>
-      </w:r>
-      <w:proofErr w:type="spellStart"/>
-      <w:r>
-        <w:t>kubectl</w:t>
-      </w:r>
-      <w:proofErr w:type="spellEnd"/>
-      <w:r>
-        <w:t>”</w:t>
+        <w:t>alias k=”kubectl”</w:t>
       </w:r>
     </w:p>
     <w:p>
@@ -3787,51 +3375,14 @@
           <w:numId w:val="4"/>
         </w:numPr>
       </w:pPr>
-      <w:proofErr w:type="spellStart"/>
-      <w:r>
-        <w:t>export</w:t>
-      </w:r>
-      <w:proofErr w:type="spellEnd"/>
-      <w:r>
-        <w:t xml:space="preserve"> KUBECONFIG=/</w:t>
-      </w:r>
-      <w:proofErr w:type="spellStart"/>
-      <w:r>
-        <w:t>etc</w:t>
-      </w:r>
-      <w:proofErr w:type="spellEnd"/>
-      <w:r>
-        <w:t>/</w:t>
-      </w:r>
-      <w:proofErr w:type="spellStart"/>
-      <w:r>
-        <w:t>rancher</w:t>
-      </w:r>
-      <w:proofErr w:type="spellEnd"/>
-      <w:r>
-        <w:t>/k3s/k3s.yaml</w:t>
+      <w:r>
+        <w:t>export KUBECONFIG=/etc/rancher/k3s/k3s.yaml</w:t>
       </w:r>
     </w:p>
     <w:p/>
     <w:p>
       <w:r>
-        <w:t xml:space="preserve">La primera línea nos servirá para llamar al comando </w:t>
-      </w:r>
-      <w:proofErr w:type="spellStart"/>
-      <w:r>
-        <w:t>kubectl</w:t>
-      </w:r>
-      <w:proofErr w:type="spellEnd"/>
-      <w:r>
-        <w:t xml:space="preserve"> únicamente escribiendo k, lo cual nos ayudará en términos de eficiencia. La segunda nos evitará unos </w:t>
-      </w:r>
-      <w:proofErr w:type="spellStart"/>
-      <w:r>
-        <w:t>warnings</w:t>
-      </w:r>
-      <w:proofErr w:type="spellEnd"/>
-      <w:r>
-        <w:t xml:space="preserve"> muy molesto</w:t>
+        <w:t>La primera línea nos servirá para llamar al comando kubectl únicamente escribiendo k, lo cual nos ayudará en términos de eficiencia. La segunda nos evitará unos warnings muy molesto</w:t>
       </w:r>
       <w:r>
         <w:t xml:space="preserve">s </w:t>
@@ -3842,27 +3393,9 @@
       <w:r>
         <w:t>“</w:t>
       </w:r>
-      <w:proofErr w:type="spellStart"/>
-      <w:r>
-        <w:t>kubectl</w:t>
-      </w:r>
-      <w:proofErr w:type="spellEnd"/>
-      <w:r>
-        <w:t xml:space="preserve"> </w:t>
-      </w:r>
-      <w:proofErr w:type="spellStart"/>
-      <w:r>
-        <w:t>get</w:t>
-      </w:r>
-      <w:proofErr w:type="spellEnd"/>
-      <w:r>
-        <w:t xml:space="preserve"> </w:t>
-      </w:r>
-      <w:proofErr w:type="spellStart"/>
-      <w:r>
-        <w:t>nodes</w:t>
-      </w:r>
-      <w:proofErr w:type="spellEnd"/>
+      <w:r>
+        <w:t>kubectl get nodes</w:t>
+      </w:r>
       <w:r>
         <w:t>”</w:t>
       </w:r>
@@ -3888,7 +3421,7 @@
       <w:pPr>
         <w:pStyle w:val="Ttulo2"/>
       </w:pPr>
-      <w:bookmarkStart w:id="7" w:name="_Toc133255251"/>
+      <w:bookmarkStart w:id="7" w:name="_Toc133333833"/>
       <w:r>
         <w:lastRenderedPageBreak/>
         <w:t>Instalación de AWX</w:t>
@@ -3941,7 +3474,6 @@
           <w:numId w:val="4"/>
         </w:numPr>
       </w:pPr>
-      <w:proofErr w:type="spellStart"/>
       <w:r>
         <w:rPr>
           <w:b/>
@@ -3949,7 +3481,6 @@
         </w:rPr>
         <w:t>Playbooks</w:t>
       </w:r>
-      <w:proofErr w:type="spellEnd"/>
       <w:r>
         <w:t>:</w:t>
       </w:r>
@@ -3959,35 +3490,17 @@
         <w:pStyle w:val="Prrafodelista"/>
       </w:pPr>
       <w:r>
-        <w:t xml:space="preserve">Un </w:t>
-      </w:r>
-      <w:proofErr w:type="spellStart"/>
-      <w:r>
-        <w:t>playbook</w:t>
-      </w:r>
-      <w:proofErr w:type="spellEnd"/>
-      <w:r>
-        <w:t xml:space="preserve"> es, esencialmente, el “set” de instrucciones que queremos ejecutar contra un determinado host.</w:t>
+        <w:t>Un playbook es, esencialmente, el “set” de instrucciones que queremos ejecutar contra un determinado host.</w:t>
       </w:r>
       <w:r>
         <w:t xml:space="preserve"> </w:t>
       </w:r>
       <w:r>
-        <w:t xml:space="preserve">Un ejemplo de </w:t>
-      </w:r>
-      <w:proofErr w:type="spellStart"/>
-      <w:r>
-        <w:t>playbook</w:t>
-      </w:r>
-      <w:proofErr w:type="spellEnd"/>
-      <w:r>
-        <w:t xml:space="preserve"> que utilizaremos en este proyecto es, por ejemplo, asignar una dirección IP a un puerto de un </w:t>
-      </w:r>
-      <w:proofErr w:type="spellStart"/>
+        <w:t xml:space="preserve">Un ejemplo de playbook que utilizaremos en este proyecto es, por ejemplo, asignar una dirección IP a un puerto de un </w:t>
+      </w:r>
       <w:r>
         <w:t>router</w:t>
       </w:r>
-      <w:proofErr w:type="spellEnd"/>
       <w:r>
         <w:t xml:space="preserve"> y comprobar que tenga conexión con otro host de esa misma red mandando un ping.</w:t>
       </w:r>
@@ -4027,15 +3540,7 @@
         <w:t xml:space="preserve"> de</w:t>
       </w:r>
       <w:r>
-        <w:t xml:space="preserve"> configuración de un </w:t>
-      </w:r>
-      <w:proofErr w:type="spellStart"/>
-      <w:r>
-        <w:t>router</w:t>
-      </w:r>
-      <w:proofErr w:type="spellEnd"/>
-      <w:r>
-        <w:t>.</w:t>
+        <w:t xml:space="preserve"> configuración de un router.</w:t>
       </w:r>
     </w:p>
     <w:p>
@@ -4043,15 +3548,7 @@
         <w:pStyle w:val="Prrafodelista"/>
       </w:pPr>
       <w:r>
-        <w:t xml:space="preserve">Un inventario puede ser de tres maneras distintas: Estático (los hosts se escriben directamente en el archivo), dinámico (los hosts se reciben a través de una API de otro servicio, como por ejemplo </w:t>
-      </w:r>
-      <w:proofErr w:type="spellStart"/>
-      <w:r>
-        <w:t>Netbox</w:t>
-      </w:r>
-      <w:proofErr w:type="spellEnd"/>
-      <w:r>
-        <w:t xml:space="preserve">) o inteligente  </w:t>
+        <w:t xml:space="preserve">Un inventario puede ser de tres maneras distintas: Estático (los hosts se escriben directamente en el archivo), dinámico (los hosts se reciben a través de una API de otro servicio, como por ejemplo Netbox) o inteligente  </w:t>
       </w:r>
     </w:p>
     <w:p/>
@@ -4100,29 +3597,13 @@
         <w:t xml:space="preserve"> Fedora</w:t>
       </w:r>
       <w:r>
-        <w:t xml:space="preserve"> y Red </w:t>
-      </w:r>
-      <w:proofErr w:type="spellStart"/>
-      <w:r>
-        <w:t>Hat</w:t>
-      </w:r>
-      <w:proofErr w:type="spellEnd"/>
-      <w:r>
-        <w:t>: esencialmente son lo mismo, pero AWX es gratuito y libre de usar; sin embargo, tú eres el responsable de que todo funcione</w:t>
+        <w:t xml:space="preserve"> y Red Hat: esencialmente son lo mismo, pero AWX es gratuito y libre de usar; sin embargo, tú eres el responsable de que todo funcione</w:t>
       </w:r>
       <w:r>
         <w:t>. Ansible</w:t>
       </w:r>
       <w:r>
-        <w:t xml:space="preserve"> Tower es de pago pero tenemos la garantía de que, si algo no funciona, tenemos al equipo de Red </w:t>
-      </w:r>
-      <w:proofErr w:type="spellStart"/>
-      <w:r>
-        <w:t>Hat</w:t>
-      </w:r>
-      <w:proofErr w:type="spellEnd"/>
-      <w:r>
-        <w:t xml:space="preserve"> para ayudarnos.</w:t>
+        <w:t xml:space="preserve"> Tower es de pago pero tenemos la garantía de que, si algo no funciona, tenemos al equipo de Red Hat para ayudarnos.</w:t>
       </w:r>
     </w:p>
     <w:p>
@@ -4131,15 +3612,7 @@
         <w:t>Una vez explicado esto v</w:t>
       </w:r>
       <w:r>
-        <w:t xml:space="preserve">amos a instalar </w:t>
-      </w:r>
-      <w:proofErr w:type="spellStart"/>
-      <w:r>
-        <w:t>Kustomize</w:t>
-      </w:r>
-      <w:proofErr w:type="spellEnd"/>
-      <w:r>
-        <w:t>, que es necesario para poder instalar el operador de AWX.</w:t>
+        <w:t>amos a instalar Kustomize, que es necesario para poder instalar el operador de AWX.</w:t>
       </w:r>
     </w:p>
     <w:p>
@@ -4199,15 +3672,7 @@
     </w:p>
     <w:p>
       <w:r>
-        <w:t xml:space="preserve">Por defecto se nos guarda el ejecutable de </w:t>
-      </w:r>
-      <w:proofErr w:type="spellStart"/>
-      <w:r>
-        <w:t>Kustomize</w:t>
-      </w:r>
-      <w:proofErr w:type="spellEnd"/>
-      <w:r>
-        <w:t xml:space="preserve"> en el directorio de trabajo en el que estemos. Vamos a moverlo a una ruta que esté dentro del PATH:</w:t>
+        <w:t>Por defecto se nos guarda el ejecutable de Kustomize en el directorio de trabajo en el que estemos. Vamos a moverlo a una ruta que esté dentro del PATH:</w:t>
       </w:r>
     </w:p>
     <w:p/>
@@ -4266,37 +3731,13 @@
         <w:jc w:val="left"/>
       </w:pPr>
       <w:r>
-        <w:t>Ahora vamos a lo importante: Levantar el operador de AWX. El operador es el “arquitecto”, es decir, a él le mandaremos la tarea de instalar AWX con todas las dependencias necesarias (</w:t>
-      </w:r>
-      <w:proofErr w:type="spellStart"/>
-      <w:r>
-        <w:t>Postgres</w:t>
-      </w:r>
-      <w:proofErr w:type="spellEnd"/>
-      <w:r>
-        <w:t xml:space="preserve">, servidor web, </w:t>
-      </w:r>
-      <w:proofErr w:type="spellStart"/>
-      <w:r>
-        <w:t>etc</w:t>
-      </w:r>
-      <w:proofErr w:type="spellEnd"/>
-      <w:r>
-        <w:t>)</w:t>
+        <w:t>Ahora vamos a lo importante: Levantar el operador de AWX. El operador es el “arquitecto”, es decir, a él le mandaremos la tarea de instalar AWX con todas las dependencias necesarias (Postgres, servidor web, etc)</w:t>
       </w:r>
       <w:r>
         <w:t>.</w:t>
       </w:r>
       <w:r>
-        <w:t xml:space="preserve"> Para ello, crearemos un archivo “</w:t>
-      </w:r>
-      <w:proofErr w:type="spellStart"/>
-      <w:r>
-        <w:t>kustomization.yml</w:t>
-      </w:r>
-      <w:proofErr w:type="spellEnd"/>
-      <w:r>
-        <w:t>” con el siguiente contenido:</w:t>
+        <w:t xml:space="preserve"> Para ello, crearemos un archivo “kustomization.yml” con el siguiente contenido:</w:t>
       </w:r>
     </w:p>
     <w:p>
@@ -4413,15 +3854,7 @@
     </w:p>
     <w:p>
       <w:r>
-        <w:t xml:space="preserve">Vamos a comprobar que el operador haya sido levantado (importante ahora ejecutar </w:t>
-      </w:r>
-      <w:proofErr w:type="spellStart"/>
-      <w:r>
-        <w:t>kubectl</w:t>
-      </w:r>
-      <w:proofErr w:type="spellEnd"/>
-      <w:r>
-        <w:t xml:space="preserve"> con “-n </w:t>
+        <w:t xml:space="preserve">Vamos a comprobar que el operador haya sido levantado (importante ahora ejecutar kubectl con “-n </w:t>
       </w:r>
       <w:r>
         <w:t>pi</w:t>
@@ -4476,15 +3909,7 @@
     <w:p/>
     <w:p>
       <w:r>
-        <w:t>Una vez esté ejecutado, vamos a crear un segundo archivo llamado “</w:t>
-      </w:r>
-      <w:proofErr w:type="spellStart"/>
-      <w:r>
-        <w:t>awx.yml</w:t>
-      </w:r>
-      <w:proofErr w:type="spellEnd"/>
-      <w:r>
-        <w:t>”:</w:t>
+        <w:t>Una vez esté ejecutado, vamos a crear un segundo archivo llamado “awx.yml”:</w:t>
       </w:r>
     </w:p>
     <w:p/>
@@ -4540,39 +3965,7 @@
     </w:p>
     <w:p>
       <w:r>
-        <w:t>Ahora volvemos al archivo “</w:t>
-      </w:r>
-      <w:proofErr w:type="spellStart"/>
-      <w:r>
-        <w:t>kustomization.yml</w:t>
-      </w:r>
-      <w:proofErr w:type="spellEnd"/>
-      <w:r>
-        <w:t xml:space="preserve">” y </w:t>
-      </w:r>
-      <w:proofErr w:type="spellStart"/>
-      <w:r>
-        <w:t>descomentaremos</w:t>
-      </w:r>
-      <w:proofErr w:type="spellEnd"/>
-      <w:r>
-        <w:t xml:space="preserve"> la línea de </w:t>
-      </w:r>
-      <w:proofErr w:type="spellStart"/>
-      <w:r>
-        <w:t>awx.yml</w:t>
-      </w:r>
-      <w:proofErr w:type="spellEnd"/>
-      <w:r>
-        <w:t xml:space="preserve"> en </w:t>
-      </w:r>
-      <w:proofErr w:type="spellStart"/>
-      <w:r>
-        <w:t>metadata</w:t>
-      </w:r>
-      <w:proofErr w:type="spellEnd"/>
-      <w:r>
-        <w:t>:</w:t>
+        <w:t>Ahora volvemos al archivo “kustomization.yml” y descomentaremos la línea de awx.yml en metadata:</w:t>
       </w:r>
     </w:p>
     <w:p/>
@@ -4752,13 +4145,8 @@
         <w:t xml:space="preserve">(dependiendo de dónde hayamos montado el clúster) </w:t>
       </w:r>
       <w:r>
-        <w:t xml:space="preserve">veremos que están ejecutándose los siguientes </w:t>
-      </w:r>
-      <w:proofErr w:type="spellStart"/>
-      <w:r>
-        <w:t>pods</w:t>
-      </w:r>
-      <w:proofErr w:type="spellEnd"/>
+        <w:t>veremos que están ejecutándose los siguientes pods</w:t>
+      </w:r>
       <w:r>
         <w:t xml:space="preserve"> y podremos acceder a la interfaz web</w:t>
       </w:r>
@@ -4861,15 +4249,7 @@
     <w:p/>
     <w:p>
       <w:r>
-        <w:t>Ahora nos falta obtener la contraseña para entrar como usuario “</w:t>
-      </w:r>
-      <w:proofErr w:type="spellStart"/>
-      <w:r>
-        <w:t>admin</w:t>
-      </w:r>
-      <w:proofErr w:type="spellEnd"/>
-      <w:r>
-        <w:t>”. Para ello, ejecutaremos la siguiente línea y copiaremos el output:</w:t>
+        <w:t>Ahora nos falta obtener la contraseña para entrar como usuario “admin”. Para ello, ejecutaremos la siguiente línea y copiaremos el output:</w:t>
       </w:r>
     </w:p>
     <w:p/>
@@ -4966,15 +4346,7 @@
     <w:p/>
     <w:p>
       <w:r>
-        <w:t xml:space="preserve">Vamos a cambiar la contraseña yendo a </w:t>
-      </w:r>
-      <w:proofErr w:type="spellStart"/>
-      <w:r>
-        <w:t>admin</w:t>
-      </w:r>
-      <w:proofErr w:type="spellEnd"/>
-      <w:r>
-        <w:t xml:space="preserve"> &gt; detalles de usuario &gt; editar:</w:t>
+        <w:t>Vamos a cambiar la contraseña yendo a admin &gt; detalles de usuario &gt; editar:</w:t>
       </w:r>
     </w:p>
     <w:p/>
@@ -5027,38 +4399,17 @@
       <w:pPr>
         <w:pStyle w:val="Ttulo2"/>
       </w:pPr>
-      <w:bookmarkStart w:id="8" w:name="_Toc133255252"/>
+      <w:bookmarkStart w:id="8" w:name="_Toc133333834"/>
       <w:r>
         <w:lastRenderedPageBreak/>
-        <w:t xml:space="preserve">Instalación de </w:t>
-      </w:r>
-      <w:proofErr w:type="spellStart"/>
-      <w:r>
-        <w:t>Netbox</w:t>
+        <w:t>Instalación de Netbox</w:t>
       </w:r>
       <w:bookmarkEnd w:id="8"/>
-      <w:proofErr w:type="spellEnd"/>
     </w:p>
     <w:p/>
     <w:p>
       <w:r>
-        <w:t xml:space="preserve">Como mencionamos anteriormente, esta máquina virtual que utilizaremos con </w:t>
-      </w:r>
-      <w:proofErr w:type="spellStart"/>
-      <w:r>
-        <w:t>Netbox</w:t>
-      </w:r>
-      <w:proofErr w:type="spellEnd"/>
-      <w:r>
-        <w:t xml:space="preserve"> está basada en Ubuntu 22.04 y, al igual que el clúster de </w:t>
-      </w:r>
-      <w:proofErr w:type="spellStart"/>
-      <w:r>
-        <w:t>Rancher</w:t>
-      </w:r>
-      <w:proofErr w:type="spellEnd"/>
-      <w:r>
-        <w:t xml:space="preserve"> K3s, tiene una configuración de red en puente para que podamos poblar el servidor fácilmente. También fueron modificadas las características de CPU y RAM pero </w:t>
+        <w:t xml:space="preserve">Como mencionamos anteriormente, esta máquina virtual que utilizaremos con Netbox está basada en Ubuntu 22.04 y, al igual que el clúster de Rancher K3s, tiene una configuración de red en puente para que podamos poblar el servidor fácilmente. También fueron modificadas las características de CPU y RAM pero </w:t>
       </w:r>
       <w:r>
         <w:t xml:space="preserve">en menor medida </w:t>
@@ -5075,13 +4426,8 @@
     </w:p>
     <w:p>
       <w:r>
-        <w:t xml:space="preserve">Para empezar nos conectaremos por SSH y clonaremos el repositorio de </w:t>
-      </w:r>
-      <w:proofErr w:type="spellStart"/>
-      <w:r>
-        <w:t>Netbox</w:t>
-      </w:r>
-      <w:proofErr w:type="spellEnd"/>
+        <w:t>Para empezar nos conectaremos por SSH y clonaremos el repositorio de Netbox</w:t>
+      </w:r>
       <w:r>
         <w:t>. Utilizaremos la imagen de Docker en lugar de</w:t>
       </w:r>
@@ -5089,15 +4435,7 @@
         <w:t xml:space="preserve"> la</w:t>
       </w:r>
       <w:r>
-        <w:t xml:space="preserve"> instalación “</w:t>
-      </w:r>
-      <w:proofErr w:type="spellStart"/>
-      <w:r>
-        <w:t>legacy</w:t>
-      </w:r>
-      <w:proofErr w:type="spellEnd"/>
-      <w:r>
-        <w:t>” por simplicidad, velocidad y estabilidad; si queremos modificar algo es muy sencillo.</w:t>
+        <w:t xml:space="preserve"> instalación “legacy” por simplicidad, velocidad y estabilidad; si queremos modificar algo es muy sencillo.</w:t>
       </w:r>
     </w:p>
     <w:p/>
@@ -5149,15 +4487,7 @@
     <w:p/>
     <w:p>
       <w:r>
-        <w:t xml:space="preserve">Una vez clonado, instalaremos Docker. Seguiremos los pasos de la guía oficial y comprobaremos que funciona haciendo un “Docker run </w:t>
-      </w:r>
-      <w:proofErr w:type="spellStart"/>
-      <w:r>
-        <w:t>hello-world</w:t>
-      </w:r>
-      <w:proofErr w:type="spellEnd"/>
-      <w:r>
-        <w:t>”:</w:t>
+        <w:t>Una vez clonado, instalaremos Docker. Seguiremos los pasos de la guía oficial y comprobaremos que funciona haciendo un “Docker run hello-world”:</w:t>
       </w:r>
     </w:p>
     <w:p/>
@@ -5213,23 +4543,7 @@
     </w:p>
     <w:p>
       <w:r>
-        <w:t xml:space="preserve">Ahora sí podemos continuar. Entraremos en la carpeta de </w:t>
-      </w:r>
-      <w:proofErr w:type="spellStart"/>
-      <w:r>
-        <w:t>netbox</w:t>
-      </w:r>
-      <w:proofErr w:type="spellEnd"/>
-      <w:r>
-        <w:t xml:space="preserve"> y crearemos un archivo “Docker-</w:t>
-      </w:r>
-      <w:proofErr w:type="spellStart"/>
-      <w:r>
-        <w:t>compose.override.yml</w:t>
-      </w:r>
-      <w:proofErr w:type="spellEnd"/>
-      <w:r>
-        <w:t>” con el siguiente contenido:</w:t>
+        <w:t>Ahora sí podemos continuar. Entraremos en la carpeta de netbox y crearemos un archivo “Docker-compose.override.yml” con el siguiente contenido:</w:t>
       </w:r>
     </w:p>
     <w:p/>
@@ -5281,50 +4595,13 @@
     <w:p/>
     <w:p>
       <w:r>
-        <w:t xml:space="preserve">Con este archivo podemos cambiar el puerto en el que se descubrirá el servicio de </w:t>
-      </w:r>
-      <w:proofErr w:type="spellStart"/>
-      <w:r>
-        <w:t>Netbox</w:t>
-      </w:r>
-      <w:proofErr w:type="spellEnd"/>
-      <w:r>
-        <w:t>. En este caso lo podemos dejar por defecto ya que no tenemos nada que utilice el puerto 8000.</w:t>
-      </w:r>
-      <w:r>
-        <w:t xml:space="preserve"> A continuación vamos a hacer un “Docker </w:t>
-      </w:r>
-      <w:proofErr w:type="spellStart"/>
-      <w:r>
-        <w:t>compose</w:t>
-      </w:r>
-      <w:proofErr w:type="spellEnd"/>
-      <w:r>
-        <w:t xml:space="preserve"> </w:t>
-      </w:r>
-      <w:proofErr w:type="spellStart"/>
-      <w:r>
-        <w:t>pull</w:t>
-      </w:r>
-      <w:proofErr w:type="spellEnd"/>
-      <w:r>
-        <w:t xml:space="preserve">” para descargar todas las imágenes que vamos a necesitar en el Docker </w:t>
-      </w:r>
-      <w:proofErr w:type="spellStart"/>
-      <w:r>
-        <w:t>compose</w:t>
-      </w:r>
-      <w:proofErr w:type="spellEnd"/>
-      <w:r>
-        <w:t xml:space="preserve"> y a continuación un Docker </w:t>
-      </w:r>
-      <w:proofErr w:type="spellStart"/>
-      <w:r>
-        <w:t>compose</w:t>
-      </w:r>
-      <w:proofErr w:type="spellEnd"/>
-      <w:r>
-        <w:t xml:space="preserve"> up:</w:t>
+        <w:t>Con este archivo podemos cambiar el puerto en el que se descubrirá el servicio de Netbox. En este caso lo podemos dejar por defecto ya que no tenemos nada que utilice el puerto 8000.</w:t>
+      </w:r>
+      <w:r>
+        <w:t xml:space="preserve"> A continuación vamos a hacer un “Docker compose pull” para descargar todas las imágenes que vamos a necesitar en el Docker compose</w:t>
+      </w:r>
+      <w:r>
+        <w:t xml:space="preserve"> y a continuación un Docker compose up:</w:t>
       </w:r>
     </w:p>
     <w:p/>
@@ -5422,15 +4699,7 @@
     <w:p/>
     <w:p>
       <w:r>
-        <w:t xml:space="preserve">Al cabo de un momento si entramos en nuestra IP:8000 veremos la interfaz de </w:t>
-      </w:r>
-      <w:proofErr w:type="spellStart"/>
-      <w:r>
-        <w:t>Netbox</w:t>
-      </w:r>
-      <w:proofErr w:type="spellEnd"/>
-      <w:r>
-        <w:t>:</w:t>
+        <w:t>Al cabo de un momento si entramos en nuestra IP:8000 veremos la interfaz de Netbox:</w:t>
       </w:r>
     </w:p>
     <w:p/>
@@ -5485,13 +4754,8 @@
         <w:t xml:space="preserve">Para poder acceder necesitamos </w:t>
       </w:r>
       <w:r>
-        <w:t xml:space="preserve">crear un </w:t>
-      </w:r>
-      <w:proofErr w:type="spellStart"/>
-      <w:r>
-        <w:t>superusuario</w:t>
-      </w:r>
-      <w:proofErr w:type="spellEnd"/>
+        <w:t>crear un superusuario</w:t>
+      </w:r>
       <w:r>
         <w:t>. Para ello, ejecutamos este comando:</w:t>
       </w:r>
@@ -5542,13 +4806,173 @@
         </w:drawing>
       </w:r>
     </w:p>
+    <w:p>
+      <w:pPr>
+        <w:jc w:val="left"/>
+      </w:pPr>
+      <w:r>
+        <w:br w:type="page"/>
+      </w:r>
+    </w:p>
+    <w:p>
+      <w:pPr>
+        <w:pStyle w:val="Ttulo2"/>
+      </w:pPr>
+      <w:r>
+        <w:lastRenderedPageBreak/>
+        <w:t xml:space="preserve">Instalación </w:t>
+      </w:r>
+      <w:r>
+        <w:t xml:space="preserve">y configuración </w:t>
+      </w:r>
+      <w:r>
+        <w:t>de EVE-NG</w:t>
+      </w:r>
+    </w:p>
     <w:p/>
+    <w:p>
+      <w:r>
+        <w:t>Durante lo que llevamos de documento hemos visto cómo preparar las plataformas</w:t>
+      </w:r>
+      <w:r>
+        <w:t xml:space="preserve"> de software</w:t>
+      </w:r>
+      <w:r>
+        <w:t xml:space="preserve"> para adaptarlas a nuestro flujo de trabajo enfocado a hacer cambios en la red, pero todavía no hemos respondido a la pregunta principal: ¿</w:t>
+      </w:r>
+      <w:r>
+        <w:t>Cómo lo vamos a hacer</w:t>
+      </w:r>
+      <w:r>
+        <w:t xml:space="preserve"> si no tenemos ningún dispositivo físico? Aquí es donde entra EVE-NG</w:t>
+      </w:r>
+      <w:r>
+        <w:t>:</w:t>
+      </w:r>
+    </w:p>
+    <w:p>
+      <w:r>
+        <w:t>EVE-NG es una plataforma que nos va a ayudar virtualizando los diferentes dispositivos que vayamos a montar en nuestro supuesto</w:t>
+      </w:r>
+      <w:r>
+        <w:t xml:space="preserve"> entorno</w:t>
+      </w:r>
+      <w:r>
+        <w:t xml:space="preserve"> de red.</w:t>
+      </w:r>
+      <w:r>
+        <w:t xml:space="preserve"> </w:t>
+      </w:r>
+      <w:r>
+        <w:t>Podemos montar desde firewalls hasta routers, switches</w:t>
+      </w:r>
+      <w:r>
+        <w:t>, VPNs</w:t>
+      </w:r>
+      <w:r>
+        <w:t xml:space="preserve">… Incluso máquinas virtuales con sistemas operativos de escritorio. </w:t>
+      </w:r>
+      <w:r>
+        <w:t xml:space="preserve">Además, la edición Community (la que utilizaremos) es </w:t>
+      </w:r>
+      <w:r>
+        <w:t>open-source</w:t>
+      </w:r>
+      <w:r>
+        <w:t>, lo cual siempre es algo positivo.</w:t>
+      </w:r>
+    </w:p>
+    <w:p>
+      <w:r>
+        <w:t>Voy a utilizar EVE-NG porque no cuento con dispositivos de red lo suficientemente completos como para aprovecharlos en este proyecto, aunque claramente es una parte del proyecto opcional y que en un entorno de trabajo real no sería necesario.</w:t>
+      </w:r>
+    </w:p>
+    <w:p>
+      <w:r>
+        <w:t>Podemos instalarlo de dos formas: o bien con una imagen ISO y montamos una máquina virtual con ella</w:t>
+      </w:r>
+      <w:r>
+        <w:t xml:space="preserve"> o con un OVF (</w:t>
+      </w:r>
+      <w:r>
+        <w:t xml:space="preserve">incluye una </w:t>
+      </w:r>
+      <w:r>
+        <w:t xml:space="preserve">máquina </w:t>
+      </w:r>
+      <w:r>
+        <w:t xml:space="preserve">con el sistema </w:t>
+      </w:r>
+      <w:r>
+        <w:t>instalad</w:t>
+      </w:r>
+      <w:r>
+        <w:t>o</w:t>
+      </w:r>
+      <w:r>
+        <w:t xml:space="preserve"> y preparad</w:t>
+      </w:r>
+      <w:r>
+        <w:t>o</w:t>
+      </w:r>
+      <w:r>
+        <w:t xml:space="preserve"> para correr).</w:t>
+      </w:r>
+      <w:r>
+        <w:t xml:space="preserve"> </w:t>
+      </w:r>
+      <w:r>
+        <w:t>Para montar la MV con OVF es necesario instalar VMware, el cual actualmente me da problemas con el Subsistema de Windows para Linux y VirtualBox, por lo que lo instalaré mediante la ISO en un servidor aparte (gracias al subdirector José Luis Navarro</w:t>
+      </w:r>
+      <w:r>
+        <w:t xml:space="preserve"> por </w:t>
+      </w:r>
+      <w:r>
+        <w:t xml:space="preserve">darme </w:t>
+      </w:r>
+      <w:r>
+        <w:t>el</w:t>
+      </w:r>
+      <w:r>
+        <w:t xml:space="preserve"> equipamiento necesario</w:t>
+      </w:r>
+      <w:r>
+        <w:t xml:space="preserve"> en este aspecto</w:t>
+      </w:r>
+      <w:r>
+        <w:t>)</w:t>
+      </w:r>
+      <w:r>
+        <w:t>.</w:t>
+      </w:r>
+    </w:p>
     <w:p/>
     <w:p>
       <w:pPr>
+        <w:jc w:val="center"/>
+      </w:pPr>
+    </w:p>
+    <w:p>
+      <w:pPr>
+        <w:jc w:val="left"/>
+        <w:rPr>
+          <w:rFonts w:eastAsiaTheme="majorEastAsia" w:cstheme="majorBidi"/>
+          <w:b/>
+          <w:bCs/>
+          <w:color w:val="000000" w:themeColor="text1"/>
+          <w:sz w:val="36"/>
+          <w:szCs w:val="32"/>
+        </w:rPr>
+      </w:pPr>
+      <w:bookmarkStart w:id="9" w:name="_Toc133333835"/>
+      <w:r>
+        <w:br w:type="page"/>
+      </w:r>
+    </w:p>
+    <w:p>
+      <w:pPr>
         <w:pStyle w:val="Ttulo1"/>
       </w:pPr>
-      <w:bookmarkStart w:id="9" w:name="_Toc133255253"/>
       <w:r>
         <w:lastRenderedPageBreak/>
         <w:t xml:space="preserve">Configuración del repositorio </w:t>
@@ -5561,15 +4985,7 @@
     <w:p/>
     <w:p>
       <w:r>
-        <w:t xml:space="preserve">Utilizaremos el repositorio que ya tenemos creado del proyecto para subir el contenido de Ansible y </w:t>
-      </w:r>
-      <w:proofErr w:type="spellStart"/>
-      <w:r>
-        <w:t>Netbox</w:t>
-      </w:r>
-      <w:proofErr w:type="spellEnd"/>
-      <w:r>
-        <w:t xml:space="preserve"> (tanto para la infraestructura como para el código)</w:t>
+        <w:t>Utilizaremos el repositorio que ya tenemos creado del proyecto para subir el contenido de Ansible y Netbox (tanto para la infraestructura como para el código)</w:t>
       </w:r>
       <w:r>
         <w:t>.</w:t>
@@ -5591,6 +5007,9 @@
         <w:jc w:val="center"/>
       </w:pPr>
       <w:r>
+        <w:rPr>
+          <w:noProof/>
+        </w:rPr>
         <w:drawing>
           <wp:inline distT="0" distB="0" distL="0" distR="0" wp14:anchorId="04213E37" wp14:editId="286BA089">
             <wp:extent cx="5400040" cy="2026285"/>
@@ -5664,6 +5083,9 @@
         <w:jc w:val="center"/>
       </w:pPr>
       <w:r>
+        <w:rPr>
+          <w:noProof/>
+        </w:rPr>
         <w:drawing>
           <wp:inline distT="0" distB="0" distL="0" distR="0" wp14:anchorId="40FB6532" wp14:editId="0766063C">
             <wp:extent cx="5191850" cy="1419423"/>
@@ -5719,6 +5141,9 @@
         <w:jc w:val="center"/>
       </w:pPr>
       <w:r>
+        <w:rPr>
+          <w:noProof/>
+        </w:rPr>
         <w:drawing>
           <wp:inline distT="0" distB="0" distL="0" distR="0" wp14:anchorId="597F0A66" wp14:editId="79BEBEF9">
             <wp:extent cx="4267796" cy="1152686"/>
@@ -5768,6 +5193,9 @@
         <w:jc w:val="center"/>
       </w:pPr>
       <w:r>
+        <w:rPr>
+          <w:noProof/>
+        </w:rPr>
         <w:drawing>
           <wp:inline distT="0" distB="0" distL="0" distR="0" wp14:anchorId="739D21AD" wp14:editId="533986D7">
             <wp:extent cx="5400040" cy="2172335"/>
@@ -5810,6 +5238,9 @@
         <w:jc w:val="center"/>
       </w:pPr>
       <w:r>
+        <w:rPr>
+          <w:noProof/>
+        </w:rPr>
         <w:drawing>
           <wp:inline distT="0" distB="0" distL="0" distR="0" wp14:anchorId="1C0CDBC0" wp14:editId="75BEA62B">
             <wp:extent cx="5400040" cy="1911985"/>
@@ -5854,15 +5285,7 @@
     </w:p>
     <w:p>
       <w:r>
-        <w:t xml:space="preserve">Ahora crearemos un proyecto. Es la base sobre la que funcionará todo el </w:t>
-      </w:r>
-      <w:proofErr w:type="spellStart"/>
-      <w:r>
-        <w:t>workflow</w:t>
-      </w:r>
-      <w:proofErr w:type="spellEnd"/>
-      <w:r>
-        <w:t xml:space="preserve"> de AWX</w:t>
+        <w:t>Ahora crearemos un proyecto. Es la base sobre la que funcionará todo el workflow de AWX</w:t>
       </w:r>
       <w:r>
         <w:t xml:space="preserve"> y donde pondremos el repositorio con el que estamos trabajando.</w:t>
@@ -5878,6 +5301,9 @@
         <w:jc w:val="center"/>
       </w:pPr>
       <w:r>
+        <w:rPr>
+          <w:noProof/>
+        </w:rPr>
         <w:drawing>
           <wp:inline distT="0" distB="0" distL="0" distR="0" wp14:anchorId="076B871E" wp14:editId="21270878">
             <wp:extent cx="5400040" cy="2044700"/>
@@ -5926,6 +5352,9 @@
         <w:jc w:val="center"/>
       </w:pPr>
       <w:r>
+        <w:rPr>
+          <w:noProof/>
+        </w:rPr>
         <w:lastRenderedPageBreak/>
         <w:drawing>
           <wp:inline distT="0" distB="0" distL="0" distR="0" wp14:anchorId="17FA0E64" wp14:editId="01A987B5">
@@ -5983,17 +5412,24 @@
       <w:pPr>
         <w:pStyle w:val="Ttulo1"/>
       </w:pPr>
-      <w:bookmarkStart w:id="10" w:name="_Toc133255254"/>
+      <w:bookmarkStart w:id="10" w:name="_Toc133333836"/>
       <w:r>
         <w:lastRenderedPageBreak/>
-        <w:t xml:space="preserve">Poblando el inventario de </w:t>
-      </w:r>
-      <w:proofErr w:type="spellStart"/>
-      <w:r>
-        <w:t>Netbox</w:t>
+        <w:t xml:space="preserve">Poblando </w:t>
+      </w:r>
+      <w:r>
+        <w:t xml:space="preserve">el </w:t>
+      </w:r>
+      <w:r>
+        <w:t>inventario Netbox</w:t>
+      </w:r>
+      <w:r>
+        <w:t xml:space="preserve"> con dispositivos </w:t>
       </w:r>
       <w:bookmarkEnd w:id="10"/>
-      <w:proofErr w:type="spellEnd"/>
+      <w:r>
+        <w:t>GNS3</w:t>
+      </w:r>
     </w:p>
     <w:p>
       <w:pPr>
@@ -6005,85 +5441,136 @@
         <w:t xml:space="preserve">Antes de poder poblar el inventario de AWX tendremos que </w:t>
       </w:r>
       <w:r>
-        <w:t xml:space="preserve">introducir datos en </w:t>
-      </w:r>
-      <w:proofErr w:type="spellStart"/>
-      <w:r>
-        <w:t>Netbox</w:t>
-      </w:r>
-      <w:proofErr w:type="spellEnd"/>
-      <w:r>
-        <w:t>, ya que entonces no tendremos manera de saber si estamos haciendo el inventario bien o no.</w:t>
-      </w:r>
-      <w:r>
-        <w:t xml:space="preserve"> Para ello utilizaremos unos </w:t>
-      </w:r>
-      <w:proofErr w:type="spellStart"/>
-      <w:r>
-        <w:t>routers</w:t>
-      </w:r>
-      <w:proofErr w:type="spellEnd"/>
-      <w:r>
-        <w:t xml:space="preserve"> virtuales que Cisco proporciona gratuitamente para desarrollo. </w:t>
-      </w:r>
-      <w:r>
-        <w:t xml:space="preserve"> </w:t>
-      </w:r>
-    </w:p>
-    <w:p>
-      <w:r>
-        <w:br w:type="page"/>
-      </w:r>
-    </w:p>
-    <w:p>
-      <w:pPr>
-        <w:pStyle w:val="Ttulo1"/>
-      </w:pPr>
-      <w:bookmarkStart w:id="11" w:name="_Toc133255255"/>
-      <w:r>
-        <w:lastRenderedPageBreak/>
-        <w:t xml:space="preserve">Configuración del inventario de </w:t>
-      </w:r>
-      <w:proofErr w:type="spellStart"/>
-      <w:r>
-        <w:t>Netbox</w:t>
-      </w:r>
-      <w:proofErr w:type="spellEnd"/>
-      <w:r>
-        <w:t xml:space="preserve"> con AWX</w:t>
-      </w:r>
-      <w:bookmarkEnd w:id="11"/>
+        <w:t xml:space="preserve">introducir </w:t>
+      </w:r>
+      <w:r>
+        <w:t>los dispositivos</w:t>
+      </w:r>
+      <w:r>
+        <w:t xml:space="preserve"> en Netbox, ya que entonces no tendremos manera de saber si estamos haciendo el inventario</w:t>
+      </w:r>
+      <w:r>
+        <w:t>, además de que estos dispositivos son los que posteriormente configuraremos</w:t>
+      </w:r>
+      <w:r>
+        <w:t xml:space="preserve"> en las pruebas</w:t>
+      </w:r>
+      <w:r>
+        <w:t>.</w:t>
+      </w:r>
+      <w:r>
+        <w:t xml:space="preserve"> Para ello utilizaremos </w:t>
+      </w:r>
+      <w:r>
+        <w:t xml:space="preserve">una </w:t>
+      </w:r>
+      <w:r>
+        <w:t xml:space="preserve">plataforma de virtualización de redes </w:t>
+      </w:r>
+      <w:r>
+        <w:t xml:space="preserve">llamada </w:t>
+      </w:r>
+      <w:r>
+        <w:t>GNS3</w:t>
+      </w:r>
+      <w:r>
+        <w:t>.</w:t>
+      </w:r>
+      <w:r>
+        <w:t xml:space="preserve">  </w:t>
+      </w:r>
+      <w:r>
+        <w:t>La funcionalidad de esta plataforma es poder virtualizar routers, switches, firewalls, etc. Sin necesidad de tener dispositivo</w:t>
+      </w:r>
+      <w:r>
+        <w:t>s</w:t>
+      </w:r>
+      <w:r>
+        <w:t xml:space="preserve"> físico</w:t>
+      </w:r>
+      <w:r>
+        <w:t>s</w:t>
+      </w:r>
+      <w:r>
+        <w:t xml:space="preserve">. </w:t>
+      </w:r>
+    </w:p>
+    <w:p>
+      <w:r>
+        <w:t xml:space="preserve">En GNS3 hemos montado </w:t>
+      </w:r>
+      <w:r>
+        <w:t>un único router Cisco 3600 Series</w:t>
+      </w:r>
+      <w:r>
+        <w:t>. Para poder crear un dispositivo único tendremos que crear los siguientes requisitos:</w:t>
+      </w:r>
+    </w:p>
+    <w:p>
+      <w:pPr>
+        <w:pStyle w:val="Prrafodelista"/>
+        <w:numPr>
+          <w:ilvl w:val="0"/>
+          <w:numId w:val="4"/>
+        </w:numPr>
+      </w:pPr>
+      <w:r>
+        <w:t>Fabricante</w:t>
+      </w:r>
+    </w:p>
+    <w:p>
+      <w:pPr>
+        <w:pStyle w:val="Prrafodelista"/>
+        <w:numPr>
+          <w:ilvl w:val="0"/>
+          <w:numId w:val="4"/>
+        </w:numPr>
+      </w:pPr>
+      <w:r>
+        <w:t>Tipo de dispositivo (Device Type)</w:t>
+      </w:r>
+    </w:p>
+    <w:p>
+      <w:pPr>
+        <w:pStyle w:val="Prrafodelista"/>
+        <w:numPr>
+          <w:ilvl w:val="0"/>
+          <w:numId w:val="4"/>
+        </w:numPr>
+      </w:pPr>
+      <w:r>
+        <w:t>Sitio (Site)</w:t>
+      </w:r>
+    </w:p>
+    <w:p>
+      <w:pPr>
+        <w:pStyle w:val="Prrafodelista"/>
+        <w:numPr>
+          <w:ilvl w:val="0"/>
+          <w:numId w:val="4"/>
+        </w:numPr>
+      </w:pPr>
+      <w:r>
+        <w:t>Rol de dispositivo (Device Role)</w:t>
+      </w:r>
     </w:p>
     <w:p/>
     <w:p>
       <w:r>
-        <w:t>Para saber a qué dispositivos les vamos a aplicar cambios y, como mencionamos anteriormente, vamos a usar un inventario dinámico. Lo primero que haremos será ponerle un nombre y, luego, añadir el “</w:t>
-      </w:r>
-      <w:proofErr w:type="spellStart"/>
-      <w:r>
-        <w:t>source</w:t>
-      </w:r>
-      <w:proofErr w:type="spellEnd"/>
-      <w:r>
-        <w:t xml:space="preserve"> </w:t>
-      </w:r>
-      <w:proofErr w:type="spellStart"/>
-      <w:r>
-        <w:t>code</w:t>
-      </w:r>
-      <w:proofErr w:type="spellEnd"/>
-      <w:r>
-        <w:t>”:</w:t>
+        <w:t>Iremos de uno en uno por encima viéndolos. En fabricante únicamente indicaremos datos muy básicos del fabricante (en este caso Cisco). Todos los datos que meteré será mediante archivos YAML, así que para fabricante se nos quedaría un archivo parecido a este:</w:t>
       </w:r>
     </w:p>
     <w:p/>
     <w:p>
+      <w:pPr>
+        <w:jc w:val="center"/>
+      </w:pPr>
       <w:r>
         <w:drawing>
-          <wp:inline distT="0" distB="0" distL="0" distR="0" wp14:anchorId="6E30FA0C" wp14:editId="161B7268">
-            <wp:extent cx="5400040" cy="1616075"/>
-            <wp:effectExtent l="0" t="0" r="0" b="3175"/>
-            <wp:docPr id="41" name="Imagen 41"/>
+          <wp:inline distT="0" distB="0" distL="0" distR="0" wp14:anchorId="47F03FBF" wp14:editId="66CA52B5">
+            <wp:extent cx="1924319" cy="943107"/>
+            <wp:effectExtent l="0" t="0" r="0" b="9525"/>
+            <wp:docPr id="30" name="Imagen 30"/>
             <wp:cNvGraphicFramePr>
               <a:graphicFrameLocks xmlns:a="http://schemas.openxmlformats.org/drawingml/2006/main" noChangeAspect="1"/>
             </wp:cNvGraphicFramePr>
@@ -6103,7 +5590,7 @@
                   <pic:spPr>
                     <a:xfrm>
                       <a:off x="0" y="0"/>
-                      <a:ext cx="5400040" cy="1616075"/>
+                      <a:ext cx="1924319" cy="943107"/>
                     </a:xfrm>
                     <a:prstGeom prst="rect">
                       <a:avLst/>
@@ -6116,74 +5603,16 @@
         </w:drawing>
       </w:r>
     </w:p>
-    <w:p/>
-    <w:p>
-      <w:r>
-        <w:t xml:space="preserve">Vamos a organizar todos los recursos de AWX en tres carpetas: </w:t>
-      </w:r>
-      <w:proofErr w:type="spellStart"/>
-      <w:r>
-        <w:t>Collections</w:t>
-      </w:r>
-      <w:proofErr w:type="spellEnd"/>
-      <w:r>
-        <w:t xml:space="preserve"> (donde irán las colecciones de Ansible Galaxy de </w:t>
-      </w:r>
-      <w:proofErr w:type="spellStart"/>
-      <w:r>
-        <w:t>Plugins</w:t>
-      </w:r>
-      <w:proofErr w:type="spellEnd"/>
-      <w:r>
-        <w:t xml:space="preserve"> que necesitemos), </w:t>
-      </w:r>
-      <w:proofErr w:type="spellStart"/>
-      <w:r>
-        <w:t>Inventories</w:t>
-      </w:r>
-      <w:proofErr w:type="spellEnd"/>
-      <w:r>
-        <w:t xml:space="preserve"> (donde irá el inventario) y </w:t>
-      </w:r>
-      <w:proofErr w:type="spellStart"/>
-      <w:r>
-        <w:t>Playbooks</w:t>
-      </w:r>
-      <w:proofErr w:type="spellEnd"/>
-      <w:r>
-        <w:t xml:space="preserve"> (donde irán las tareas).</w:t>
-      </w:r>
-      <w:r>
-        <w:t xml:space="preserve"> Dentro de la carpeta </w:t>
-      </w:r>
-      <w:proofErr w:type="spellStart"/>
-      <w:r>
-        <w:t>Inventories</w:t>
-      </w:r>
-      <w:proofErr w:type="spellEnd"/>
-      <w:r>
-        <w:t xml:space="preserve"> crearé un archivo “</w:t>
-      </w:r>
-      <w:proofErr w:type="spellStart"/>
-      <w:r>
-        <w:t>netbox.yml</w:t>
-      </w:r>
-      <w:proofErr w:type="spellEnd"/>
-      <w:r>
-        <w:t>” con el siguiente contenido:</w:t>
-      </w:r>
-    </w:p>
-    <w:p/>
     <w:p>
       <w:pPr>
         <w:jc w:val="center"/>
       </w:pPr>
       <w:r>
         <w:drawing>
-          <wp:inline distT="0" distB="0" distL="0" distR="0" wp14:anchorId="5D8C1C1A" wp14:editId="631F0A3A">
-            <wp:extent cx="3581900" cy="3858163"/>
+          <wp:inline distT="0" distB="0" distL="0" distR="0" wp14:anchorId="0EE6344C" wp14:editId="3070F9E3">
+            <wp:extent cx="3429479" cy="590632"/>
             <wp:effectExtent l="0" t="0" r="0" b="0"/>
-            <wp:docPr id="42" name="Imagen 42"/>
+            <wp:docPr id="31" name="Imagen 31"/>
             <wp:cNvGraphicFramePr>
               <a:graphicFrameLocks xmlns:a="http://schemas.openxmlformats.org/drawingml/2006/main" noChangeAspect="1"/>
             </wp:cNvGraphicFramePr>
@@ -6203,6 +5632,540 @@
                   <pic:spPr>
                     <a:xfrm>
                       <a:off x="0" y="0"/>
+                      <a:ext cx="3429479" cy="590632"/>
+                    </a:xfrm>
+                    <a:prstGeom prst="rect">
+                      <a:avLst/>
+                    </a:prstGeom>
+                  </pic:spPr>
+                </pic:pic>
+              </a:graphicData>
+            </a:graphic>
+          </wp:inline>
+        </w:drawing>
+      </w:r>
+    </w:p>
+    <w:p/>
+    <w:p>
+      <w:r>
+        <w:t>El “slug” es un nombre fácil de recordar para una URL</w:t>
+      </w:r>
+      <w:r>
+        <w:t xml:space="preserve"> y a su vez funciona de ID único.</w:t>
+      </w:r>
+    </w:p>
+    <w:p>
+      <w:r>
+        <w:t>En Device Type</w:t>
+      </w:r>
+      <w:r>
+        <w:t xml:space="preserve"> nos pide unos datos más así que el archivo debe ser algo así (t</w:t>
+      </w:r>
+      <w:r>
+        <w:t>odas estas características dependerán del router que hayamos introducido</w:t>
+      </w:r>
+      <w:r>
+        <w:t>).</w:t>
+      </w:r>
+    </w:p>
+    <w:p/>
+    <w:p/>
+    <w:p>
+      <w:pPr>
+        <w:jc w:val="center"/>
+      </w:pPr>
+      <w:r>
+        <w:lastRenderedPageBreak/>
+        <w:drawing>
+          <wp:inline distT="0" distB="0" distL="0" distR="0" wp14:anchorId="65951C8D" wp14:editId="24753F0A">
+            <wp:extent cx="2838846" cy="2829320"/>
+            <wp:effectExtent l="0" t="0" r="0" b="9525"/>
+            <wp:docPr id="45" name="Imagen 45"/>
+            <wp:cNvGraphicFramePr>
+              <a:graphicFrameLocks xmlns:a="http://schemas.openxmlformats.org/drawingml/2006/main" noChangeAspect="1"/>
+            </wp:cNvGraphicFramePr>
+            <a:graphic xmlns:a="http://schemas.openxmlformats.org/drawingml/2006/main">
+              <a:graphicData uri="http://schemas.openxmlformats.org/drawingml/2006/picture">
+                <pic:pic xmlns:pic="http://schemas.openxmlformats.org/drawingml/2006/picture">
+                  <pic:nvPicPr>
+                    <pic:cNvPr id="1" name=""/>
+                    <pic:cNvPicPr/>
+                  </pic:nvPicPr>
+                  <pic:blipFill>
+                    <a:blip r:embed="rId45"/>
+                    <a:stretch>
+                      <a:fillRect/>
+                    </a:stretch>
+                  </pic:blipFill>
+                  <pic:spPr>
+                    <a:xfrm>
+                      <a:off x="0" y="0"/>
+                      <a:ext cx="2838846" cy="2829320"/>
+                    </a:xfrm>
+                    <a:prstGeom prst="rect">
+                      <a:avLst/>
+                    </a:prstGeom>
+                  </pic:spPr>
+                </pic:pic>
+              </a:graphicData>
+            </a:graphic>
+          </wp:inline>
+        </w:drawing>
+      </w:r>
+    </w:p>
+    <w:p>
+      <w:pPr>
+        <w:ind w:left="708" w:hanging="708"/>
+        <w:jc w:val="center"/>
+      </w:pPr>
+      <w:r>
+        <w:drawing>
+          <wp:inline distT="0" distB="0" distL="0" distR="0" wp14:anchorId="130CBF72" wp14:editId="6B19407E">
+            <wp:extent cx="1667108" cy="714475"/>
+            <wp:effectExtent l="0" t="0" r="9525" b="9525"/>
+            <wp:docPr id="33" name="Imagen 33"/>
+            <wp:cNvGraphicFramePr>
+              <a:graphicFrameLocks xmlns:a="http://schemas.openxmlformats.org/drawingml/2006/main" noChangeAspect="1"/>
+            </wp:cNvGraphicFramePr>
+            <a:graphic xmlns:a="http://schemas.openxmlformats.org/drawingml/2006/main">
+              <a:graphicData uri="http://schemas.openxmlformats.org/drawingml/2006/picture">
+                <pic:pic xmlns:pic="http://schemas.openxmlformats.org/drawingml/2006/picture">
+                  <pic:nvPicPr>
+                    <pic:cNvPr id="1" name=""/>
+                    <pic:cNvPicPr/>
+                  </pic:nvPicPr>
+                  <pic:blipFill>
+                    <a:blip r:embed="rId46"/>
+                    <a:stretch>
+                      <a:fillRect/>
+                    </a:stretch>
+                  </pic:blipFill>
+                  <pic:spPr>
+                    <a:xfrm>
+                      <a:off x="0" y="0"/>
+                      <a:ext cx="1667108" cy="714475"/>
+                    </a:xfrm>
+                    <a:prstGeom prst="rect">
+                      <a:avLst/>
+                    </a:prstGeom>
+                  </pic:spPr>
+                </pic:pic>
+              </a:graphicData>
+            </a:graphic>
+          </wp:inline>
+        </w:drawing>
+      </w:r>
+    </w:p>
+    <w:p/>
+    <w:p>
+      <w:r>
+        <w:t xml:space="preserve">Ahora vamos a añadir un </w:t>
+      </w:r>
+      <w:r>
+        <w:rPr>
+          <w:b/>
+          <w:bCs/>
+        </w:rPr>
+        <w:t>sitio</w:t>
+      </w:r>
+      <w:r>
+        <w:rPr>
+          <w:b/>
+          <w:bCs/>
+        </w:rPr>
+        <w:t xml:space="preserve"> </w:t>
+      </w:r>
+      <w:r>
+        <w:t xml:space="preserve">y un </w:t>
+      </w:r>
+      <w:r>
+        <w:rPr>
+          <w:b/>
+          <w:bCs/>
+        </w:rPr>
+        <w:t>rol de dispositivo</w:t>
+      </w:r>
+      <w:r>
+        <w:t xml:space="preserve">. Allí es donde configuraremos cada dispositivo específico con sus rangos IP, </w:t>
+      </w:r>
+      <w:r>
+        <w:t xml:space="preserve">su función en el sitio, </w:t>
+      </w:r>
+      <w:r>
+        <w:t>etc.</w:t>
+      </w:r>
+    </w:p>
+    <w:p/>
+    <w:p>
+      <w:pPr>
+        <w:jc w:val="center"/>
+      </w:pPr>
+      <w:r>
+        <w:drawing>
+          <wp:inline distT="0" distB="0" distL="0" distR="0" wp14:anchorId="3CBB5078" wp14:editId="790AD8C4">
+            <wp:extent cx="2600688" cy="1181265"/>
+            <wp:effectExtent l="0" t="0" r="9525" b="0"/>
+            <wp:docPr id="36" name="Imagen 36"/>
+            <wp:cNvGraphicFramePr>
+              <a:graphicFrameLocks xmlns:a="http://schemas.openxmlformats.org/drawingml/2006/main" noChangeAspect="1"/>
+            </wp:cNvGraphicFramePr>
+            <a:graphic xmlns:a="http://schemas.openxmlformats.org/drawingml/2006/main">
+              <a:graphicData uri="http://schemas.openxmlformats.org/drawingml/2006/picture">
+                <pic:pic xmlns:pic="http://schemas.openxmlformats.org/drawingml/2006/picture">
+                  <pic:nvPicPr>
+                    <pic:cNvPr id="1" name=""/>
+                    <pic:cNvPicPr/>
+                  </pic:nvPicPr>
+                  <pic:blipFill>
+                    <a:blip r:embed="rId47"/>
+                    <a:stretch>
+                      <a:fillRect/>
+                    </a:stretch>
+                  </pic:blipFill>
+                  <pic:spPr>
+                    <a:xfrm>
+                      <a:off x="0" y="0"/>
+                      <a:ext cx="2600688" cy="1181265"/>
+                    </a:xfrm>
+                    <a:prstGeom prst="rect">
+                      <a:avLst/>
+                    </a:prstGeom>
+                  </pic:spPr>
+                </pic:pic>
+              </a:graphicData>
+            </a:graphic>
+          </wp:inline>
+        </w:drawing>
+      </w:r>
+    </w:p>
+    <w:p>
+      <w:pPr>
+        <w:jc w:val="center"/>
+      </w:pPr>
+      <w:r>
+        <w:drawing>
+          <wp:inline distT="0" distB="0" distL="0" distR="0" wp14:anchorId="5FBBAF63" wp14:editId="3E445EE7">
+            <wp:extent cx="1933845" cy="1381318"/>
+            <wp:effectExtent l="0" t="0" r="9525" b="9525"/>
+            <wp:docPr id="43" name="Imagen 43"/>
+            <wp:cNvGraphicFramePr>
+              <a:graphicFrameLocks xmlns:a="http://schemas.openxmlformats.org/drawingml/2006/main" noChangeAspect="1"/>
+            </wp:cNvGraphicFramePr>
+            <a:graphic xmlns:a="http://schemas.openxmlformats.org/drawingml/2006/main">
+              <a:graphicData uri="http://schemas.openxmlformats.org/drawingml/2006/picture">
+                <pic:pic xmlns:pic="http://schemas.openxmlformats.org/drawingml/2006/picture">
+                  <pic:nvPicPr>
+                    <pic:cNvPr id="1" name=""/>
+                    <pic:cNvPicPr/>
+                  </pic:nvPicPr>
+                  <pic:blipFill>
+                    <a:blip r:embed="rId48"/>
+                    <a:stretch>
+                      <a:fillRect/>
+                    </a:stretch>
+                  </pic:blipFill>
+                  <pic:spPr>
+                    <a:xfrm>
+                      <a:off x="0" y="0"/>
+                      <a:ext cx="1933845" cy="1381318"/>
+                    </a:xfrm>
+                    <a:prstGeom prst="rect">
+                      <a:avLst/>
+                    </a:prstGeom>
+                  </pic:spPr>
+                </pic:pic>
+              </a:graphicData>
+            </a:graphic>
+          </wp:inline>
+        </w:drawing>
+      </w:r>
+    </w:p>
+    <w:p/>
+    <w:p/>
+    <w:p/>
+    <w:p/>
+    <w:p>
+      <w:r>
+        <w:lastRenderedPageBreak/>
+        <w:t>Una vez creada la base, vamos a añadir dispositivos específicos (en este caso Router1)</w:t>
+      </w:r>
+      <w:r>
+        <w:t>:</w:t>
+      </w:r>
+    </w:p>
+    <w:p>
+      <w:pPr>
+        <w:rPr>
+          <w:b/>
+          <w:bCs/>
+        </w:rPr>
+      </w:pPr>
+    </w:p>
+    <w:p>
+      <w:pPr>
+        <w:jc w:val="center"/>
+        <w:rPr>
+          <w:b/>
+          <w:bCs/>
+        </w:rPr>
+      </w:pPr>
+      <w:r>
+        <w:rPr>
+          <w:b/>
+          <w:bCs/>
+        </w:rPr>
+        <w:drawing>
+          <wp:inline distT="0" distB="0" distL="0" distR="0" wp14:anchorId="332D26BA" wp14:editId="66337054">
+            <wp:extent cx="2972215" cy="1590897"/>
+            <wp:effectExtent l="0" t="0" r="0" b="9525"/>
+            <wp:docPr id="44" name="Imagen 44"/>
+            <wp:cNvGraphicFramePr>
+              <a:graphicFrameLocks xmlns:a="http://schemas.openxmlformats.org/drawingml/2006/main" noChangeAspect="1"/>
+            </wp:cNvGraphicFramePr>
+            <a:graphic xmlns:a="http://schemas.openxmlformats.org/drawingml/2006/main">
+              <a:graphicData uri="http://schemas.openxmlformats.org/drawingml/2006/picture">
+                <pic:pic xmlns:pic="http://schemas.openxmlformats.org/drawingml/2006/picture">
+                  <pic:nvPicPr>
+                    <pic:cNvPr id="1" name=""/>
+                    <pic:cNvPicPr/>
+                  </pic:nvPicPr>
+                  <pic:blipFill>
+                    <a:blip r:embed="rId49"/>
+                    <a:stretch>
+                      <a:fillRect/>
+                    </a:stretch>
+                  </pic:blipFill>
+                  <pic:spPr>
+                    <a:xfrm>
+                      <a:off x="0" y="0"/>
+                      <a:ext cx="2972215" cy="1590897"/>
+                    </a:xfrm>
+                    <a:prstGeom prst="rect">
+                      <a:avLst/>
+                    </a:prstGeom>
+                  </pic:spPr>
+                </pic:pic>
+              </a:graphicData>
+            </a:graphic>
+          </wp:inline>
+        </w:drawing>
+      </w:r>
+    </w:p>
+    <w:p>
+      <w:pPr>
+        <w:rPr>
+          <w:b/>
+          <w:bCs/>
+        </w:rPr>
+      </w:pPr>
+    </w:p>
+    <w:p>
+      <w:r>
+        <w:t>Ya sólo nos falta añadir las direccones IP del dispositivo. De momento sólo configuraremos una, ya que el otro puerto lo configuraremos mediante AWX.</w:t>
+      </w:r>
+    </w:p>
+    <w:p/>
+    <w:p>
+      <w:pPr>
+        <w:jc w:val="center"/>
+      </w:pPr>
+      <w:r>
+        <w:drawing>
+          <wp:inline distT="0" distB="0" distL="0" distR="0" wp14:anchorId="313D5544" wp14:editId="18FCEAF2">
+            <wp:extent cx="2353003" cy="1428949"/>
+            <wp:effectExtent l="0" t="0" r="9525" b="0"/>
+            <wp:docPr id="47" name="Imagen 47"/>
+            <wp:cNvGraphicFramePr>
+              <a:graphicFrameLocks xmlns:a="http://schemas.openxmlformats.org/drawingml/2006/main" noChangeAspect="1"/>
+            </wp:cNvGraphicFramePr>
+            <a:graphic xmlns:a="http://schemas.openxmlformats.org/drawingml/2006/main">
+              <a:graphicData uri="http://schemas.openxmlformats.org/drawingml/2006/picture">
+                <pic:pic xmlns:pic="http://schemas.openxmlformats.org/drawingml/2006/picture">
+                  <pic:nvPicPr>
+                    <pic:cNvPr id="1" name=""/>
+                    <pic:cNvPicPr/>
+                  </pic:nvPicPr>
+                  <pic:blipFill>
+                    <a:blip r:embed="rId50"/>
+                    <a:stretch>
+                      <a:fillRect/>
+                    </a:stretch>
+                  </pic:blipFill>
+                  <pic:spPr>
+                    <a:xfrm>
+                      <a:off x="0" y="0"/>
+                      <a:ext cx="2353003" cy="1428949"/>
+                    </a:xfrm>
+                    <a:prstGeom prst="rect">
+                      <a:avLst/>
+                    </a:prstGeom>
+                  </pic:spPr>
+                </pic:pic>
+              </a:graphicData>
+            </a:graphic>
+          </wp:inline>
+        </w:drawing>
+      </w:r>
+    </w:p>
+    <w:p/>
+    <w:p>
+      <w:r>
+        <w:t>En el siguiente punto aprenderemos a crear la conexión entre AWX y  Netbox y probaremos el inventario dinámico.</w:t>
+      </w:r>
+    </w:p>
+    <w:p>
+      <w:pPr>
+        <w:rPr>
+          <w:b/>
+          <w:bCs/>
+        </w:rPr>
+      </w:pPr>
+    </w:p>
+    <w:p/>
+    <w:p>
+      <w:pPr>
+        <w:rPr>
+          <w:b/>
+          <w:bCs/>
+        </w:rPr>
+      </w:pPr>
+    </w:p>
+    <w:p>
+      <w:pPr>
+        <w:rPr>
+          <w:b/>
+          <w:bCs/>
+        </w:rPr>
+      </w:pPr>
+    </w:p>
+    <w:p/>
+    <w:p/>
+    <w:p/>
+    <w:p/>
+    <w:p>
+      <w:pPr>
+        <w:jc w:val="left"/>
+        <w:rPr>
+          <w:rFonts w:eastAsiaTheme="majorEastAsia" w:cstheme="majorBidi"/>
+          <w:b/>
+          <w:bCs/>
+          <w:color w:val="000000" w:themeColor="text1"/>
+          <w:sz w:val="36"/>
+          <w:szCs w:val="32"/>
+        </w:rPr>
+      </w:pPr>
+      <w:bookmarkStart w:id="11" w:name="_Toc133333837"/>
+      <w:r>
+        <w:br w:type="page"/>
+      </w:r>
+    </w:p>
+    <w:p>
+      <w:pPr>
+        <w:pStyle w:val="Ttulo1"/>
+      </w:pPr>
+      <w:r>
+        <w:lastRenderedPageBreak/>
+        <w:t>Configuración del inventario de Netbox con AWX</w:t>
+      </w:r>
+      <w:bookmarkEnd w:id="11"/>
+    </w:p>
+    <w:p/>
+    <w:p>
+      <w:r>
+        <w:t>Para saber a qué dispositivos les vamos a aplicar cambios y, como mencionamos anteriormente, vamos a usar un inventario dinámico. Lo primero que haremos será ponerle un nombre y, luego, añadir el “source code”:</w:t>
+      </w:r>
+    </w:p>
+    <w:p/>
+    <w:p>
+      <w:r>
+        <w:rPr>
+          <w:noProof/>
+        </w:rPr>
+        <w:drawing>
+          <wp:inline distT="0" distB="0" distL="0" distR="0" wp14:anchorId="6E30FA0C" wp14:editId="161B7268">
+            <wp:extent cx="5400040" cy="1616075"/>
+            <wp:effectExtent l="0" t="0" r="0" b="3175"/>
+            <wp:docPr id="41" name="Imagen 41"/>
+            <wp:cNvGraphicFramePr>
+              <a:graphicFrameLocks xmlns:a="http://schemas.openxmlformats.org/drawingml/2006/main" noChangeAspect="1"/>
+            </wp:cNvGraphicFramePr>
+            <a:graphic xmlns:a="http://schemas.openxmlformats.org/drawingml/2006/main">
+              <a:graphicData uri="http://schemas.openxmlformats.org/drawingml/2006/picture">
+                <pic:pic xmlns:pic="http://schemas.openxmlformats.org/drawingml/2006/picture">
+                  <pic:nvPicPr>
+                    <pic:cNvPr id="1" name=""/>
+                    <pic:cNvPicPr/>
+                  </pic:nvPicPr>
+                  <pic:blipFill>
+                    <a:blip r:embed="rId51"/>
+                    <a:stretch>
+                      <a:fillRect/>
+                    </a:stretch>
+                  </pic:blipFill>
+                  <pic:spPr>
+                    <a:xfrm>
+                      <a:off x="0" y="0"/>
+                      <a:ext cx="5400040" cy="1616075"/>
+                    </a:xfrm>
+                    <a:prstGeom prst="rect">
+                      <a:avLst/>
+                    </a:prstGeom>
+                  </pic:spPr>
+                </pic:pic>
+              </a:graphicData>
+            </a:graphic>
+          </wp:inline>
+        </w:drawing>
+      </w:r>
+    </w:p>
+    <w:p/>
+    <w:p>
+      <w:r>
+        <w:t>Vamos a organizar todos los recursos de AWX en tres carpetas: Collections (donde irán las colecciones de Ansible Galaxy de Plugins que necesitemos</w:t>
+      </w:r>
+      <w:r>
+        <w:t>, empezaremos por aquí</w:t>
+      </w:r>
+      <w:r>
+        <w:t>), Inventories (donde irá el inventario) y Playbooks (donde irán las tareas).</w:t>
+      </w:r>
+      <w:r>
+        <w:t xml:space="preserve"> Dentro de la carpeta Inventories crearé un archivo “netbox.yml” con el siguiente contenido:</w:t>
+      </w:r>
+    </w:p>
+    <w:p/>
+    <w:p>
+      <w:pPr>
+        <w:jc w:val="center"/>
+      </w:pPr>
+      <w:r>
+        <w:rPr>
+          <w:noProof/>
+        </w:rPr>
+        <w:drawing>
+          <wp:inline distT="0" distB="0" distL="0" distR="0" wp14:anchorId="5D8C1C1A" wp14:editId="631F0A3A">
+            <wp:extent cx="3581900" cy="3858163"/>
+            <wp:effectExtent l="0" t="0" r="0" b="0"/>
+            <wp:docPr id="42" name="Imagen 42"/>
+            <wp:cNvGraphicFramePr>
+              <a:graphicFrameLocks xmlns:a="http://schemas.openxmlformats.org/drawingml/2006/main" noChangeAspect="1"/>
+            </wp:cNvGraphicFramePr>
+            <a:graphic xmlns:a="http://schemas.openxmlformats.org/drawingml/2006/main">
+              <a:graphicData uri="http://schemas.openxmlformats.org/drawingml/2006/picture">
+                <pic:pic xmlns:pic="http://schemas.openxmlformats.org/drawingml/2006/picture">
+                  <pic:nvPicPr>
+                    <pic:cNvPr id="1" name=""/>
+                    <pic:cNvPicPr/>
+                  </pic:nvPicPr>
+                  <pic:blipFill>
+                    <a:blip r:embed="rId52"/>
+                    <a:stretch>
+                      <a:fillRect/>
+                    </a:stretch>
+                  </pic:blipFill>
+                  <pic:spPr>
+                    <a:xfrm>
+                      <a:off x="0" y="0"/>
                       <a:ext cx="3581900" cy="3858163"/>
                     </a:xfrm>
                     <a:prstGeom prst="rect">
@@ -6219,81 +6182,186 @@
     <w:p>
       <w:r>
         <w:lastRenderedPageBreak/>
-        <w:t xml:space="preserve">En </w:t>
-      </w:r>
-      <w:proofErr w:type="spellStart"/>
-      <w:r>
-        <w:t>api_endpoint</w:t>
-      </w:r>
-      <w:proofErr w:type="spellEnd"/>
-      <w:r>
-        <w:t xml:space="preserve"> y token pondremos la URL y el token de </w:t>
-      </w:r>
-      <w:proofErr w:type="spellStart"/>
-      <w:r>
-        <w:t>Netbox</w:t>
-      </w:r>
-      <w:proofErr w:type="spellEnd"/>
-      <w:r>
-        <w:t xml:space="preserve"> respectivamente. Temporalmente el filtro “</w:t>
-      </w:r>
-      <w:proofErr w:type="spellStart"/>
-      <w:r>
-        <w:t>has_primary_ip</w:t>
-      </w:r>
-      <w:proofErr w:type="spellEnd"/>
-      <w:r>
-        <w:t>” estará desactivado para poder hacer una prueba de que hay conexión.</w:t>
-      </w:r>
-    </w:p>
-    <w:p>
-      <w:r>
-        <w:t xml:space="preserve">También tenemos que crear un archivo llamado </w:t>
-      </w:r>
-      <w:proofErr w:type="spellStart"/>
-      <w:r>
-        <w:t>requirements.yml</w:t>
-      </w:r>
-      <w:proofErr w:type="spellEnd"/>
+        <w:t>En api_endpoint y token pondremos la URL y el token de Netbox respectivamente.</w:t>
+      </w:r>
       <w:r>
         <w:t xml:space="preserve"> </w:t>
       </w:r>
     </w:p>
     <w:p>
       <w:r>
-        <w:t xml:space="preserve">Pasaremos a </w:t>
-      </w:r>
-      <w:proofErr w:type="spellStart"/>
-      <w:r>
-        <w:t>Netbox</w:t>
-      </w:r>
-      <w:proofErr w:type="spellEnd"/>
-      <w:r>
-        <w:t xml:space="preserve"> y vamos a extraer su token y su URL.</w:t>
+        <w:t>Pasaremos a Netbox y vamos a extraer su token y su URL.</w:t>
       </w:r>
     </w:p>
     <w:p/>
+    <w:p>
+      <w:r>
+        <w:t>Como mencioné antes, empezaremos creando el archivo de requisitos de colección porque necesitamos el plugin de Netbox para que funcione.</w:t>
+      </w:r>
+      <w:r>
+        <w:t xml:space="preserve"> Escribiremos un archivo “requirements.yml” con el siguiente contenido:</w:t>
+      </w:r>
+    </w:p>
     <w:p/>
     <w:p>
       <w:pPr>
         <w:jc w:val="center"/>
       </w:pPr>
-    </w:p>
+      <w:r>
+        <w:drawing>
+          <wp:inline distT="0" distB="0" distL="0" distR="0" wp14:anchorId="3AF3BB13" wp14:editId="335C9A40">
+            <wp:extent cx="1867161" cy="952633"/>
+            <wp:effectExtent l="0" t="0" r="0" b="0"/>
+            <wp:docPr id="48" name="Imagen 48"/>
+            <wp:cNvGraphicFramePr>
+              <a:graphicFrameLocks xmlns:a="http://schemas.openxmlformats.org/drawingml/2006/main" noChangeAspect="1"/>
+            </wp:cNvGraphicFramePr>
+            <a:graphic xmlns:a="http://schemas.openxmlformats.org/drawingml/2006/main">
+              <a:graphicData uri="http://schemas.openxmlformats.org/drawingml/2006/picture">
+                <pic:pic xmlns:pic="http://schemas.openxmlformats.org/drawingml/2006/picture">
+                  <pic:nvPicPr>
+                    <pic:cNvPr id="1" name=""/>
+                    <pic:cNvPicPr/>
+                  </pic:nvPicPr>
+                  <pic:blipFill>
+                    <a:blip r:embed="rId53"/>
+                    <a:stretch>
+                      <a:fillRect/>
+                    </a:stretch>
+                  </pic:blipFill>
+                  <pic:spPr>
+                    <a:xfrm>
+                      <a:off x="0" y="0"/>
+                      <a:ext cx="1867161" cy="952633"/>
+                    </a:xfrm>
+                    <a:prstGeom prst="rect">
+                      <a:avLst/>
+                    </a:prstGeom>
+                  </pic:spPr>
+                </pic:pic>
+              </a:graphicData>
+            </a:graphic>
+          </wp:inline>
+        </w:drawing>
+      </w:r>
+    </w:p>
+    <w:p/>
+    <w:p>
+      <w:r>
+        <w:t>La colección community.general la utilizaremos más adelante.</w:t>
+      </w:r>
+    </w:p>
+    <w:p>
+      <w:r>
+        <w:t>Una vez hecho el archivo, vamos a extraer un token de la API de Netbox.</w:t>
+      </w:r>
+    </w:p>
+    <w:p/>
     <w:p>
       <w:pPr>
         <w:jc w:val="center"/>
       </w:pPr>
+      <w:r>
+        <w:drawing>
+          <wp:inline distT="0" distB="0" distL="0" distR="0" wp14:anchorId="0519FD88" wp14:editId="511FFA49">
+            <wp:extent cx="1619476" cy="2019582"/>
+            <wp:effectExtent l="0" t="0" r="0" b="0"/>
+            <wp:docPr id="49" name="Imagen 49"/>
+            <wp:cNvGraphicFramePr>
+              <a:graphicFrameLocks xmlns:a="http://schemas.openxmlformats.org/drawingml/2006/main" noChangeAspect="1"/>
+            </wp:cNvGraphicFramePr>
+            <a:graphic xmlns:a="http://schemas.openxmlformats.org/drawingml/2006/main">
+              <a:graphicData uri="http://schemas.openxmlformats.org/drawingml/2006/picture">
+                <pic:pic xmlns:pic="http://schemas.openxmlformats.org/drawingml/2006/picture">
+                  <pic:nvPicPr>
+                    <pic:cNvPr id="1" name=""/>
+                    <pic:cNvPicPr/>
+                  </pic:nvPicPr>
+                  <pic:blipFill>
+                    <a:blip r:embed="rId54"/>
+                    <a:stretch>
+                      <a:fillRect/>
+                    </a:stretch>
+                  </pic:blipFill>
+                  <pic:spPr>
+                    <a:xfrm>
+                      <a:off x="0" y="0"/>
+                      <a:ext cx="1619476" cy="2019582"/>
+                    </a:xfrm>
+                    <a:prstGeom prst="rect">
+                      <a:avLst/>
+                    </a:prstGeom>
+                  </pic:spPr>
+                </pic:pic>
+              </a:graphicData>
+            </a:graphic>
+          </wp:inline>
+        </w:drawing>
+      </w:r>
     </w:p>
     <w:p>
       <w:pPr>
         <w:jc w:val="center"/>
       </w:pPr>
+      <w:r>
+        <w:drawing>
+          <wp:inline distT="0" distB="0" distL="0" distR="0" wp14:anchorId="4B40626F" wp14:editId="4A266F07">
+            <wp:extent cx="5400040" cy="2472055"/>
+            <wp:effectExtent l="0" t="0" r="0" b="4445"/>
+            <wp:docPr id="50" name="Imagen 50"/>
+            <wp:cNvGraphicFramePr>
+              <a:graphicFrameLocks xmlns:a="http://schemas.openxmlformats.org/drawingml/2006/main" noChangeAspect="1"/>
+            </wp:cNvGraphicFramePr>
+            <a:graphic xmlns:a="http://schemas.openxmlformats.org/drawingml/2006/main">
+              <a:graphicData uri="http://schemas.openxmlformats.org/drawingml/2006/picture">
+                <pic:pic xmlns:pic="http://schemas.openxmlformats.org/drawingml/2006/picture">
+                  <pic:nvPicPr>
+                    <pic:cNvPr id="1" name=""/>
+                    <pic:cNvPicPr/>
+                  </pic:nvPicPr>
+                  <pic:blipFill>
+                    <a:blip r:embed="rId55"/>
+                    <a:stretch>
+                      <a:fillRect/>
+                    </a:stretch>
+                  </pic:blipFill>
+                  <pic:spPr>
+                    <a:xfrm>
+                      <a:off x="0" y="0"/>
+                      <a:ext cx="5400040" cy="2472055"/>
+                    </a:xfrm>
+                    <a:prstGeom prst="rect">
+                      <a:avLst/>
+                    </a:prstGeom>
+                  </pic:spPr>
+                </pic:pic>
+              </a:graphicData>
+            </a:graphic>
+          </wp:inline>
+        </w:drawing>
+      </w:r>
+    </w:p>
+    <w:p>
+      <w:r>
+        <w:lastRenderedPageBreak/>
+        <w:t>Introduciremos en el archivo de inventario el token que se nos habrá creado además de la dirección IP.</w:t>
+      </w:r>
     </w:p>
     <w:p>
       <w:pPr>
         <w:jc w:val="center"/>
       </w:pPr>
     </w:p>
+    <w:p>
+      <w:pPr>
+        <w:jc w:val="center"/>
+      </w:pPr>
+    </w:p>
+    <w:p>
+      <w:pPr>
+        <w:jc w:val="center"/>
+      </w:pPr>
+    </w:p>
     <w:p/>
     <w:p>
       <w:pPr>
@@ -6306,8 +6374,8 @@
       </w:pPr>
     </w:p>
     <w:sectPr>
-      <w:headerReference w:type="default" r:id="rId45"/>
-      <w:footerReference w:type="default" r:id="rId46"/>
+      <w:headerReference w:type="default" r:id="rId56"/>
+      <w:footerReference w:type="default" r:id="rId57"/>
       <w:pgSz w:w="11906" w:h="16838"/>
       <w:pgMar w:top="1276" w:right="1701" w:bottom="1417" w:left="1701" w:header="709" w:footer="708" w:gutter="0"/>
       <w:pgNumType w:start="0"/>
@@ -6640,13 +6708,8 @@
                               <w:pPr>
                                 <w:spacing w:after="0" w:line="240" w:lineRule="auto"/>
                               </w:pPr>
-                              <w:proofErr w:type="spellStart"/>
                               <w:r>
-                                <w:t>Networking</w:t>
-                              </w:r>
-                              <w:proofErr w:type="spellEnd"/>
-                              <w:r>
-                                <w:t xml:space="preserve"> Automatizado</w:t>
+                                <w:t>Networking Automatizado</w:t>
                               </w:r>
                             </w:p>
                           </w:sdtContent>

</xml_diff>

<commit_message>
Collections movido a la raíz del proyceto
</commit_message>
<xml_diff>
--- a/2ASIR_A_SANCHEZ_PAEZ_JAVIER_NETWORKING.docx
+++ b/2ASIR_A_SANCHEZ_PAEZ_JAVIER_NETWORKING.docx
@@ -6199,7 +6199,19 @@
         <w:t>Como mencioné antes, empezaremos creando el archivo de requisitos de colección porque necesitamos el plugin de Netbox para que funcione.</w:t>
       </w:r>
       <w:r>
-        <w:t xml:space="preserve"> Escribiremos un archivo “requirements.yml” con el siguiente contenido:</w:t>
+        <w:t xml:space="preserve"> </w:t>
+      </w:r>
+      <w:r>
+        <w:t>Es obligatorio que la carpeta esté en la raíz del repositorio</w:t>
+      </w:r>
+      <w:r>
+        <w:t xml:space="preserve"> para que lo detecte</w:t>
+      </w:r>
+      <w:r>
+        <w:t xml:space="preserve">. </w:t>
+      </w:r>
+      <w:r>
+        <w:t>Escribiremos un archivo “requirements.yml” con el siguiente contenido:</w:t>
       </w:r>
     </w:p>
     <w:p/>
@@ -6304,6 +6316,7 @@
         <w:jc w:val="center"/>
       </w:pPr>
       <w:r>
+        <w:lastRenderedPageBreak/>
         <w:drawing>
           <wp:inline distT="0" distB="0" distL="0" distR="0" wp14:anchorId="4B40626F" wp14:editId="4A266F07">
             <wp:extent cx="5400040" cy="2472055"/>
@@ -6343,10 +6356,14 @@
     </w:p>
     <w:p>
       <w:r>
-        <w:lastRenderedPageBreak/>
         <w:t>Introduciremos en el archivo de inventario el token que se nos habrá creado además de la dirección IP.</w:t>
       </w:r>
-    </w:p>
+      <w:r>
+        <w:t xml:space="preserve"> Una vez hecho eso, vamos a probar a actualizarlo:</w:t>
+      </w:r>
+    </w:p>
+    <w:p/>
+    <w:p/>
     <w:p>
       <w:pPr>
         <w:jc w:val="center"/>

</xml_diff>

<commit_message>
New networks config for VMs
</commit_message>
<xml_diff>
--- a/2ASIR_A_SANCHEZ_PAEZ_JAVIER_NETWORKING.docx
+++ b/2ASIR_A_SANCHEZ_PAEZ_JAVIER_NETWORKING.docx
@@ -384,6 +384,7 @@
               <w:szCs w:val="32"/>
               <w:u w:val="thick"/>
             </w:rPr>
+            <w:lastRenderedPageBreak/>
             <w:br w:type="page"/>
           </w:r>
         </w:p>
@@ -395,6 +396,7 @@
       </w:pPr>
       <w:bookmarkStart w:id="0" w:name="_Toc135163167"/>
       <w:r>
+        <w:lastRenderedPageBreak/>
         <w:t>Agradecimientos</w:t>
       </w:r>
       <w:bookmarkEnd w:id="0"/>
@@ -493,6 +495,69 @@
         </w:rPr>
         <w:t xml:space="preserve">A </w:t>
       </w:r>
+      <w:proofErr w:type="spellStart"/>
+      <w:r>
+        <w:rPr>
+          <w:szCs w:val="24"/>
+        </w:rPr>
+        <w:t>Kyndryl</w:t>
+      </w:r>
+      <w:proofErr w:type="spellEnd"/>
+      <w:r>
+        <w:rPr>
+          <w:szCs w:val="24"/>
+        </w:rPr>
+        <w:t xml:space="preserve"> y </w:t>
+      </w:r>
+      <w:r>
+        <w:rPr>
+          <w:szCs w:val="24"/>
+        </w:rPr>
+        <w:t>a</w:t>
+      </w:r>
+      <w:r>
+        <w:rPr>
+          <w:szCs w:val="24"/>
+        </w:rPr>
+        <w:t>l equipo de Network</w:t>
+      </w:r>
+      <w:r>
+        <w:rPr>
+          <w:szCs w:val="24"/>
+        </w:rPr>
+        <w:t xml:space="preserve"> </w:t>
+      </w:r>
+      <w:r>
+        <w:rPr>
+          <w:szCs w:val="24"/>
+        </w:rPr>
+        <w:t>&amp;</w:t>
+      </w:r>
+      <w:r>
+        <w:rPr>
+          <w:szCs w:val="24"/>
+        </w:rPr>
+        <w:t xml:space="preserve"> </w:t>
+      </w:r>
+      <w:r>
+        <w:rPr>
+          <w:szCs w:val="24"/>
+        </w:rPr>
+        <w:t>Edge, por enseñarme y confiar en mí.</w:t>
+      </w:r>
+    </w:p>
+    <w:p>
+      <w:pPr>
+        <w:rPr>
+          <w:szCs w:val="24"/>
+        </w:rPr>
+      </w:pPr>
+      <w:r>
+        <w:rPr>
+          <w:szCs w:val="24"/>
+        </w:rPr>
+        <w:t xml:space="preserve">A </w:t>
+      </w:r>
       <w:r>
         <w:rPr>
           <w:szCs w:val="24"/>
@@ -560,6 +625,7 @@
       <w:bookmarkStart w:id="1" w:name="_Toc135163168"/>
       <w:proofErr w:type="spellStart"/>
       <w:r>
+        <w:lastRenderedPageBreak/>
         <w:t>Abstract</w:t>
       </w:r>
       <w:bookmarkEnd w:id="1"/>
@@ -1130,7 +1196,7 @@
           <w:color w:val="000000" w:themeColor="text1"/>
           <w:szCs w:val="24"/>
         </w:rPr>
-        <w:t>.</w:t>
+        <w:t xml:space="preserve"> y ver si, efectivamente, los fallos que pudieran haber pueden ser causados por nuestra infraestructura.</w:t>
       </w:r>
     </w:p>
     <w:p>
@@ -1195,6 +1261,7 @@
       </w:pPr>
       <w:bookmarkStart w:id="2" w:name="_Toc135163169"/>
       <w:r>
+        <w:lastRenderedPageBreak/>
         <w:t>Palabras clave</w:t>
       </w:r>
       <w:bookmarkEnd w:id="2"/>
@@ -1233,7 +1300,7 @@
           <w:color w:val="000000" w:themeColor="text1"/>
           <w:szCs w:val="24"/>
         </w:rPr>
-        <w:t>AWX</w:t>
+        <w:t>Ansible AWX</w:t>
       </w:r>
       <w:r>
         <w:rPr>
@@ -2447,6 +2514,7 @@
       </w:pPr>
       <w:bookmarkStart w:id="3" w:name="_Toc135163170"/>
       <w:r>
+        <w:lastRenderedPageBreak/>
         <w:t>Introducción</w:t>
       </w:r>
       <w:bookmarkEnd w:id="3"/>
@@ -2610,6 +2678,7 @@
           <w:color w:val="000000" w:themeColor="text1"/>
           <w:szCs w:val="24"/>
         </w:rPr>
+        <w:lastRenderedPageBreak/>
         <w:t xml:space="preserve">Entorno de operación </w:t>
       </w:r>
       <w:r>
@@ -3136,7 +3205,11 @@
       </w:pPr>
       <w:bookmarkStart w:id="5" w:name="_Toc135163172"/>
       <w:r>
-        <w:t>Requisitos previos</w:t>
+        <w:lastRenderedPageBreak/>
+        <w:t>Ajustes</w:t>
+      </w:r>
+      <w:r>
+        <w:t xml:space="preserve"> previos</w:t>
       </w:r>
       <w:bookmarkEnd w:id="5"/>
     </w:p>
@@ -3386,7 +3459,31 @@
               <w:rPr>
                 <w:sz w:val="22"/>
               </w:rPr>
+              <w:t>8</w:t>
+            </w:r>
+            <w:r>
+              <w:rPr>
+                <w:sz w:val="22"/>
+              </w:rPr>
+              <w:t>n</w:t>
+            </w:r>
+            <w:r>
+              <w:rPr>
+                <w:sz w:val="22"/>
+              </w:rPr>
+              <w:t>/</w:t>
+            </w:r>
+            <w:r>
+              <w:rPr>
+                <w:sz w:val="22"/>
+              </w:rPr>
               <w:t>16</w:t>
+            </w:r>
+            <w:r>
+              <w:rPr>
+                <w:sz w:val="22"/>
+              </w:rPr>
+              <w:t>h</w:t>
             </w:r>
           </w:p>
         </w:tc>
@@ -3470,11 +3567,19 @@
                 <w:sz w:val="22"/>
               </w:rPr>
             </w:pPr>
+            <w:proofErr w:type="spellStart"/>
             <w:r>
               <w:rPr>
                 <w:sz w:val="22"/>
               </w:rPr>
-              <w:t>K8s-rancher</w:t>
+              <w:t>Proliant</w:t>
+            </w:r>
+            <w:proofErr w:type="spellEnd"/>
+            <w:r>
+              <w:rPr>
+                <w:sz w:val="22"/>
+              </w:rPr>
+              <w:t xml:space="preserve"> ML150</w:t>
             </w:r>
           </w:p>
         </w:tc>
@@ -3485,8 +3590,6 @@
           <w:p>
             <w:pPr>
               <w:rPr>
-                <w:b/>
-                <w:bCs/>
                 <w:sz w:val="22"/>
               </w:rPr>
             </w:pPr>
@@ -3494,7 +3597,7 @@
               <w:rPr>
                 <w:sz w:val="22"/>
               </w:rPr>
-              <w:t>VirtualBox</w:t>
+              <w:t>-</w:t>
             </w:r>
           </w:p>
         </w:tc>
@@ -3505,8 +3608,6 @@
           <w:p>
             <w:pPr>
               <w:rPr>
-                <w:b/>
-                <w:bCs/>
                 <w:sz w:val="22"/>
               </w:rPr>
             </w:pPr>
@@ -3514,7 +3615,7 @@
               <w:rPr>
                 <w:sz w:val="22"/>
               </w:rPr>
-              <w:t>4</w:t>
+              <w:t>4n</w:t>
             </w:r>
           </w:p>
         </w:tc>
@@ -3525,8 +3626,6 @@
           <w:p>
             <w:pPr>
               <w:rPr>
-                <w:b/>
-                <w:bCs/>
                 <w:sz w:val="22"/>
               </w:rPr>
             </w:pPr>
@@ -3534,25 +3633,7 @@
               <w:rPr>
                 <w:sz w:val="22"/>
               </w:rPr>
-              <w:t>8</w:t>
-            </w:r>
-            <w:r>
-              <w:rPr>
-                <w:sz w:val="22"/>
-              </w:rPr>
-              <w:t>G</w:t>
-            </w:r>
-            <w:r>
-              <w:rPr>
-                <w:sz w:val="22"/>
-              </w:rPr>
-              <w:t>i</w:t>
-            </w:r>
-            <w:r>
-              <w:rPr>
-                <w:sz w:val="22"/>
-              </w:rPr>
-              <w:t>B</w:t>
+              <w:t>16GiB</w:t>
             </w:r>
           </w:p>
         </w:tc>
@@ -3563,41 +3644,23 @@
           <w:p>
             <w:pPr>
               <w:rPr>
-                <w:b/>
-                <w:bCs/>
                 <w:sz w:val="22"/>
               </w:rPr>
             </w:pPr>
+            <w:proofErr w:type="spellStart"/>
             <w:r>
               <w:rPr>
                 <w:sz w:val="22"/>
               </w:rPr>
-              <w:t>Ubuntu</w:t>
+              <w:t>P</w:t>
             </w:r>
             <w:r>
               <w:rPr>
                 <w:sz w:val="22"/>
               </w:rPr>
-              <w:t>22</w:t>
-            </w:r>
-            <w:r>
-              <w:rPr>
-                <w:sz w:val="22"/>
-              </w:rPr>
-              <w:t>.</w:t>
-            </w:r>
-            <w:r>
-              <w:rPr>
-                <w:sz w:val="22"/>
-              </w:rPr>
-              <w:t>0</w:t>
-            </w:r>
-            <w:r>
-              <w:rPr>
-                <w:sz w:val="22"/>
-              </w:rPr>
-              <w:t>4</w:t>
-            </w:r>
+              <w:t>roxmox</w:t>
+            </w:r>
+            <w:proofErr w:type="spellEnd"/>
           </w:p>
         </w:tc>
         <w:tc>
@@ -3607,8 +3670,6 @@
           <w:p>
             <w:pPr>
               <w:rPr>
-                <w:b/>
-                <w:bCs/>
                 <w:sz w:val="22"/>
               </w:rPr>
             </w:pPr>
@@ -3616,7 +3677,7 @@
               <w:rPr>
                 <w:sz w:val="22"/>
               </w:rPr>
-              <w:t>AWX</w:t>
+              <w:t>GNS3</w:t>
             </w:r>
           </w:p>
         </w:tc>
@@ -3636,7 +3697,7 @@
               <w:rPr>
                 <w:sz w:val="22"/>
               </w:rPr>
-              <w:t>Ubuntu SRV</w:t>
+              <w:t>K8s-rancher</w:t>
             </w:r>
           </w:p>
         </w:tc>
@@ -3647,6 +3708,8 @@
           <w:p>
             <w:pPr>
               <w:rPr>
+                <w:b/>
+                <w:bCs/>
                 <w:sz w:val="22"/>
               </w:rPr>
             </w:pPr>
@@ -3665,6 +3728,8 @@
           <w:p>
             <w:pPr>
               <w:rPr>
+                <w:b/>
+                <w:bCs/>
                 <w:sz w:val="22"/>
               </w:rPr>
             </w:pPr>
@@ -3673,6 +3738,176 @@
                 <w:sz w:val="22"/>
               </w:rPr>
               <w:t>4</w:t>
+            </w:r>
+            <w:r>
+              <w:rPr>
+                <w:sz w:val="22"/>
+              </w:rPr>
+              <w:t>n</w:t>
+            </w:r>
+          </w:p>
+        </w:tc>
+        <w:tc>
+          <w:tcPr>
+            <w:tcW w:w="1425" w:type="dxa"/>
+          </w:tcPr>
+          <w:p>
+            <w:pPr>
+              <w:rPr>
+                <w:b/>
+                <w:bCs/>
+                <w:sz w:val="22"/>
+              </w:rPr>
+            </w:pPr>
+            <w:r>
+              <w:rPr>
+                <w:sz w:val="22"/>
+              </w:rPr>
+              <w:t>8</w:t>
+            </w:r>
+            <w:r>
+              <w:rPr>
+                <w:sz w:val="22"/>
+              </w:rPr>
+              <w:t>G</w:t>
+            </w:r>
+            <w:r>
+              <w:rPr>
+                <w:sz w:val="22"/>
+              </w:rPr>
+              <w:t>i</w:t>
+            </w:r>
+            <w:r>
+              <w:rPr>
+                <w:sz w:val="22"/>
+              </w:rPr>
+              <w:t>B</w:t>
+            </w:r>
+          </w:p>
+        </w:tc>
+        <w:tc>
+          <w:tcPr>
+            <w:tcW w:w="1455" w:type="dxa"/>
+          </w:tcPr>
+          <w:p>
+            <w:pPr>
+              <w:rPr>
+                <w:b/>
+                <w:bCs/>
+                <w:sz w:val="22"/>
+              </w:rPr>
+            </w:pPr>
+            <w:r>
+              <w:rPr>
+                <w:sz w:val="22"/>
+              </w:rPr>
+              <w:t>Ubuntu</w:t>
+            </w:r>
+            <w:r>
+              <w:rPr>
+                <w:sz w:val="22"/>
+              </w:rPr>
+              <w:t>22</w:t>
+            </w:r>
+            <w:r>
+              <w:rPr>
+                <w:sz w:val="22"/>
+              </w:rPr>
+              <w:t>.</w:t>
+            </w:r>
+            <w:r>
+              <w:rPr>
+                <w:sz w:val="22"/>
+              </w:rPr>
+              <w:t>0</w:t>
+            </w:r>
+            <w:r>
+              <w:rPr>
+                <w:sz w:val="22"/>
+              </w:rPr>
+              <w:t>4</w:t>
+            </w:r>
+          </w:p>
+        </w:tc>
+        <w:tc>
+          <w:tcPr>
+            <w:tcW w:w="1258" w:type="dxa"/>
+          </w:tcPr>
+          <w:p>
+            <w:pPr>
+              <w:rPr>
+                <w:b/>
+                <w:bCs/>
+                <w:sz w:val="22"/>
+              </w:rPr>
+            </w:pPr>
+            <w:r>
+              <w:rPr>
+                <w:sz w:val="22"/>
+              </w:rPr>
+              <w:t>AWX</w:t>
+            </w:r>
+          </w:p>
+        </w:tc>
+      </w:tr>
+      <w:tr>
+        <w:tc>
+          <w:tcPr>
+            <w:tcW w:w="1814" w:type="dxa"/>
+          </w:tcPr>
+          <w:p>
+            <w:pPr>
+              <w:rPr>
+                <w:sz w:val="22"/>
+              </w:rPr>
+            </w:pPr>
+            <w:r>
+              <w:rPr>
+                <w:sz w:val="22"/>
+              </w:rPr>
+              <w:t>Ubuntu SRV</w:t>
+            </w:r>
+          </w:p>
+        </w:tc>
+        <w:tc>
+          <w:tcPr>
+            <w:tcW w:w="1182" w:type="dxa"/>
+          </w:tcPr>
+          <w:p>
+            <w:pPr>
+              <w:rPr>
+                <w:sz w:val="22"/>
+              </w:rPr>
+            </w:pPr>
+            <w:r>
+              <w:rPr>
+                <w:sz w:val="22"/>
+              </w:rPr>
+              <w:t>VirtualBox</w:t>
+            </w:r>
+          </w:p>
+        </w:tc>
+        <w:tc>
+          <w:tcPr>
+            <w:tcW w:w="1182" w:type="dxa"/>
+          </w:tcPr>
+          <w:p>
+            <w:pPr>
+              <w:rPr>
+                <w:sz w:val="22"/>
+              </w:rPr>
+            </w:pPr>
+            <w:r>
+              <w:rPr>
+                <w:sz w:val="22"/>
+              </w:rPr>
+              <w:t>4</w:t>
+            </w:r>
+            <w:r>
+              <w:rPr>
+                <w:sz w:val="22"/>
+              </w:rPr>
+              <w:t>n</w:t>
             </w:r>
           </w:p>
         </w:tc>
@@ -3806,6 +4041,12 @@
               </w:rPr>
               <w:t>2</w:t>
             </w:r>
+            <w:r>
+              <w:rPr>
+                <w:sz w:val="22"/>
+              </w:rPr>
+              <w:t>n</w:t>
+            </w:r>
           </w:p>
         </w:tc>
         <w:tc>
@@ -3938,7 +4179,7 @@
               <w:rPr>
                 <w:sz w:val="22"/>
               </w:rPr>
-              <w:t xml:space="preserve"> </w:t>
+              <w:t>n</w:t>
             </w:r>
           </w:p>
         </w:tc>
@@ -4409,8 +4650,608 @@
       <w:pPr>
         <w:pStyle w:val="Ttulo2"/>
       </w:pPr>
+      <w:r>
+        <w:lastRenderedPageBreak/>
+        <w:t>Configuración de la red de VirtualBox</w:t>
+      </w:r>
+    </w:p>
+    <w:p/>
+    <w:p>
+      <w:r>
+        <w:t xml:space="preserve">Más adelante utilizaremos conexiones entre distintos equipos para conectar </w:t>
+      </w:r>
+      <w:proofErr w:type="spellStart"/>
+      <w:r>
+        <w:t>APIs</w:t>
+      </w:r>
+      <w:proofErr w:type="spellEnd"/>
+      <w:r>
+        <w:t xml:space="preserve">, conectar a dispositivos de red, </w:t>
+      </w:r>
+      <w:proofErr w:type="spellStart"/>
+      <w:r>
+        <w:t>etc</w:t>
+      </w:r>
+      <w:proofErr w:type="spellEnd"/>
+      <w:r>
+        <w:t>, por lo que antes de empezar configuraremos VirtualBox para que cada una de las máquinas virtuales cuenten con 2 tarjetas de red: una configurada en “bridge” para salir a la red exterior</w:t>
+      </w:r>
+      <w:r>
+        <w:t xml:space="preserve"> con </w:t>
+      </w:r>
+      <w:proofErr w:type="spellStart"/>
+      <w:r>
+        <w:t>dhcp</w:t>
+      </w:r>
+      <w:proofErr w:type="spellEnd"/>
+      <w:r>
+        <w:t xml:space="preserve"> y otra red “sólo-host”</w:t>
+      </w:r>
+      <w:r>
+        <w:t xml:space="preserve"> con IP fijas para las conexiones internas</w:t>
+      </w:r>
+      <w:r>
+        <w:t>.</w:t>
+      </w:r>
+      <w:r>
+        <w:t xml:space="preserve"> Para ello, </w:t>
+      </w:r>
+      <w:r>
+        <w:t>una vez tengamos creadas las máquinas virtuales, iremos al apartado de “red”. Una vez ahí, le daremos a la sección “Adaptador 1” (estará habilitada por defecto) y en modo de red Adaptador puente. Escogemos la tarjeta de red de preferencia</w:t>
+      </w:r>
+      <w:r>
+        <w:t xml:space="preserve"> (en mi caso Intel AX210). Repetimos el mismo proceso con el adaptador 2, habilitándolo y eligiendo la opción “Host-</w:t>
+      </w:r>
+      <w:proofErr w:type="spellStart"/>
+      <w:r>
+        <w:t>Only</w:t>
+      </w:r>
+      <w:proofErr w:type="spellEnd"/>
+      <w:r>
+        <w:t xml:space="preserve"> Ethernet </w:t>
+      </w:r>
+      <w:proofErr w:type="spellStart"/>
+      <w:r>
+        <w:t>Adapter</w:t>
+      </w:r>
+      <w:proofErr w:type="spellEnd"/>
+      <w:r>
+        <w:t>”</w:t>
+      </w:r>
+      <w:r>
+        <w:t>.</w:t>
+      </w:r>
+    </w:p>
+    <w:p>
+      <w:r>
+        <w:t>Encendemos ambas máquinas virtuales y comprobamos que las dos tarjetas de red están instaladas (no hace falta que dé internet, ya que nosotros nos encargaremos de configurarlas)</w:t>
+      </w:r>
+      <w:r>
+        <w:t>. Para ello, ejecutaremos “</w:t>
+      </w:r>
+      <w:proofErr w:type="spellStart"/>
+      <w:r>
+        <w:rPr>
+          <w:rFonts w:ascii="Courier New" w:hAnsi="Courier New" w:cs="Courier New"/>
+        </w:rPr>
+        <w:t>ip</w:t>
+      </w:r>
+      <w:proofErr w:type="spellEnd"/>
+      <w:r>
+        <w:rPr>
+          <w:rFonts w:ascii="Courier New" w:hAnsi="Courier New" w:cs="Courier New"/>
+        </w:rPr>
+        <w:t xml:space="preserve"> a | grep enp0s</w:t>
+      </w:r>
+      <w:r>
+        <w:t xml:space="preserve">”, ya que las tarjetas de red (en mi caso) se llaman </w:t>
+      </w:r>
+      <w:r>
+        <w:rPr>
+          <w:rFonts w:ascii="Courier New" w:hAnsi="Courier New" w:cs="Courier New"/>
+        </w:rPr>
+        <w:t>enp0s3</w:t>
+      </w:r>
+      <w:r>
+        <w:t xml:space="preserve"> y </w:t>
+      </w:r>
+      <w:r>
+        <w:rPr>
+          <w:rFonts w:ascii="Courier New" w:hAnsi="Courier New" w:cs="Courier New"/>
+        </w:rPr>
+        <w:t>enp0s8</w:t>
+      </w:r>
+      <w:r>
+        <w:t>. Si salen ambas podemos seguir adelante.</w:t>
+      </w:r>
+    </w:p>
+    <w:p>
+      <w:pPr>
+        <w:rPr>
+          <w:rFonts w:cs="Courier New"/>
+        </w:rPr>
+      </w:pPr>
+      <w:r>
+        <w:t>Empezaremos configurando, por ejemplo, el host “</w:t>
+      </w:r>
+      <w:r>
+        <w:rPr>
+          <w:rFonts w:ascii="Courier New" w:hAnsi="Courier New" w:cs="Courier New"/>
+        </w:rPr>
+        <w:t>k8s-rancher</w:t>
+      </w:r>
+      <w:r>
+        <w:t>”. Para ello, abriremos con el programa “</w:t>
+      </w:r>
+      <w:r>
+        <w:rPr>
+          <w:rFonts w:ascii="Courier New" w:hAnsi="Courier New" w:cs="Courier New"/>
+        </w:rPr>
+        <w:t>nano</w:t>
+      </w:r>
+      <w:r>
+        <w:t xml:space="preserve">” el archivo </w:t>
+      </w:r>
+      <w:r>
+        <w:rPr>
+          <w:rFonts w:ascii="Courier New" w:hAnsi="Courier New" w:cs="Courier New"/>
+        </w:rPr>
+        <w:t>”/</w:t>
+      </w:r>
+      <w:proofErr w:type="spellStart"/>
+      <w:r>
+        <w:rPr>
+          <w:rFonts w:ascii="Courier New" w:hAnsi="Courier New" w:cs="Courier New"/>
+        </w:rPr>
+        <w:t>etc</w:t>
+      </w:r>
+      <w:proofErr w:type="spellEnd"/>
+      <w:r>
+        <w:rPr>
+          <w:rFonts w:ascii="Courier New" w:hAnsi="Courier New" w:cs="Courier New"/>
+        </w:rPr>
+        <w:t>/</w:t>
+      </w:r>
+      <w:proofErr w:type="spellStart"/>
+      <w:r>
+        <w:rPr>
+          <w:rFonts w:ascii="Courier New" w:hAnsi="Courier New" w:cs="Courier New"/>
+        </w:rPr>
+        <w:t>netplan</w:t>
+      </w:r>
+      <w:proofErr w:type="spellEnd"/>
+      <w:r>
+        <w:rPr>
+          <w:rFonts w:ascii="Courier New" w:hAnsi="Courier New" w:cs="Courier New"/>
+        </w:rPr>
+        <w:t>/00-installer-config.yaml</w:t>
+      </w:r>
+      <w:r>
+        <w:rPr>
+          <w:rFonts w:ascii="Courier New" w:hAnsi="Courier New" w:cs="Courier New"/>
+        </w:rPr>
+        <w:t>”</w:t>
+      </w:r>
+      <w:r>
+        <w:rPr>
+          <w:rFonts w:ascii="Courier New" w:hAnsi="Courier New" w:cs="Courier New"/>
+        </w:rPr>
+        <w:t xml:space="preserve">. </w:t>
+      </w:r>
+      <w:r>
+        <w:rPr>
+          <w:rFonts w:cs="Courier New"/>
+        </w:rPr>
+        <w:t xml:space="preserve">Ahí veremos la configuración por defecto que crea </w:t>
+      </w:r>
+      <w:proofErr w:type="spellStart"/>
+      <w:r>
+        <w:rPr>
+          <w:rFonts w:cs="Courier New"/>
+        </w:rPr>
+        <w:t>netplan</w:t>
+      </w:r>
+      <w:proofErr w:type="spellEnd"/>
+      <w:r>
+        <w:rPr>
+          <w:rFonts w:cs="Courier New"/>
+        </w:rPr>
+        <w:t xml:space="preserve"> al instalar Ubuntu Server. Reemplazaremos el contenido del archivo por el siguiente:</w:t>
+      </w:r>
+    </w:p>
+    <w:p>
+      <w:pPr>
+        <w:rPr>
+          <w:rFonts w:cs="Courier New"/>
+        </w:rPr>
+      </w:pPr>
+    </w:p>
+    <w:p>
+      <w:pPr>
+        <w:rPr>
+          <w:rFonts w:ascii="Courier New" w:hAnsi="Courier New" w:cs="Courier New"/>
+        </w:rPr>
+      </w:pPr>
+      <w:proofErr w:type="spellStart"/>
+      <w:r>
+        <w:rPr>
+          <w:rFonts w:ascii="Courier New" w:hAnsi="Courier New" w:cs="Courier New"/>
+        </w:rPr>
+        <w:t>network</w:t>
+      </w:r>
+      <w:proofErr w:type="spellEnd"/>
+      <w:r>
+        <w:rPr>
+          <w:rFonts w:ascii="Courier New" w:hAnsi="Courier New" w:cs="Courier New"/>
+        </w:rPr>
+        <w:t>:</w:t>
+      </w:r>
+    </w:p>
+    <w:p>
+      <w:pPr>
+        <w:rPr>
+          <w:rFonts w:ascii="Courier New" w:hAnsi="Courier New" w:cs="Courier New"/>
+        </w:rPr>
+      </w:pPr>
+      <w:r>
+        <w:rPr>
+          <w:rFonts w:ascii="Courier New" w:hAnsi="Courier New" w:cs="Courier New"/>
+        </w:rPr>
+        <w:t xml:space="preserve">  </w:t>
+      </w:r>
+      <w:proofErr w:type="spellStart"/>
+      <w:r>
+        <w:rPr>
+          <w:rFonts w:ascii="Courier New" w:hAnsi="Courier New" w:cs="Courier New"/>
+        </w:rPr>
+        <w:t>ethernets</w:t>
+      </w:r>
+      <w:proofErr w:type="spellEnd"/>
+      <w:r>
+        <w:rPr>
+          <w:rFonts w:ascii="Courier New" w:hAnsi="Courier New" w:cs="Courier New"/>
+        </w:rPr>
+        <w:t>:</w:t>
+      </w:r>
+    </w:p>
+    <w:p>
+      <w:pPr>
+        <w:rPr>
+          <w:rFonts w:ascii="Courier New" w:hAnsi="Courier New" w:cs="Courier New"/>
+        </w:rPr>
+      </w:pPr>
+      <w:r>
+        <w:rPr>
+          <w:rFonts w:ascii="Courier New" w:hAnsi="Courier New" w:cs="Courier New"/>
+        </w:rPr>
+        <w:t xml:space="preserve">    enp0s3:</w:t>
+      </w:r>
+    </w:p>
+    <w:p>
+      <w:pPr>
+        <w:rPr>
+          <w:rFonts w:ascii="Courier New" w:hAnsi="Courier New" w:cs="Courier New"/>
+        </w:rPr>
+      </w:pPr>
+      <w:r>
+        <w:rPr>
+          <w:rFonts w:ascii="Courier New" w:hAnsi="Courier New" w:cs="Courier New"/>
+        </w:rPr>
+        <w:t xml:space="preserve">      dhcp4: true</w:t>
+      </w:r>
+    </w:p>
+    <w:p>
+      <w:pPr>
+        <w:rPr>
+          <w:rFonts w:ascii="Courier New" w:hAnsi="Courier New" w:cs="Courier New"/>
+        </w:rPr>
+      </w:pPr>
+      <w:r>
+        <w:rPr>
+          <w:rFonts w:ascii="Courier New" w:hAnsi="Courier New" w:cs="Courier New"/>
+        </w:rPr>
+        <w:t xml:space="preserve">      </w:t>
+      </w:r>
+      <w:proofErr w:type="spellStart"/>
+      <w:r>
+        <w:rPr>
+          <w:rFonts w:ascii="Courier New" w:hAnsi="Courier New" w:cs="Courier New"/>
+        </w:rPr>
+        <w:t>nameservers</w:t>
+      </w:r>
+      <w:proofErr w:type="spellEnd"/>
+      <w:r>
+        <w:rPr>
+          <w:rFonts w:ascii="Courier New" w:hAnsi="Courier New" w:cs="Courier New"/>
+        </w:rPr>
+        <w:t>:</w:t>
+      </w:r>
+    </w:p>
+    <w:p>
+      <w:pPr>
+        <w:rPr>
+          <w:rFonts w:ascii="Courier New" w:hAnsi="Courier New" w:cs="Courier New"/>
+        </w:rPr>
+      </w:pPr>
+      <w:r>
+        <w:rPr>
+          <w:rFonts w:ascii="Courier New" w:hAnsi="Courier New" w:cs="Courier New"/>
+        </w:rPr>
+        <w:t xml:space="preserve">        </w:t>
+      </w:r>
+      <w:proofErr w:type="spellStart"/>
+      <w:r>
+        <w:rPr>
+          <w:rFonts w:ascii="Courier New" w:hAnsi="Courier New" w:cs="Courier New"/>
+        </w:rPr>
+        <w:t>addresses</w:t>
+      </w:r>
+      <w:proofErr w:type="spellEnd"/>
+      <w:r>
+        <w:rPr>
+          <w:rFonts w:ascii="Courier New" w:hAnsi="Courier New" w:cs="Courier New"/>
+        </w:rPr>
+        <w:t>: [8.8.8.8]</w:t>
+      </w:r>
+    </w:p>
+    <w:p>
+      <w:pPr>
+        <w:rPr>
+          <w:rFonts w:ascii="Courier New" w:hAnsi="Courier New" w:cs="Courier New"/>
+        </w:rPr>
+      </w:pPr>
+      <w:r>
+        <w:rPr>
+          <w:rFonts w:ascii="Courier New" w:hAnsi="Courier New" w:cs="Courier New"/>
+        </w:rPr>
+        <w:t xml:space="preserve">    enp0s8:</w:t>
+      </w:r>
+    </w:p>
+    <w:p>
+      <w:pPr>
+        <w:rPr>
+          <w:rFonts w:ascii="Courier New" w:hAnsi="Courier New" w:cs="Courier New"/>
+        </w:rPr>
+      </w:pPr>
+      <w:r>
+        <w:rPr>
+          <w:rFonts w:ascii="Courier New" w:hAnsi="Courier New" w:cs="Courier New"/>
+        </w:rPr>
+        <w:t xml:space="preserve">      dhcp4: false</w:t>
+      </w:r>
+    </w:p>
+    <w:p>
+      <w:pPr>
+        <w:rPr>
+          <w:rFonts w:ascii="Courier New" w:hAnsi="Courier New" w:cs="Courier New"/>
+        </w:rPr>
+      </w:pPr>
+      <w:r>
+        <w:rPr>
+          <w:rFonts w:ascii="Courier New" w:hAnsi="Courier New" w:cs="Courier New"/>
+        </w:rPr>
+        <w:t xml:space="preserve">      </w:t>
+      </w:r>
+      <w:proofErr w:type="spellStart"/>
+      <w:r>
+        <w:rPr>
+          <w:rFonts w:ascii="Courier New" w:hAnsi="Courier New" w:cs="Courier New"/>
+        </w:rPr>
+        <w:t>addresses</w:t>
+      </w:r>
+      <w:proofErr w:type="spellEnd"/>
+      <w:r>
+        <w:rPr>
+          <w:rFonts w:ascii="Courier New" w:hAnsi="Courier New" w:cs="Courier New"/>
+        </w:rPr>
+        <w:t>: [192.168.56.102/24]</w:t>
+      </w:r>
+    </w:p>
+    <w:p>
+      <w:pPr>
+        <w:rPr>
+          <w:rFonts w:ascii="Courier New" w:hAnsi="Courier New" w:cs="Courier New"/>
+        </w:rPr>
+      </w:pPr>
+      <w:r>
+        <w:rPr>
+          <w:rFonts w:ascii="Courier New" w:hAnsi="Courier New" w:cs="Courier New"/>
+        </w:rPr>
+        <w:t xml:space="preserve">  </w:t>
+      </w:r>
+      <w:proofErr w:type="spellStart"/>
+      <w:r>
+        <w:rPr>
+          <w:rFonts w:ascii="Courier New" w:hAnsi="Courier New" w:cs="Courier New"/>
+        </w:rPr>
+        <w:t>version</w:t>
+      </w:r>
+      <w:proofErr w:type="spellEnd"/>
+      <w:r>
+        <w:rPr>
+          <w:rFonts w:ascii="Courier New" w:hAnsi="Courier New" w:cs="Courier New"/>
+        </w:rPr>
+        <w:t>: 2</w:t>
+      </w:r>
+    </w:p>
+    <w:p>
+      <w:pPr>
+        <w:rPr>
+          <w:rFonts w:ascii="Courier New" w:hAnsi="Courier New" w:cs="Courier New"/>
+        </w:rPr>
+      </w:pPr>
+    </w:p>
+    <w:p>
+      <w:pPr>
+        <w:rPr>
+          <w:rFonts w:ascii="Courier New" w:hAnsi="Courier New" w:cs="Courier New"/>
+        </w:rPr>
+      </w:pPr>
+    </w:p>
+    <w:p>
+      <w:pPr>
+        <w:rPr>
+          <w:rFonts w:ascii="Courier New" w:hAnsi="Courier New" w:cs="Courier New"/>
+        </w:rPr>
+      </w:pPr>
+    </w:p>
+    <w:p>
+      <w:pPr>
+        <w:rPr>
+          <w:rFonts w:ascii="Courier New" w:hAnsi="Courier New" w:cs="Courier New"/>
+        </w:rPr>
+      </w:pPr>
+    </w:p>
+    <w:p>
+      <w:pPr>
+        <w:rPr>
+          <w:rFonts w:cs="Courier New"/>
+        </w:rPr>
+      </w:pPr>
+      <w:r>
+        <w:rPr>
+          <w:rFonts w:cs="Courier New"/>
+        </w:rPr>
+        <w:lastRenderedPageBreak/>
+        <w:t xml:space="preserve">En este archivo estamos definiendo que en la interfaz enp0s3 (la que sale a la red mediante adaptador puente) dejaremos la </w:t>
+      </w:r>
+      <w:proofErr w:type="spellStart"/>
+      <w:r>
+        <w:rPr>
+          <w:rFonts w:cs="Courier New"/>
+        </w:rPr>
+        <w:t>config</w:t>
+      </w:r>
+      <w:proofErr w:type="spellEnd"/>
+      <w:r>
+        <w:rPr>
+          <w:rFonts w:cs="Courier New"/>
+        </w:rPr>
+        <w:t xml:space="preserve"> por defecto con DHCP habilitado y las DNS de Google. En la interfaz enp0s8 configuramos que no vamos a utilizar DHCP</w:t>
+      </w:r>
+      <w:r>
+        <w:rPr>
+          <w:rFonts w:cs="Courier New"/>
+        </w:rPr>
+        <w:t xml:space="preserve"> y </w:t>
+      </w:r>
+      <w:r>
+        <w:rPr>
+          <w:rFonts w:cs="Courier New"/>
+        </w:rPr>
+        <w:t>que la dirección IP será la 192.168.56.102 con máscara 255.255.255.</w:t>
+      </w:r>
+      <w:r>
+        <w:rPr>
+          <w:rFonts w:cs="Courier New"/>
+        </w:rPr>
+        <w:t>0. No ponemos valores de DNS porque esa red no sale a internet.</w:t>
+      </w:r>
+      <w:r>
+        <w:rPr>
+          <w:rFonts w:cs="Courier New"/>
+        </w:rPr>
+        <w:t xml:space="preserve"> </w:t>
+      </w:r>
+    </w:p>
+    <w:p>
+      <w:r>
+        <w:t>Guardamos el archivo y ejecutamos el comando “</w:t>
+      </w:r>
+      <w:r>
+        <w:rPr>
+          <w:rFonts w:ascii="Courier New" w:hAnsi="Courier New" w:cs="Courier New"/>
+        </w:rPr>
+        <w:t xml:space="preserve">sudo </w:t>
+      </w:r>
+      <w:proofErr w:type="spellStart"/>
+      <w:r>
+        <w:rPr>
+          <w:rFonts w:ascii="Courier New" w:hAnsi="Courier New" w:cs="Courier New"/>
+        </w:rPr>
+        <w:t>netplan</w:t>
+      </w:r>
+      <w:proofErr w:type="spellEnd"/>
+      <w:r>
+        <w:rPr>
+          <w:rFonts w:ascii="Courier New" w:hAnsi="Courier New" w:cs="Courier New"/>
+        </w:rPr>
+        <w:t xml:space="preserve"> try</w:t>
+      </w:r>
+      <w:r>
+        <w:t xml:space="preserve">”. Este comando pasa un </w:t>
+      </w:r>
+      <w:proofErr w:type="spellStart"/>
+      <w:r>
+        <w:t>check</w:t>
+      </w:r>
+      <w:proofErr w:type="spellEnd"/>
+      <w:r>
+        <w:t xml:space="preserve"> por el archivo de configuración y nos confirma si está bien compuesto o si tiene errores. Si es correcto ejecutamos “</w:t>
+      </w:r>
+      <w:r>
+        <w:rPr>
+          <w:rFonts w:ascii="Courier New" w:hAnsi="Courier New" w:cs="Courier New"/>
+        </w:rPr>
+        <w:t xml:space="preserve">sudo </w:t>
+      </w:r>
+      <w:proofErr w:type="spellStart"/>
+      <w:r>
+        <w:rPr>
+          <w:rFonts w:ascii="Courier New" w:hAnsi="Courier New" w:cs="Courier New"/>
+        </w:rPr>
+        <w:t>netplan</w:t>
+      </w:r>
+      <w:proofErr w:type="spellEnd"/>
+      <w:r>
+        <w:rPr>
+          <w:rFonts w:ascii="Courier New" w:hAnsi="Courier New" w:cs="Courier New"/>
+        </w:rPr>
+        <w:t xml:space="preserve"> </w:t>
+      </w:r>
+      <w:proofErr w:type="spellStart"/>
+      <w:r>
+        <w:rPr>
+          <w:rFonts w:ascii="Courier New" w:hAnsi="Courier New" w:cs="Courier New"/>
+        </w:rPr>
+        <w:t>apply</w:t>
+      </w:r>
+      <w:proofErr w:type="spellEnd"/>
+      <w:r>
+        <w:t>” para aplicar cambios.</w:t>
+      </w:r>
+    </w:p>
+    <w:p>
+      <w:r>
+        <w:t>Tomamos la otra máquina virtual y copiamos el mismo archivo de arriba, esta vez con una IP distinta. Probamos, aplicamos y hacemos ping entre las dos máquinas virtuales.</w:t>
+      </w:r>
+      <w:r>
+        <w:t xml:space="preserve"> Para ello ejecutaremos desde la primera máquina virtual “ping 192.168.56.103” para lanzarle un ping a la segunda. Debería funcionar correctamente.</w:t>
+      </w:r>
+    </w:p>
+    <w:p/>
+    <w:p>
+      <w:pPr>
+        <w:jc w:val="left"/>
+        <w:rPr>
+          <w:rFonts w:eastAsiaTheme="majorEastAsia" w:cstheme="majorBidi"/>
+          <w:b/>
+          <w:color w:val="000000" w:themeColor="text1"/>
+          <w:sz w:val="28"/>
+          <w:szCs w:val="26"/>
+        </w:rPr>
+      </w:pPr>
       <w:bookmarkStart w:id="6" w:name="_Toc135163173"/>
       <w:r>
+        <w:br w:type="page"/>
+      </w:r>
+    </w:p>
+    <w:p>
+      <w:pPr>
+        <w:pStyle w:val="Ttulo2"/>
+      </w:pPr>
+      <w:r>
+        <w:lastRenderedPageBreak/>
         <w:t>Configuración e i</w:t>
       </w:r>
       <w:r>
@@ -5205,6 +6046,7 @@
       </w:pPr>
       <w:bookmarkStart w:id="7" w:name="_Toc135163174"/>
       <w:r>
+        <w:lastRenderedPageBreak/>
         <w:t>Instalación de AWX</w:t>
       </w:r>
       <w:bookmarkEnd w:id="7"/>
@@ -5451,6 +6293,7 @@
         <w:jc w:val="left"/>
       </w:pPr>
       <w:r>
+        <w:lastRenderedPageBreak/>
         <w:t>Ahora vamos a lo importante: Levantar el operador de AWX. El operador es el “arquitecto”, es decir, a él le mandaremos la tarea de instalar AWX con todas las dependencias necesarias (</w:t>
       </w:r>
       <w:r>
@@ -5889,6 +6732,12 @@
         </w:rPr>
         <w:t>pod</w:t>
       </w:r>
+      <w:r>
+        <w:rPr>
+          <w:rFonts w:ascii="Courier New" w:hAnsi="Courier New" w:cs="Courier New"/>
+        </w:rPr>
+        <w:t>s</w:t>
+      </w:r>
       <w:proofErr w:type="spellEnd"/>
       <w:r>
         <w:rPr>
@@ -6749,10 +7598,2401 @@
       </w:pPr>
       <w:bookmarkStart w:id="8" w:name="_Toc135163175"/>
       <w:r>
+        <w:lastRenderedPageBreak/>
         <w:t xml:space="preserve">Instalación de </w:t>
       </w:r>
       <w:proofErr w:type="spellStart"/>
       <w:r>
+        <w:t>Grafana</w:t>
+      </w:r>
+      <w:proofErr w:type="spellEnd"/>
+      <w:r>
+        <w:t xml:space="preserve"> y </w:t>
+      </w:r>
+      <w:proofErr w:type="spellStart"/>
+      <w:r>
+        <w:t>Prometheus</w:t>
+      </w:r>
+      <w:proofErr w:type="spellEnd"/>
+    </w:p>
+    <w:p/>
+    <w:p>
+      <w:r>
+        <w:t xml:space="preserve">Instalaremos </w:t>
+      </w:r>
+      <w:proofErr w:type="spellStart"/>
+      <w:r>
+        <w:t>Grafana</w:t>
+      </w:r>
+      <w:proofErr w:type="spellEnd"/>
+      <w:r>
+        <w:t xml:space="preserve"> en nuestro </w:t>
+      </w:r>
+      <w:proofErr w:type="spellStart"/>
+      <w:r>
+        <w:t>Rancher</w:t>
+      </w:r>
+      <w:proofErr w:type="spellEnd"/>
+      <w:r>
+        <w:t xml:space="preserve"> K3s por simplicidad y porque es la instalación recomendada por los desarrolladores. </w:t>
+      </w:r>
+      <w:r>
+        <w:t>Para ello, en un archivo con formato YAML añadiremos el siguiente contenido:</w:t>
+      </w:r>
+    </w:p>
+    <w:p/>
+    <w:p>
+      <w:pPr>
+        <w:rPr>
+          <w:rFonts w:ascii="Courier New" w:hAnsi="Courier New" w:cs="Courier New"/>
+        </w:rPr>
+      </w:pPr>
+      <w:proofErr w:type="spellStart"/>
+      <w:r>
+        <w:rPr>
+          <w:rFonts w:ascii="Courier New" w:hAnsi="Courier New" w:cs="Courier New"/>
+        </w:rPr>
+        <w:t>g</w:t>
+      </w:r>
+      <w:r>
+        <w:rPr>
+          <w:rFonts w:ascii="Courier New" w:hAnsi="Courier New" w:cs="Courier New"/>
+        </w:rPr>
+        <w:t>rafana.yml</w:t>
+      </w:r>
+      <w:proofErr w:type="spellEnd"/>
+    </w:p>
+    <w:p>
+      <w:pPr>
+        <w:rPr>
+          <w:rFonts w:ascii="Courier New" w:hAnsi="Courier New" w:cs="Courier New"/>
+        </w:rPr>
+      </w:pPr>
+      <w:r>
+        <w:rPr>
+          <w:rFonts w:ascii="Courier New" w:hAnsi="Courier New" w:cs="Courier New"/>
+        </w:rPr>
+        <w:t>---</w:t>
+      </w:r>
+    </w:p>
+    <w:p>
+      <w:pPr>
+        <w:rPr>
+          <w:rFonts w:ascii="Courier New" w:hAnsi="Courier New" w:cs="Courier New"/>
+        </w:rPr>
+      </w:pPr>
+      <w:proofErr w:type="spellStart"/>
+      <w:r>
+        <w:rPr>
+          <w:rFonts w:ascii="Courier New" w:hAnsi="Courier New" w:cs="Courier New"/>
+        </w:rPr>
+        <w:t>apiVersion</w:t>
+      </w:r>
+      <w:proofErr w:type="spellEnd"/>
+      <w:r>
+        <w:rPr>
+          <w:rFonts w:ascii="Courier New" w:hAnsi="Courier New" w:cs="Courier New"/>
+        </w:rPr>
+        <w:t>: v1</w:t>
+      </w:r>
+    </w:p>
+    <w:p>
+      <w:pPr>
+        <w:rPr>
+          <w:rFonts w:ascii="Courier New" w:hAnsi="Courier New" w:cs="Courier New"/>
+        </w:rPr>
+      </w:pPr>
+      <w:proofErr w:type="spellStart"/>
+      <w:r>
+        <w:rPr>
+          <w:rFonts w:ascii="Courier New" w:hAnsi="Courier New" w:cs="Courier New"/>
+        </w:rPr>
+        <w:t>kind</w:t>
+      </w:r>
+      <w:proofErr w:type="spellEnd"/>
+      <w:r>
+        <w:rPr>
+          <w:rFonts w:ascii="Courier New" w:hAnsi="Courier New" w:cs="Courier New"/>
+        </w:rPr>
+        <w:t xml:space="preserve">: </w:t>
+      </w:r>
+      <w:proofErr w:type="spellStart"/>
+      <w:r>
+        <w:rPr>
+          <w:rFonts w:ascii="Courier New" w:hAnsi="Courier New" w:cs="Courier New"/>
+        </w:rPr>
+        <w:t>PersistentVolumeClaim</w:t>
+      </w:r>
+      <w:proofErr w:type="spellEnd"/>
+    </w:p>
+    <w:p>
+      <w:pPr>
+        <w:rPr>
+          <w:rFonts w:ascii="Courier New" w:hAnsi="Courier New" w:cs="Courier New"/>
+        </w:rPr>
+      </w:pPr>
+      <w:proofErr w:type="spellStart"/>
+      <w:r>
+        <w:rPr>
+          <w:rFonts w:ascii="Courier New" w:hAnsi="Courier New" w:cs="Courier New"/>
+        </w:rPr>
+        <w:t>metadata</w:t>
+      </w:r>
+      <w:proofErr w:type="spellEnd"/>
+      <w:r>
+        <w:rPr>
+          <w:rFonts w:ascii="Courier New" w:hAnsi="Courier New" w:cs="Courier New"/>
+        </w:rPr>
+        <w:t>:</w:t>
+      </w:r>
+    </w:p>
+    <w:p>
+      <w:pPr>
+        <w:rPr>
+          <w:rFonts w:ascii="Courier New" w:hAnsi="Courier New" w:cs="Courier New"/>
+        </w:rPr>
+      </w:pPr>
+      <w:r>
+        <w:rPr>
+          <w:rFonts w:ascii="Courier New" w:hAnsi="Courier New" w:cs="Courier New"/>
+        </w:rPr>
+        <w:t xml:space="preserve">  </w:t>
+      </w:r>
+      <w:proofErr w:type="spellStart"/>
+      <w:r>
+        <w:rPr>
+          <w:rFonts w:ascii="Courier New" w:hAnsi="Courier New" w:cs="Courier New"/>
+        </w:rPr>
+        <w:t>name</w:t>
+      </w:r>
+      <w:proofErr w:type="spellEnd"/>
+      <w:r>
+        <w:rPr>
+          <w:rFonts w:ascii="Courier New" w:hAnsi="Courier New" w:cs="Courier New"/>
+        </w:rPr>
+        <w:t xml:space="preserve">: </w:t>
+      </w:r>
+      <w:proofErr w:type="spellStart"/>
+      <w:r>
+        <w:rPr>
+          <w:rFonts w:ascii="Courier New" w:hAnsi="Courier New" w:cs="Courier New"/>
+        </w:rPr>
+        <w:t>grafana-pvc</w:t>
+      </w:r>
+      <w:proofErr w:type="spellEnd"/>
+    </w:p>
+    <w:p>
+      <w:pPr>
+        <w:rPr>
+          <w:rFonts w:ascii="Courier New" w:hAnsi="Courier New" w:cs="Courier New"/>
+        </w:rPr>
+      </w:pPr>
+      <w:proofErr w:type="spellStart"/>
+      <w:r>
+        <w:rPr>
+          <w:rFonts w:ascii="Courier New" w:hAnsi="Courier New" w:cs="Courier New"/>
+        </w:rPr>
+        <w:t>spec</w:t>
+      </w:r>
+      <w:proofErr w:type="spellEnd"/>
+      <w:r>
+        <w:rPr>
+          <w:rFonts w:ascii="Courier New" w:hAnsi="Courier New" w:cs="Courier New"/>
+        </w:rPr>
+        <w:t>:</w:t>
+      </w:r>
+    </w:p>
+    <w:p>
+      <w:pPr>
+        <w:rPr>
+          <w:rFonts w:ascii="Courier New" w:hAnsi="Courier New" w:cs="Courier New"/>
+        </w:rPr>
+      </w:pPr>
+      <w:r>
+        <w:rPr>
+          <w:rFonts w:ascii="Courier New" w:hAnsi="Courier New" w:cs="Courier New"/>
+        </w:rPr>
+        <w:t xml:space="preserve">  </w:t>
+      </w:r>
+      <w:proofErr w:type="spellStart"/>
+      <w:r>
+        <w:rPr>
+          <w:rFonts w:ascii="Courier New" w:hAnsi="Courier New" w:cs="Courier New"/>
+        </w:rPr>
+        <w:t>accessModes</w:t>
+      </w:r>
+      <w:proofErr w:type="spellEnd"/>
+      <w:r>
+        <w:rPr>
+          <w:rFonts w:ascii="Courier New" w:hAnsi="Courier New" w:cs="Courier New"/>
+        </w:rPr>
+        <w:t>:</w:t>
+      </w:r>
+    </w:p>
+    <w:p>
+      <w:pPr>
+        <w:rPr>
+          <w:rFonts w:ascii="Courier New" w:hAnsi="Courier New" w:cs="Courier New"/>
+        </w:rPr>
+      </w:pPr>
+      <w:r>
+        <w:rPr>
+          <w:rFonts w:ascii="Courier New" w:hAnsi="Courier New" w:cs="Courier New"/>
+        </w:rPr>
+        <w:t xml:space="preserve">    - </w:t>
+      </w:r>
+      <w:proofErr w:type="spellStart"/>
+      <w:r>
+        <w:rPr>
+          <w:rFonts w:ascii="Courier New" w:hAnsi="Courier New" w:cs="Courier New"/>
+        </w:rPr>
+        <w:t>ReadWriteOnce</w:t>
+      </w:r>
+      <w:proofErr w:type="spellEnd"/>
+    </w:p>
+    <w:p>
+      <w:pPr>
+        <w:rPr>
+          <w:rFonts w:ascii="Courier New" w:hAnsi="Courier New" w:cs="Courier New"/>
+        </w:rPr>
+      </w:pPr>
+      <w:r>
+        <w:rPr>
+          <w:rFonts w:ascii="Courier New" w:hAnsi="Courier New" w:cs="Courier New"/>
+        </w:rPr>
+        <w:t xml:space="preserve">  </w:t>
+      </w:r>
+      <w:proofErr w:type="spellStart"/>
+      <w:r>
+        <w:rPr>
+          <w:rFonts w:ascii="Courier New" w:hAnsi="Courier New" w:cs="Courier New"/>
+        </w:rPr>
+        <w:t>resources</w:t>
+      </w:r>
+      <w:proofErr w:type="spellEnd"/>
+      <w:r>
+        <w:rPr>
+          <w:rFonts w:ascii="Courier New" w:hAnsi="Courier New" w:cs="Courier New"/>
+        </w:rPr>
+        <w:t>:</w:t>
+      </w:r>
+    </w:p>
+    <w:p>
+      <w:pPr>
+        <w:rPr>
+          <w:rFonts w:ascii="Courier New" w:hAnsi="Courier New" w:cs="Courier New"/>
+        </w:rPr>
+      </w:pPr>
+      <w:r>
+        <w:rPr>
+          <w:rFonts w:ascii="Courier New" w:hAnsi="Courier New" w:cs="Courier New"/>
+        </w:rPr>
+        <w:t xml:space="preserve">    </w:t>
+      </w:r>
+      <w:proofErr w:type="spellStart"/>
+      <w:r>
+        <w:rPr>
+          <w:rFonts w:ascii="Courier New" w:hAnsi="Courier New" w:cs="Courier New"/>
+        </w:rPr>
+        <w:t>requests</w:t>
+      </w:r>
+      <w:proofErr w:type="spellEnd"/>
+      <w:r>
+        <w:rPr>
+          <w:rFonts w:ascii="Courier New" w:hAnsi="Courier New" w:cs="Courier New"/>
+        </w:rPr>
+        <w:t>:</w:t>
+      </w:r>
+    </w:p>
+    <w:p>
+      <w:pPr>
+        <w:rPr>
+          <w:rFonts w:ascii="Courier New" w:hAnsi="Courier New" w:cs="Courier New"/>
+        </w:rPr>
+      </w:pPr>
+      <w:r>
+        <w:rPr>
+          <w:rFonts w:ascii="Courier New" w:hAnsi="Courier New" w:cs="Courier New"/>
+        </w:rPr>
+        <w:t xml:space="preserve">      </w:t>
+      </w:r>
+      <w:proofErr w:type="spellStart"/>
+      <w:r>
+        <w:rPr>
+          <w:rFonts w:ascii="Courier New" w:hAnsi="Courier New" w:cs="Courier New"/>
+        </w:rPr>
+        <w:t>storage</w:t>
+      </w:r>
+      <w:proofErr w:type="spellEnd"/>
+      <w:r>
+        <w:rPr>
+          <w:rFonts w:ascii="Courier New" w:hAnsi="Courier New" w:cs="Courier New"/>
+        </w:rPr>
+        <w:t>: 1Gi</w:t>
+      </w:r>
+    </w:p>
+    <w:p>
+      <w:pPr>
+        <w:rPr>
+          <w:rFonts w:ascii="Courier New" w:hAnsi="Courier New" w:cs="Courier New"/>
+        </w:rPr>
+      </w:pPr>
+      <w:r>
+        <w:rPr>
+          <w:rFonts w:ascii="Courier New" w:hAnsi="Courier New" w:cs="Courier New"/>
+        </w:rPr>
+        <w:t>---</w:t>
+      </w:r>
+    </w:p>
+    <w:p>
+      <w:pPr>
+        <w:rPr>
+          <w:rFonts w:ascii="Courier New" w:hAnsi="Courier New" w:cs="Courier New"/>
+        </w:rPr>
+      </w:pPr>
+      <w:proofErr w:type="spellStart"/>
+      <w:r>
+        <w:rPr>
+          <w:rFonts w:ascii="Courier New" w:hAnsi="Courier New" w:cs="Courier New"/>
+        </w:rPr>
+        <w:t>apiVersion</w:t>
+      </w:r>
+      <w:proofErr w:type="spellEnd"/>
+      <w:r>
+        <w:rPr>
+          <w:rFonts w:ascii="Courier New" w:hAnsi="Courier New" w:cs="Courier New"/>
+        </w:rPr>
+        <w:t>: apps/v1</w:t>
+      </w:r>
+    </w:p>
+    <w:p>
+      <w:pPr>
+        <w:rPr>
+          <w:rFonts w:ascii="Courier New" w:hAnsi="Courier New" w:cs="Courier New"/>
+        </w:rPr>
+      </w:pPr>
+      <w:proofErr w:type="spellStart"/>
+      <w:r>
+        <w:rPr>
+          <w:rFonts w:ascii="Courier New" w:hAnsi="Courier New" w:cs="Courier New"/>
+        </w:rPr>
+        <w:t>kind</w:t>
+      </w:r>
+      <w:proofErr w:type="spellEnd"/>
+      <w:r>
+        <w:rPr>
+          <w:rFonts w:ascii="Courier New" w:hAnsi="Courier New" w:cs="Courier New"/>
+        </w:rPr>
+        <w:t xml:space="preserve">: </w:t>
+      </w:r>
+      <w:proofErr w:type="spellStart"/>
+      <w:r>
+        <w:rPr>
+          <w:rFonts w:ascii="Courier New" w:hAnsi="Courier New" w:cs="Courier New"/>
+        </w:rPr>
+        <w:t>Deployment</w:t>
+      </w:r>
+      <w:proofErr w:type="spellEnd"/>
+    </w:p>
+    <w:p>
+      <w:pPr>
+        <w:rPr>
+          <w:rFonts w:ascii="Courier New" w:hAnsi="Courier New" w:cs="Courier New"/>
+        </w:rPr>
+      </w:pPr>
+      <w:proofErr w:type="spellStart"/>
+      <w:r>
+        <w:rPr>
+          <w:rFonts w:ascii="Courier New" w:hAnsi="Courier New" w:cs="Courier New"/>
+        </w:rPr>
+        <w:t>metadata</w:t>
+      </w:r>
+      <w:proofErr w:type="spellEnd"/>
+      <w:r>
+        <w:rPr>
+          <w:rFonts w:ascii="Courier New" w:hAnsi="Courier New" w:cs="Courier New"/>
+        </w:rPr>
+        <w:t>:</w:t>
+      </w:r>
+    </w:p>
+    <w:p>
+      <w:pPr>
+        <w:rPr>
+          <w:rFonts w:ascii="Courier New" w:hAnsi="Courier New" w:cs="Courier New"/>
+        </w:rPr>
+      </w:pPr>
+      <w:r>
+        <w:rPr>
+          <w:rFonts w:ascii="Courier New" w:hAnsi="Courier New" w:cs="Courier New"/>
+        </w:rPr>
+        <w:t xml:space="preserve">  </w:t>
+      </w:r>
+      <w:proofErr w:type="spellStart"/>
+      <w:r>
+        <w:rPr>
+          <w:rFonts w:ascii="Courier New" w:hAnsi="Courier New" w:cs="Courier New"/>
+        </w:rPr>
+        <w:t>labels</w:t>
+      </w:r>
+      <w:proofErr w:type="spellEnd"/>
+      <w:r>
+        <w:rPr>
+          <w:rFonts w:ascii="Courier New" w:hAnsi="Courier New" w:cs="Courier New"/>
+        </w:rPr>
+        <w:t>:</w:t>
+      </w:r>
+    </w:p>
+    <w:p>
+      <w:pPr>
+        <w:rPr>
+          <w:rFonts w:ascii="Courier New" w:hAnsi="Courier New" w:cs="Courier New"/>
+        </w:rPr>
+      </w:pPr>
+      <w:r>
+        <w:rPr>
+          <w:rFonts w:ascii="Courier New" w:hAnsi="Courier New" w:cs="Courier New"/>
+        </w:rPr>
+        <w:t xml:space="preserve">    app: </w:t>
+      </w:r>
+      <w:proofErr w:type="spellStart"/>
+      <w:r>
+        <w:rPr>
+          <w:rFonts w:ascii="Courier New" w:hAnsi="Courier New" w:cs="Courier New"/>
+        </w:rPr>
+        <w:t>grafana</w:t>
+      </w:r>
+      <w:proofErr w:type="spellEnd"/>
+    </w:p>
+    <w:p>
+      <w:pPr>
+        <w:rPr>
+          <w:rFonts w:ascii="Courier New" w:hAnsi="Courier New" w:cs="Courier New"/>
+        </w:rPr>
+      </w:pPr>
+      <w:r>
+        <w:rPr>
+          <w:rFonts w:ascii="Courier New" w:hAnsi="Courier New" w:cs="Courier New"/>
+        </w:rPr>
+        <w:t xml:space="preserve">  </w:t>
+      </w:r>
+      <w:proofErr w:type="spellStart"/>
+      <w:r>
+        <w:rPr>
+          <w:rFonts w:ascii="Courier New" w:hAnsi="Courier New" w:cs="Courier New"/>
+        </w:rPr>
+        <w:t>name</w:t>
+      </w:r>
+      <w:proofErr w:type="spellEnd"/>
+      <w:r>
+        <w:rPr>
+          <w:rFonts w:ascii="Courier New" w:hAnsi="Courier New" w:cs="Courier New"/>
+        </w:rPr>
+        <w:t xml:space="preserve">: </w:t>
+      </w:r>
+      <w:proofErr w:type="spellStart"/>
+      <w:r>
+        <w:rPr>
+          <w:rFonts w:ascii="Courier New" w:hAnsi="Courier New" w:cs="Courier New"/>
+        </w:rPr>
+        <w:t>grafana</w:t>
+      </w:r>
+      <w:proofErr w:type="spellEnd"/>
+    </w:p>
+    <w:p>
+      <w:pPr>
+        <w:rPr>
+          <w:rFonts w:ascii="Courier New" w:hAnsi="Courier New" w:cs="Courier New"/>
+        </w:rPr>
+      </w:pPr>
+      <w:proofErr w:type="spellStart"/>
+      <w:r>
+        <w:rPr>
+          <w:rFonts w:ascii="Courier New" w:hAnsi="Courier New" w:cs="Courier New"/>
+        </w:rPr>
+        <w:t>spec</w:t>
+      </w:r>
+      <w:proofErr w:type="spellEnd"/>
+      <w:r>
+        <w:rPr>
+          <w:rFonts w:ascii="Courier New" w:hAnsi="Courier New" w:cs="Courier New"/>
+        </w:rPr>
+        <w:t>:</w:t>
+      </w:r>
+    </w:p>
+    <w:p>
+      <w:pPr>
+        <w:rPr>
+          <w:rFonts w:ascii="Courier New" w:hAnsi="Courier New" w:cs="Courier New"/>
+        </w:rPr>
+      </w:pPr>
+      <w:r>
+        <w:rPr>
+          <w:rFonts w:ascii="Courier New" w:hAnsi="Courier New" w:cs="Courier New"/>
+        </w:rPr>
+        <w:t xml:space="preserve">  selector:</w:t>
+      </w:r>
+    </w:p>
+    <w:p>
+      <w:pPr>
+        <w:rPr>
+          <w:rFonts w:ascii="Courier New" w:hAnsi="Courier New" w:cs="Courier New"/>
+        </w:rPr>
+      </w:pPr>
+      <w:r>
+        <w:rPr>
+          <w:rFonts w:ascii="Courier New" w:hAnsi="Courier New" w:cs="Courier New"/>
+        </w:rPr>
+        <w:t xml:space="preserve">    </w:t>
+      </w:r>
+      <w:proofErr w:type="spellStart"/>
+      <w:r>
+        <w:rPr>
+          <w:rFonts w:ascii="Courier New" w:hAnsi="Courier New" w:cs="Courier New"/>
+        </w:rPr>
+        <w:t>matchLabels</w:t>
+      </w:r>
+      <w:proofErr w:type="spellEnd"/>
+      <w:r>
+        <w:rPr>
+          <w:rFonts w:ascii="Courier New" w:hAnsi="Courier New" w:cs="Courier New"/>
+        </w:rPr>
+        <w:t>:</w:t>
+      </w:r>
+    </w:p>
+    <w:p>
+      <w:pPr>
+        <w:rPr>
+          <w:rFonts w:ascii="Courier New" w:hAnsi="Courier New" w:cs="Courier New"/>
+        </w:rPr>
+      </w:pPr>
+      <w:r>
+        <w:rPr>
+          <w:rFonts w:ascii="Courier New" w:hAnsi="Courier New" w:cs="Courier New"/>
+        </w:rPr>
+        <w:t xml:space="preserve">      app: </w:t>
+      </w:r>
+      <w:proofErr w:type="spellStart"/>
+      <w:r>
+        <w:rPr>
+          <w:rFonts w:ascii="Courier New" w:hAnsi="Courier New" w:cs="Courier New"/>
+        </w:rPr>
+        <w:t>grafana</w:t>
+      </w:r>
+      <w:proofErr w:type="spellEnd"/>
+    </w:p>
+    <w:p>
+      <w:pPr>
+        <w:rPr>
+          <w:rFonts w:ascii="Courier New" w:hAnsi="Courier New" w:cs="Courier New"/>
+        </w:rPr>
+      </w:pPr>
+      <w:r>
+        <w:rPr>
+          <w:rFonts w:ascii="Courier New" w:hAnsi="Courier New" w:cs="Courier New"/>
+        </w:rPr>
+        <w:t xml:space="preserve">  </w:t>
+      </w:r>
+      <w:proofErr w:type="spellStart"/>
+      <w:r>
+        <w:rPr>
+          <w:rFonts w:ascii="Courier New" w:hAnsi="Courier New" w:cs="Courier New"/>
+        </w:rPr>
+        <w:t>template</w:t>
+      </w:r>
+      <w:proofErr w:type="spellEnd"/>
+      <w:r>
+        <w:rPr>
+          <w:rFonts w:ascii="Courier New" w:hAnsi="Courier New" w:cs="Courier New"/>
+        </w:rPr>
+        <w:t>:</w:t>
+      </w:r>
+    </w:p>
+    <w:p>
+      <w:pPr>
+        <w:rPr>
+          <w:rFonts w:ascii="Courier New" w:hAnsi="Courier New" w:cs="Courier New"/>
+        </w:rPr>
+      </w:pPr>
+      <w:r>
+        <w:rPr>
+          <w:rFonts w:ascii="Courier New" w:hAnsi="Courier New" w:cs="Courier New"/>
+        </w:rPr>
+        <w:t xml:space="preserve">    </w:t>
+      </w:r>
+      <w:proofErr w:type="spellStart"/>
+      <w:r>
+        <w:rPr>
+          <w:rFonts w:ascii="Courier New" w:hAnsi="Courier New" w:cs="Courier New"/>
+        </w:rPr>
+        <w:t>metadata</w:t>
+      </w:r>
+      <w:proofErr w:type="spellEnd"/>
+      <w:r>
+        <w:rPr>
+          <w:rFonts w:ascii="Courier New" w:hAnsi="Courier New" w:cs="Courier New"/>
+        </w:rPr>
+        <w:t>:</w:t>
+      </w:r>
+    </w:p>
+    <w:p>
+      <w:pPr>
+        <w:rPr>
+          <w:rFonts w:ascii="Courier New" w:hAnsi="Courier New" w:cs="Courier New"/>
+        </w:rPr>
+      </w:pPr>
+    </w:p>
+    <w:p>
+      <w:pPr>
+        <w:rPr>
+          <w:rFonts w:ascii="Courier New" w:hAnsi="Courier New" w:cs="Courier New"/>
+        </w:rPr>
+      </w:pPr>
+      <w:r>
+        <w:rPr>
+          <w:rFonts w:ascii="Courier New" w:hAnsi="Courier New" w:cs="Courier New"/>
+        </w:rPr>
+        <w:t xml:space="preserve">      </w:t>
+      </w:r>
+      <w:proofErr w:type="spellStart"/>
+      <w:r>
+        <w:rPr>
+          <w:rFonts w:ascii="Courier New" w:hAnsi="Courier New" w:cs="Courier New"/>
+        </w:rPr>
+        <w:t>labels</w:t>
+      </w:r>
+      <w:proofErr w:type="spellEnd"/>
+      <w:r>
+        <w:rPr>
+          <w:rFonts w:ascii="Courier New" w:hAnsi="Courier New" w:cs="Courier New"/>
+        </w:rPr>
+        <w:t>:</w:t>
+      </w:r>
+    </w:p>
+    <w:p>
+      <w:pPr>
+        <w:rPr>
+          <w:rFonts w:ascii="Courier New" w:hAnsi="Courier New" w:cs="Courier New"/>
+        </w:rPr>
+      </w:pPr>
+      <w:r>
+        <w:rPr>
+          <w:rFonts w:ascii="Courier New" w:hAnsi="Courier New" w:cs="Courier New"/>
+        </w:rPr>
+        <w:t xml:space="preserve">        app: </w:t>
+      </w:r>
+      <w:proofErr w:type="spellStart"/>
+      <w:r>
+        <w:rPr>
+          <w:rFonts w:ascii="Courier New" w:hAnsi="Courier New" w:cs="Courier New"/>
+        </w:rPr>
+        <w:t>grafana</w:t>
+      </w:r>
+      <w:proofErr w:type="spellEnd"/>
+    </w:p>
+    <w:p>
+      <w:pPr>
+        <w:rPr>
+          <w:rFonts w:ascii="Courier New" w:hAnsi="Courier New" w:cs="Courier New"/>
+        </w:rPr>
+      </w:pPr>
+      <w:r>
+        <w:rPr>
+          <w:rFonts w:ascii="Courier New" w:hAnsi="Courier New" w:cs="Courier New"/>
+        </w:rPr>
+        <w:t xml:space="preserve">    </w:t>
+      </w:r>
+      <w:proofErr w:type="spellStart"/>
+      <w:r>
+        <w:rPr>
+          <w:rFonts w:ascii="Courier New" w:hAnsi="Courier New" w:cs="Courier New"/>
+        </w:rPr>
+        <w:t>spec</w:t>
+      </w:r>
+      <w:proofErr w:type="spellEnd"/>
+      <w:r>
+        <w:rPr>
+          <w:rFonts w:ascii="Courier New" w:hAnsi="Courier New" w:cs="Courier New"/>
+        </w:rPr>
+        <w:t>:</w:t>
+      </w:r>
+    </w:p>
+    <w:p>
+      <w:pPr>
+        <w:rPr>
+          <w:rFonts w:ascii="Courier New" w:hAnsi="Courier New" w:cs="Courier New"/>
+        </w:rPr>
+      </w:pPr>
+      <w:r>
+        <w:rPr>
+          <w:rFonts w:ascii="Courier New" w:hAnsi="Courier New" w:cs="Courier New"/>
+        </w:rPr>
+        <w:t xml:space="preserve">      </w:t>
+      </w:r>
+      <w:proofErr w:type="spellStart"/>
+      <w:r>
+        <w:rPr>
+          <w:rFonts w:ascii="Courier New" w:hAnsi="Courier New" w:cs="Courier New"/>
+        </w:rPr>
+        <w:t>securityContext</w:t>
+      </w:r>
+      <w:proofErr w:type="spellEnd"/>
+      <w:r>
+        <w:rPr>
+          <w:rFonts w:ascii="Courier New" w:hAnsi="Courier New" w:cs="Courier New"/>
+        </w:rPr>
+        <w:t>:</w:t>
+      </w:r>
+    </w:p>
+    <w:p>
+      <w:pPr>
+        <w:rPr>
+          <w:rFonts w:ascii="Courier New" w:hAnsi="Courier New" w:cs="Courier New"/>
+        </w:rPr>
+      </w:pPr>
+      <w:r>
+        <w:rPr>
+          <w:rFonts w:ascii="Courier New" w:hAnsi="Courier New" w:cs="Courier New"/>
+        </w:rPr>
+        <w:t xml:space="preserve">        </w:t>
+      </w:r>
+      <w:proofErr w:type="spellStart"/>
+      <w:r>
+        <w:rPr>
+          <w:rFonts w:ascii="Courier New" w:hAnsi="Courier New" w:cs="Courier New"/>
+        </w:rPr>
+        <w:t>fsGroup</w:t>
+      </w:r>
+      <w:proofErr w:type="spellEnd"/>
+      <w:r>
+        <w:rPr>
+          <w:rFonts w:ascii="Courier New" w:hAnsi="Courier New" w:cs="Courier New"/>
+        </w:rPr>
+        <w:t>: 472</w:t>
+      </w:r>
+    </w:p>
+    <w:p>
+      <w:pPr>
+        <w:rPr>
+          <w:rFonts w:ascii="Courier New" w:hAnsi="Courier New" w:cs="Courier New"/>
+        </w:rPr>
+      </w:pPr>
+      <w:r>
+        <w:rPr>
+          <w:rFonts w:ascii="Courier New" w:hAnsi="Courier New" w:cs="Courier New"/>
+        </w:rPr>
+        <w:t xml:space="preserve">        </w:t>
+      </w:r>
+      <w:proofErr w:type="spellStart"/>
+      <w:r>
+        <w:rPr>
+          <w:rFonts w:ascii="Courier New" w:hAnsi="Courier New" w:cs="Courier New"/>
+        </w:rPr>
+        <w:t>supplementalGroups</w:t>
+      </w:r>
+      <w:proofErr w:type="spellEnd"/>
+      <w:r>
+        <w:rPr>
+          <w:rFonts w:ascii="Courier New" w:hAnsi="Courier New" w:cs="Courier New"/>
+        </w:rPr>
+        <w:t>:</w:t>
+      </w:r>
+    </w:p>
+    <w:p>
+      <w:pPr>
+        <w:rPr>
+          <w:rFonts w:ascii="Courier New" w:hAnsi="Courier New" w:cs="Courier New"/>
+        </w:rPr>
+      </w:pPr>
+      <w:r>
+        <w:rPr>
+          <w:rFonts w:ascii="Courier New" w:hAnsi="Courier New" w:cs="Courier New"/>
+        </w:rPr>
+        <w:t xml:space="preserve">          - 0</w:t>
+      </w:r>
+    </w:p>
+    <w:p>
+      <w:pPr>
+        <w:rPr>
+          <w:rFonts w:ascii="Courier New" w:hAnsi="Courier New" w:cs="Courier New"/>
+        </w:rPr>
+      </w:pPr>
+      <w:r>
+        <w:rPr>
+          <w:rFonts w:ascii="Courier New" w:hAnsi="Courier New" w:cs="Courier New"/>
+        </w:rPr>
+        <w:t xml:space="preserve">      </w:t>
+      </w:r>
+      <w:proofErr w:type="spellStart"/>
+      <w:r>
+        <w:rPr>
+          <w:rFonts w:ascii="Courier New" w:hAnsi="Courier New" w:cs="Courier New"/>
+        </w:rPr>
+        <w:t>containers</w:t>
+      </w:r>
+      <w:proofErr w:type="spellEnd"/>
+      <w:r>
+        <w:rPr>
+          <w:rFonts w:ascii="Courier New" w:hAnsi="Courier New" w:cs="Courier New"/>
+        </w:rPr>
+        <w:t>:</w:t>
+      </w:r>
+    </w:p>
+    <w:p>
+      <w:pPr>
+        <w:rPr>
+          <w:rFonts w:ascii="Courier New" w:hAnsi="Courier New" w:cs="Courier New"/>
+        </w:rPr>
+      </w:pPr>
+      <w:r>
+        <w:rPr>
+          <w:rFonts w:ascii="Courier New" w:hAnsi="Courier New" w:cs="Courier New"/>
+        </w:rPr>
+        <w:t xml:space="preserve">        - </w:t>
+      </w:r>
+      <w:proofErr w:type="spellStart"/>
+      <w:r>
+        <w:rPr>
+          <w:rFonts w:ascii="Courier New" w:hAnsi="Courier New" w:cs="Courier New"/>
+        </w:rPr>
+        <w:t>name</w:t>
+      </w:r>
+      <w:proofErr w:type="spellEnd"/>
+      <w:r>
+        <w:rPr>
+          <w:rFonts w:ascii="Courier New" w:hAnsi="Courier New" w:cs="Courier New"/>
+        </w:rPr>
+        <w:t xml:space="preserve">: </w:t>
+      </w:r>
+      <w:proofErr w:type="spellStart"/>
+      <w:r>
+        <w:rPr>
+          <w:rFonts w:ascii="Courier New" w:hAnsi="Courier New" w:cs="Courier New"/>
+        </w:rPr>
+        <w:t>grafana</w:t>
+      </w:r>
+      <w:proofErr w:type="spellEnd"/>
+    </w:p>
+    <w:p>
+      <w:pPr>
+        <w:rPr>
+          <w:rFonts w:ascii="Courier New" w:hAnsi="Courier New" w:cs="Courier New"/>
+        </w:rPr>
+      </w:pPr>
+      <w:r>
+        <w:rPr>
+          <w:rFonts w:ascii="Courier New" w:hAnsi="Courier New" w:cs="Courier New"/>
+        </w:rPr>
+        <w:t xml:space="preserve">          </w:t>
+      </w:r>
+      <w:proofErr w:type="spellStart"/>
+      <w:r>
+        <w:rPr>
+          <w:rFonts w:ascii="Courier New" w:hAnsi="Courier New" w:cs="Courier New"/>
+        </w:rPr>
+        <w:t>image</w:t>
+      </w:r>
+      <w:proofErr w:type="spellEnd"/>
+      <w:r>
+        <w:rPr>
+          <w:rFonts w:ascii="Courier New" w:hAnsi="Courier New" w:cs="Courier New"/>
+        </w:rPr>
+        <w:t xml:space="preserve">: </w:t>
+      </w:r>
+      <w:proofErr w:type="spellStart"/>
+      <w:r>
+        <w:rPr>
+          <w:rFonts w:ascii="Courier New" w:hAnsi="Courier New" w:cs="Courier New"/>
+        </w:rPr>
+        <w:t>grafana</w:t>
+      </w:r>
+      <w:proofErr w:type="spellEnd"/>
+      <w:r>
+        <w:rPr>
+          <w:rFonts w:ascii="Courier New" w:hAnsi="Courier New" w:cs="Courier New"/>
+        </w:rPr>
+        <w:t>/grafana:9.1.0</w:t>
+      </w:r>
+    </w:p>
+    <w:p>
+      <w:pPr>
+        <w:rPr>
+          <w:rFonts w:ascii="Courier New" w:hAnsi="Courier New" w:cs="Courier New"/>
+        </w:rPr>
+      </w:pPr>
+      <w:r>
+        <w:rPr>
+          <w:rFonts w:ascii="Courier New" w:hAnsi="Courier New" w:cs="Courier New"/>
+        </w:rPr>
+        <w:t xml:space="preserve">          </w:t>
+      </w:r>
+      <w:proofErr w:type="spellStart"/>
+      <w:r>
+        <w:rPr>
+          <w:rFonts w:ascii="Courier New" w:hAnsi="Courier New" w:cs="Courier New"/>
+        </w:rPr>
+        <w:t>imagePullPolicy</w:t>
+      </w:r>
+      <w:proofErr w:type="spellEnd"/>
+      <w:r>
+        <w:rPr>
+          <w:rFonts w:ascii="Courier New" w:hAnsi="Courier New" w:cs="Courier New"/>
+        </w:rPr>
+        <w:t xml:space="preserve">: </w:t>
+      </w:r>
+      <w:proofErr w:type="spellStart"/>
+      <w:r>
+        <w:rPr>
+          <w:rFonts w:ascii="Courier New" w:hAnsi="Courier New" w:cs="Courier New"/>
+        </w:rPr>
+        <w:t>IfNotPresent</w:t>
+      </w:r>
+      <w:proofErr w:type="spellEnd"/>
+    </w:p>
+    <w:p>
+      <w:pPr>
+        <w:rPr>
+          <w:rFonts w:ascii="Courier New" w:hAnsi="Courier New" w:cs="Courier New"/>
+        </w:rPr>
+      </w:pPr>
+      <w:r>
+        <w:rPr>
+          <w:rFonts w:ascii="Courier New" w:hAnsi="Courier New" w:cs="Courier New"/>
+        </w:rPr>
+        <w:t xml:space="preserve">          </w:t>
+      </w:r>
+      <w:proofErr w:type="spellStart"/>
+      <w:r>
+        <w:rPr>
+          <w:rFonts w:ascii="Courier New" w:hAnsi="Courier New" w:cs="Courier New"/>
+        </w:rPr>
+        <w:t>ports</w:t>
+      </w:r>
+      <w:proofErr w:type="spellEnd"/>
+      <w:r>
+        <w:rPr>
+          <w:rFonts w:ascii="Courier New" w:hAnsi="Courier New" w:cs="Courier New"/>
+        </w:rPr>
+        <w:t>:</w:t>
+      </w:r>
+    </w:p>
+    <w:p>
+      <w:pPr>
+        <w:rPr>
+          <w:rFonts w:ascii="Courier New" w:hAnsi="Courier New" w:cs="Courier New"/>
+        </w:rPr>
+      </w:pPr>
+      <w:r>
+        <w:rPr>
+          <w:rFonts w:ascii="Courier New" w:hAnsi="Courier New" w:cs="Courier New"/>
+        </w:rPr>
+        <w:t xml:space="preserve">            - </w:t>
+      </w:r>
+      <w:proofErr w:type="spellStart"/>
+      <w:r>
+        <w:rPr>
+          <w:rFonts w:ascii="Courier New" w:hAnsi="Courier New" w:cs="Courier New"/>
+        </w:rPr>
+        <w:t>containerPort</w:t>
+      </w:r>
+      <w:proofErr w:type="spellEnd"/>
+      <w:r>
+        <w:rPr>
+          <w:rFonts w:ascii="Courier New" w:hAnsi="Courier New" w:cs="Courier New"/>
+        </w:rPr>
+        <w:t>: 3000</w:t>
+      </w:r>
+    </w:p>
+    <w:p>
+      <w:pPr>
+        <w:rPr>
+          <w:rFonts w:ascii="Courier New" w:hAnsi="Courier New" w:cs="Courier New"/>
+        </w:rPr>
+      </w:pPr>
+      <w:r>
+        <w:rPr>
+          <w:rFonts w:ascii="Courier New" w:hAnsi="Courier New" w:cs="Courier New"/>
+        </w:rPr>
+        <w:t xml:space="preserve">              </w:t>
+      </w:r>
+      <w:proofErr w:type="spellStart"/>
+      <w:r>
+        <w:rPr>
+          <w:rFonts w:ascii="Courier New" w:hAnsi="Courier New" w:cs="Courier New"/>
+        </w:rPr>
+        <w:t>name</w:t>
+      </w:r>
+      <w:proofErr w:type="spellEnd"/>
+      <w:r>
+        <w:rPr>
+          <w:rFonts w:ascii="Courier New" w:hAnsi="Courier New" w:cs="Courier New"/>
+        </w:rPr>
+        <w:t>: http-</w:t>
+      </w:r>
+      <w:proofErr w:type="spellStart"/>
+      <w:r>
+        <w:rPr>
+          <w:rFonts w:ascii="Courier New" w:hAnsi="Courier New" w:cs="Courier New"/>
+        </w:rPr>
+        <w:t>grafana</w:t>
+      </w:r>
+      <w:proofErr w:type="spellEnd"/>
+    </w:p>
+    <w:p>
+      <w:pPr>
+        <w:rPr>
+          <w:rFonts w:ascii="Courier New" w:hAnsi="Courier New" w:cs="Courier New"/>
+        </w:rPr>
+      </w:pPr>
+      <w:r>
+        <w:rPr>
+          <w:rFonts w:ascii="Courier New" w:hAnsi="Courier New" w:cs="Courier New"/>
+        </w:rPr>
+        <w:t xml:space="preserve">              </w:t>
+      </w:r>
+      <w:proofErr w:type="spellStart"/>
+      <w:r>
+        <w:rPr>
+          <w:rFonts w:ascii="Courier New" w:hAnsi="Courier New" w:cs="Courier New"/>
+        </w:rPr>
+        <w:t>protocol</w:t>
+      </w:r>
+      <w:proofErr w:type="spellEnd"/>
+      <w:r>
+        <w:rPr>
+          <w:rFonts w:ascii="Courier New" w:hAnsi="Courier New" w:cs="Courier New"/>
+        </w:rPr>
+        <w:t>: TCP</w:t>
+      </w:r>
+    </w:p>
+    <w:p>
+      <w:pPr>
+        <w:rPr>
+          <w:rFonts w:ascii="Courier New" w:hAnsi="Courier New" w:cs="Courier New"/>
+        </w:rPr>
+      </w:pPr>
+      <w:r>
+        <w:rPr>
+          <w:rFonts w:ascii="Courier New" w:hAnsi="Courier New" w:cs="Courier New"/>
+        </w:rPr>
+        <w:t xml:space="preserve">          </w:t>
+      </w:r>
+      <w:proofErr w:type="spellStart"/>
+      <w:r>
+        <w:rPr>
+          <w:rFonts w:ascii="Courier New" w:hAnsi="Courier New" w:cs="Courier New"/>
+        </w:rPr>
+        <w:t>readinessProbe</w:t>
+      </w:r>
+      <w:proofErr w:type="spellEnd"/>
+      <w:r>
+        <w:rPr>
+          <w:rFonts w:ascii="Courier New" w:hAnsi="Courier New" w:cs="Courier New"/>
+        </w:rPr>
+        <w:t>:</w:t>
+      </w:r>
+    </w:p>
+    <w:p>
+      <w:pPr>
+        <w:rPr>
+          <w:rFonts w:ascii="Courier New" w:hAnsi="Courier New" w:cs="Courier New"/>
+        </w:rPr>
+      </w:pPr>
+      <w:r>
+        <w:rPr>
+          <w:rFonts w:ascii="Courier New" w:hAnsi="Courier New" w:cs="Courier New"/>
+        </w:rPr>
+        <w:t xml:space="preserve">            </w:t>
+      </w:r>
+      <w:proofErr w:type="spellStart"/>
+      <w:r>
+        <w:rPr>
+          <w:rFonts w:ascii="Courier New" w:hAnsi="Courier New" w:cs="Courier New"/>
+        </w:rPr>
+        <w:t>failureThreshold</w:t>
+      </w:r>
+      <w:proofErr w:type="spellEnd"/>
+      <w:r>
+        <w:rPr>
+          <w:rFonts w:ascii="Courier New" w:hAnsi="Courier New" w:cs="Courier New"/>
+        </w:rPr>
+        <w:t>: 3</w:t>
+      </w:r>
+    </w:p>
+    <w:p>
+      <w:pPr>
+        <w:rPr>
+          <w:rFonts w:ascii="Courier New" w:hAnsi="Courier New" w:cs="Courier New"/>
+        </w:rPr>
+      </w:pPr>
+      <w:r>
+        <w:rPr>
+          <w:rFonts w:ascii="Courier New" w:hAnsi="Courier New" w:cs="Courier New"/>
+        </w:rPr>
+        <w:t xml:space="preserve">            </w:t>
+      </w:r>
+      <w:proofErr w:type="spellStart"/>
+      <w:r>
+        <w:rPr>
+          <w:rFonts w:ascii="Courier New" w:hAnsi="Courier New" w:cs="Courier New"/>
+        </w:rPr>
+        <w:t>httpGet</w:t>
+      </w:r>
+      <w:proofErr w:type="spellEnd"/>
+      <w:r>
+        <w:rPr>
+          <w:rFonts w:ascii="Courier New" w:hAnsi="Courier New" w:cs="Courier New"/>
+        </w:rPr>
+        <w:t>:</w:t>
+      </w:r>
+    </w:p>
+    <w:p>
+      <w:pPr>
+        <w:rPr>
+          <w:rFonts w:ascii="Courier New" w:hAnsi="Courier New" w:cs="Courier New"/>
+        </w:rPr>
+      </w:pPr>
+      <w:r>
+        <w:rPr>
+          <w:rFonts w:ascii="Courier New" w:hAnsi="Courier New" w:cs="Courier New"/>
+        </w:rPr>
+        <w:t xml:space="preserve">              </w:t>
+      </w:r>
+      <w:proofErr w:type="spellStart"/>
+      <w:r>
+        <w:rPr>
+          <w:rFonts w:ascii="Courier New" w:hAnsi="Courier New" w:cs="Courier New"/>
+        </w:rPr>
+        <w:t>path</w:t>
+      </w:r>
+      <w:proofErr w:type="spellEnd"/>
+      <w:r>
+        <w:rPr>
+          <w:rFonts w:ascii="Courier New" w:hAnsi="Courier New" w:cs="Courier New"/>
+        </w:rPr>
+        <w:t>: /robots.txt</w:t>
+      </w:r>
+    </w:p>
+    <w:p>
+      <w:pPr>
+        <w:rPr>
+          <w:rFonts w:ascii="Courier New" w:hAnsi="Courier New" w:cs="Courier New"/>
+        </w:rPr>
+      </w:pPr>
+      <w:r>
+        <w:rPr>
+          <w:rFonts w:ascii="Courier New" w:hAnsi="Courier New" w:cs="Courier New"/>
+        </w:rPr>
+        <w:t xml:space="preserve">              </w:t>
+      </w:r>
+      <w:proofErr w:type="spellStart"/>
+      <w:r>
+        <w:rPr>
+          <w:rFonts w:ascii="Courier New" w:hAnsi="Courier New" w:cs="Courier New"/>
+        </w:rPr>
+        <w:t>port</w:t>
+      </w:r>
+      <w:proofErr w:type="spellEnd"/>
+      <w:r>
+        <w:rPr>
+          <w:rFonts w:ascii="Courier New" w:hAnsi="Courier New" w:cs="Courier New"/>
+        </w:rPr>
+        <w:t>: 3000</w:t>
+      </w:r>
+    </w:p>
+    <w:p>
+      <w:pPr>
+        <w:rPr>
+          <w:rFonts w:ascii="Courier New" w:hAnsi="Courier New" w:cs="Courier New"/>
+        </w:rPr>
+      </w:pPr>
+      <w:r>
+        <w:rPr>
+          <w:rFonts w:ascii="Courier New" w:hAnsi="Courier New" w:cs="Courier New"/>
+        </w:rPr>
+        <w:t xml:space="preserve">              </w:t>
+      </w:r>
+      <w:proofErr w:type="spellStart"/>
+      <w:r>
+        <w:rPr>
+          <w:rFonts w:ascii="Courier New" w:hAnsi="Courier New" w:cs="Courier New"/>
+        </w:rPr>
+        <w:t>scheme</w:t>
+      </w:r>
+      <w:proofErr w:type="spellEnd"/>
+      <w:r>
+        <w:rPr>
+          <w:rFonts w:ascii="Courier New" w:hAnsi="Courier New" w:cs="Courier New"/>
+        </w:rPr>
+        <w:t>: HTTP</w:t>
+      </w:r>
+    </w:p>
+    <w:p>
+      <w:pPr>
+        <w:rPr>
+          <w:rFonts w:ascii="Courier New" w:hAnsi="Courier New" w:cs="Courier New"/>
+        </w:rPr>
+      </w:pPr>
+      <w:r>
+        <w:rPr>
+          <w:rFonts w:ascii="Courier New" w:hAnsi="Courier New" w:cs="Courier New"/>
+        </w:rPr>
+        <w:t xml:space="preserve">            </w:t>
+      </w:r>
+      <w:proofErr w:type="spellStart"/>
+      <w:r>
+        <w:rPr>
+          <w:rFonts w:ascii="Courier New" w:hAnsi="Courier New" w:cs="Courier New"/>
+        </w:rPr>
+        <w:t>initialDelaySeconds</w:t>
+      </w:r>
+      <w:proofErr w:type="spellEnd"/>
+      <w:r>
+        <w:rPr>
+          <w:rFonts w:ascii="Courier New" w:hAnsi="Courier New" w:cs="Courier New"/>
+        </w:rPr>
+        <w:t>: 10</w:t>
+      </w:r>
+    </w:p>
+    <w:p>
+      <w:pPr>
+        <w:rPr>
+          <w:rFonts w:ascii="Courier New" w:hAnsi="Courier New" w:cs="Courier New"/>
+        </w:rPr>
+      </w:pPr>
+      <w:r>
+        <w:rPr>
+          <w:rFonts w:ascii="Courier New" w:hAnsi="Courier New" w:cs="Courier New"/>
+        </w:rPr>
+        <w:t xml:space="preserve">            </w:t>
+      </w:r>
+      <w:proofErr w:type="spellStart"/>
+      <w:r>
+        <w:rPr>
+          <w:rFonts w:ascii="Courier New" w:hAnsi="Courier New" w:cs="Courier New"/>
+        </w:rPr>
+        <w:t>periodSeconds</w:t>
+      </w:r>
+      <w:proofErr w:type="spellEnd"/>
+      <w:r>
+        <w:rPr>
+          <w:rFonts w:ascii="Courier New" w:hAnsi="Courier New" w:cs="Courier New"/>
+        </w:rPr>
+        <w:t>: 30</w:t>
+      </w:r>
+    </w:p>
+    <w:p>
+      <w:pPr>
+        <w:rPr>
+          <w:rFonts w:ascii="Courier New" w:hAnsi="Courier New" w:cs="Courier New"/>
+        </w:rPr>
+      </w:pPr>
+      <w:r>
+        <w:rPr>
+          <w:rFonts w:ascii="Courier New" w:hAnsi="Courier New" w:cs="Courier New"/>
+        </w:rPr>
+        <w:t xml:space="preserve">            </w:t>
+      </w:r>
+      <w:proofErr w:type="spellStart"/>
+      <w:r>
+        <w:rPr>
+          <w:rFonts w:ascii="Courier New" w:hAnsi="Courier New" w:cs="Courier New"/>
+        </w:rPr>
+        <w:t>successThreshold</w:t>
+      </w:r>
+      <w:proofErr w:type="spellEnd"/>
+      <w:r>
+        <w:rPr>
+          <w:rFonts w:ascii="Courier New" w:hAnsi="Courier New" w:cs="Courier New"/>
+        </w:rPr>
+        <w:t>: 1</w:t>
+      </w:r>
+    </w:p>
+    <w:p>
+      <w:pPr>
+        <w:rPr>
+          <w:rFonts w:ascii="Courier New" w:hAnsi="Courier New" w:cs="Courier New"/>
+        </w:rPr>
+      </w:pPr>
+      <w:r>
+        <w:rPr>
+          <w:rFonts w:ascii="Courier New" w:hAnsi="Courier New" w:cs="Courier New"/>
+        </w:rPr>
+        <w:t xml:space="preserve">            </w:t>
+      </w:r>
+      <w:proofErr w:type="spellStart"/>
+      <w:r>
+        <w:rPr>
+          <w:rFonts w:ascii="Courier New" w:hAnsi="Courier New" w:cs="Courier New"/>
+        </w:rPr>
+        <w:t>timeoutSeconds</w:t>
+      </w:r>
+      <w:proofErr w:type="spellEnd"/>
+      <w:r>
+        <w:rPr>
+          <w:rFonts w:ascii="Courier New" w:hAnsi="Courier New" w:cs="Courier New"/>
+        </w:rPr>
+        <w:t>: 2</w:t>
+      </w:r>
+    </w:p>
+    <w:p>
+      <w:pPr>
+        <w:rPr>
+          <w:rFonts w:ascii="Courier New" w:hAnsi="Courier New" w:cs="Courier New"/>
+        </w:rPr>
+      </w:pPr>
+      <w:r>
+        <w:rPr>
+          <w:rFonts w:ascii="Courier New" w:hAnsi="Courier New" w:cs="Courier New"/>
+        </w:rPr>
+        <w:t xml:space="preserve">          </w:t>
+      </w:r>
+      <w:proofErr w:type="spellStart"/>
+      <w:r>
+        <w:rPr>
+          <w:rFonts w:ascii="Courier New" w:hAnsi="Courier New" w:cs="Courier New"/>
+        </w:rPr>
+        <w:t>livenessProbe</w:t>
+      </w:r>
+      <w:proofErr w:type="spellEnd"/>
+      <w:r>
+        <w:rPr>
+          <w:rFonts w:ascii="Courier New" w:hAnsi="Courier New" w:cs="Courier New"/>
+        </w:rPr>
+        <w:t>:</w:t>
+      </w:r>
+    </w:p>
+    <w:p>
+      <w:pPr>
+        <w:rPr>
+          <w:rFonts w:ascii="Courier New" w:hAnsi="Courier New" w:cs="Courier New"/>
+        </w:rPr>
+      </w:pPr>
+      <w:r>
+        <w:rPr>
+          <w:rFonts w:ascii="Courier New" w:hAnsi="Courier New" w:cs="Courier New"/>
+        </w:rPr>
+        <w:t xml:space="preserve">            </w:t>
+      </w:r>
+      <w:proofErr w:type="spellStart"/>
+      <w:r>
+        <w:rPr>
+          <w:rFonts w:ascii="Courier New" w:hAnsi="Courier New" w:cs="Courier New"/>
+        </w:rPr>
+        <w:t>failureThreshold</w:t>
+      </w:r>
+      <w:proofErr w:type="spellEnd"/>
+      <w:r>
+        <w:rPr>
+          <w:rFonts w:ascii="Courier New" w:hAnsi="Courier New" w:cs="Courier New"/>
+        </w:rPr>
+        <w:t>: 3</w:t>
+      </w:r>
+    </w:p>
+    <w:p>
+      <w:pPr>
+        <w:rPr>
+          <w:rFonts w:ascii="Courier New" w:hAnsi="Courier New" w:cs="Courier New"/>
+        </w:rPr>
+      </w:pPr>
+      <w:r>
+        <w:rPr>
+          <w:rFonts w:ascii="Courier New" w:hAnsi="Courier New" w:cs="Courier New"/>
+        </w:rPr>
+        <w:t xml:space="preserve">            </w:t>
+      </w:r>
+      <w:proofErr w:type="spellStart"/>
+      <w:r>
+        <w:rPr>
+          <w:rFonts w:ascii="Courier New" w:hAnsi="Courier New" w:cs="Courier New"/>
+        </w:rPr>
+        <w:t>initialDelaySeconds</w:t>
+      </w:r>
+      <w:proofErr w:type="spellEnd"/>
+      <w:r>
+        <w:rPr>
+          <w:rFonts w:ascii="Courier New" w:hAnsi="Courier New" w:cs="Courier New"/>
+        </w:rPr>
+        <w:t>: 30</w:t>
+      </w:r>
+    </w:p>
+    <w:p>
+      <w:pPr>
+        <w:rPr>
+          <w:rFonts w:ascii="Courier New" w:hAnsi="Courier New" w:cs="Courier New"/>
+        </w:rPr>
+      </w:pPr>
+      <w:r>
+        <w:rPr>
+          <w:rFonts w:ascii="Courier New" w:hAnsi="Courier New" w:cs="Courier New"/>
+        </w:rPr>
+        <w:t xml:space="preserve">            </w:t>
+      </w:r>
+      <w:proofErr w:type="spellStart"/>
+      <w:r>
+        <w:rPr>
+          <w:rFonts w:ascii="Courier New" w:hAnsi="Courier New" w:cs="Courier New"/>
+        </w:rPr>
+        <w:t>periodSeconds</w:t>
+      </w:r>
+      <w:proofErr w:type="spellEnd"/>
+      <w:r>
+        <w:rPr>
+          <w:rFonts w:ascii="Courier New" w:hAnsi="Courier New" w:cs="Courier New"/>
+        </w:rPr>
+        <w:t>: 10</w:t>
+      </w:r>
+    </w:p>
+    <w:p>
+      <w:pPr>
+        <w:rPr>
+          <w:rFonts w:ascii="Courier New" w:hAnsi="Courier New" w:cs="Courier New"/>
+        </w:rPr>
+      </w:pPr>
+      <w:r>
+        <w:rPr>
+          <w:rFonts w:ascii="Courier New" w:hAnsi="Courier New" w:cs="Courier New"/>
+        </w:rPr>
+        <w:t xml:space="preserve">            </w:t>
+      </w:r>
+      <w:proofErr w:type="spellStart"/>
+      <w:r>
+        <w:rPr>
+          <w:rFonts w:ascii="Courier New" w:hAnsi="Courier New" w:cs="Courier New"/>
+        </w:rPr>
+        <w:t>successThreshold</w:t>
+      </w:r>
+      <w:proofErr w:type="spellEnd"/>
+      <w:r>
+        <w:rPr>
+          <w:rFonts w:ascii="Courier New" w:hAnsi="Courier New" w:cs="Courier New"/>
+        </w:rPr>
+        <w:t>: 1</w:t>
+      </w:r>
+    </w:p>
+    <w:p>
+      <w:pPr>
+        <w:rPr>
+          <w:rFonts w:ascii="Courier New" w:hAnsi="Courier New" w:cs="Courier New"/>
+        </w:rPr>
+      </w:pPr>
+      <w:r>
+        <w:rPr>
+          <w:rFonts w:ascii="Courier New" w:hAnsi="Courier New" w:cs="Courier New"/>
+        </w:rPr>
+        <w:lastRenderedPageBreak/>
+        <w:t xml:space="preserve">            </w:t>
+      </w:r>
+      <w:proofErr w:type="spellStart"/>
+      <w:r>
+        <w:rPr>
+          <w:rFonts w:ascii="Courier New" w:hAnsi="Courier New" w:cs="Courier New"/>
+        </w:rPr>
+        <w:t>tcpSocket</w:t>
+      </w:r>
+      <w:proofErr w:type="spellEnd"/>
+      <w:r>
+        <w:rPr>
+          <w:rFonts w:ascii="Courier New" w:hAnsi="Courier New" w:cs="Courier New"/>
+        </w:rPr>
+        <w:t>:</w:t>
+      </w:r>
+    </w:p>
+    <w:p>
+      <w:pPr>
+        <w:rPr>
+          <w:rFonts w:ascii="Courier New" w:hAnsi="Courier New" w:cs="Courier New"/>
+        </w:rPr>
+      </w:pPr>
+      <w:r>
+        <w:rPr>
+          <w:rFonts w:ascii="Courier New" w:hAnsi="Courier New" w:cs="Courier New"/>
+        </w:rPr>
+        <w:t xml:space="preserve">              </w:t>
+      </w:r>
+      <w:proofErr w:type="spellStart"/>
+      <w:r>
+        <w:rPr>
+          <w:rFonts w:ascii="Courier New" w:hAnsi="Courier New" w:cs="Courier New"/>
+        </w:rPr>
+        <w:t>port</w:t>
+      </w:r>
+      <w:proofErr w:type="spellEnd"/>
+      <w:r>
+        <w:rPr>
+          <w:rFonts w:ascii="Courier New" w:hAnsi="Courier New" w:cs="Courier New"/>
+        </w:rPr>
+        <w:t>: 3000</w:t>
+      </w:r>
+    </w:p>
+    <w:p>
+      <w:pPr>
+        <w:rPr>
+          <w:rFonts w:ascii="Courier New" w:hAnsi="Courier New" w:cs="Courier New"/>
+        </w:rPr>
+      </w:pPr>
+      <w:r>
+        <w:rPr>
+          <w:rFonts w:ascii="Courier New" w:hAnsi="Courier New" w:cs="Courier New"/>
+        </w:rPr>
+        <w:t xml:space="preserve">            </w:t>
+      </w:r>
+      <w:proofErr w:type="spellStart"/>
+      <w:r>
+        <w:rPr>
+          <w:rFonts w:ascii="Courier New" w:hAnsi="Courier New" w:cs="Courier New"/>
+        </w:rPr>
+        <w:t>timeoutSeconds</w:t>
+      </w:r>
+      <w:proofErr w:type="spellEnd"/>
+      <w:r>
+        <w:rPr>
+          <w:rFonts w:ascii="Courier New" w:hAnsi="Courier New" w:cs="Courier New"/>
+        </w:rPr>
+        <w:t>: 1</w:t>
+      </w:r>
+    </w:p>
+    <w:p>
+      <w:pPr>
+        <w:rPr>
+          <w:rFonts w:ascii="Courier New" w:hAnsi="Courier New" w:cs="Courier New"/>
+        </w:rPr>
+      </w:pPr>
+      <w:r>
+        <w:rPr>
+          <w:rFonts w:ascii="Courier New" w:hAnsi="Courier New" w:cs="Courier New"/>
+        </w:rPr>
+        <w:t xml:space="preserve">          </w:t>
+      </w:r>
+      <w:proofErr w:type="spellStart"/>
+      <w:r>
+        <w:rPr>
+          <w:rFonts w:ascii="Courier New" w:hAnsi="Courier New" w:cs="Courier New"/>
+        </w:rPr>
+        <w:t>resources</w:t>
+      </w:r>
+      <w:proofErr w:type="spellEnd"/>
+      <w:r>
+        <w:rPr>
+          <w:rFonts w:ascii="Courier New" w:hAnsi="Courier New" w:cs="Courier New"/>
+        </w:rPr>
+        <w:t>:</w:t>
+      </w:r>
+    </w:p>
+    <w:p>
+      <w:pPr>
+        <w:rPr>
+          <w:rFonts w:ascii="Courier New" w:hAnsi="Courier New" w:cs="Courier New"/>
+        </w:rPr>
+      </w:pPr>
+      <w:r>
+        <w:rPr>
+          <w:rFonts w:ascii="Courier New" w:hAnsi="Courier New" w:cs="Courier New"/>
+        </w:rPr>
+        <w:t xml:space="preserve">            </w:t>
+      </w:r>
+      <w:proofErr w:type="spellStart"/>
+      <w:r>
+        <w:rPr>
+          <w:rFonts w:ascii="Courier New" w:hAnsi="Courier New" w:cs="Courier New"/>
+        </w:rPr>
+        <w:t>requests</w:t>
+      </w:r>
+      <w:proofErr w:type="spellEnd"/>
+      <w:r>
+        <w:rPr>
+          <w:rFonts w:ascii="Courier New" w:hAnsi="Courier New" w:cs="Courier New"/>
+        </w:rPr>
+        <w:t>:</w:t>
+      </w:r>
+    </w:p>
+    <w:p>
+      <w:pPr>
+        <w:rPr>
+          <w:rFonts w:ascii="Courier New" w:hAnsi="Courier New" w:cs="Courier New"/>
+        </w:rPr>
+      </w:pPr>
+      <w:r>
+        <w:rPr>
+          <w:rFonts w:ascii="Courier New" w:hAnsi="Courier New" w:cs="Courier New"/>
+        </w:rPr>
+        <w:t xml:space="preserve">              </w:t>
+      </w:r>
+      <w:proofErr w:type="spellStart"/>
+      <w:r>
+        <w:rPr>
+          <w:rFonts w:ascii="Courier New" w:hAnsi="Courier New" w:cs="Courier New"/>
+        </w:rPr>
+        <w:t>cpu</w:t>
+      </w:r>
+      <w:proofErr w:type="spellEnd"/>
+      <w:r>
+        <w:rPr>
+          <w:rFonts w:ascii="Courier New" w:hAnsi="Courier New" w:cs="Courier New"/>
+        </w:rPr>
+        <w:t>: 250m</w:t>
+      </w:r>
+    </w:p>
+    <w:p>
+      <w:pPr>
+        <w:rPr>
+          <w:rFonts w:ascii="Courier New" w:hAnsi="Courier New" w:cs="Courier New"/>
+        </w:rPr>
+      </w:pPr>
+      <w:r>
+        <w:rPr>
+          <w:rFonts w:ascii="Courier New" w:hAnsi="Courier New" w:cs="Courier New"/>
+        </w:rPr>
+        <w:t xml:space="preserve">              </w:t>
+      </w:r>
+      <w:proofErr w:type="spellStart"/>
+      <w:r>
+        <w:rPr>
+          <w:rFonts w:ascii="Courier New" w:hAnsi="Courier New" w:cs="Courier New"/>
+        </w:rPr>
+        <w:t>memory</w:t>
+      </w:r>
+      <w:proofErr w:type="spellEnd"/>
+      <w:r>
+        <w:rPr>
+          <w:rFonts w:ascii="Courier New" w:hAnsi="Courier New" w:cs="Courier New"/>
+        </w:rPr>
+        <w:t>: 750Mi</w:t>
+      </w:r>
+    </w:p>
+    <w:p>
+      <w:pPr>
+        <w:rPr>
+          <w:rFonts w:ascii="Courier New" w:hAnsi="Courier New" w:cs="Courier New"/>
+        </w:rPr>
+      </w:pPr>
+      <w:r>
+        <w:rPr>
+          <w:rFonts w:ascii="Courier New" w:hAnsi="Courier New" w:cs="Courier New"/>
+        </w:rPr>
+        <w:t xml:space="preserve">          </w:t>
+      </w:r>
+      <w:proofErr w:type="spellStart"/>
+      <w:r>
+        <w:rPr>
+          <w:rFonts w:ascii="Courier New" w:hAnsi="Courier New" w:cs="Courier New"/>
+        </w:rPr>
+        <w:t>volumeMounts</w:t>
+      </w:r>
+      <w:proofErr w:type="spellEnd"/>
+      <w:r>
+        <w:rPr>
+          <w:rFonts w:ascii="Courier New" w:hAnsi="Courier New" w:cs="Courier New"/>
+        </w:rPr>
+        <w:t>:</w:t>
+      </w:r>
+    </w:p>
+    <w:p>
+      <w:pPr>
+        <w:rPr>
+          <w:rFonts w:ascii="Courier New" w:hAnsi="Courier New" w:cs="Courier New"/>
+        </w:rPr>
+      </w:pPr>
+      <w:r>
+        <w:rPr>
+          <w:rFonts w:ascii="Courier New" w:hAnsi="Courier New" w:cs="Courier New"/>
+        </w:rPr>
+        <w:t xml:space="preserve">            - </w:t>
+      </w:r>
+      <w:proofErr w:type="spellStart"/>
+      <w:r>
+        <w:rPr>
+          <w:rFonts w:ascii="Courier New" w:hAnsi="Courier New" w:cs="Courier New"/>
+        </w:rPr>
+        <w:t>mountPath</w:t>
+      </w:r>
+      <w:proofErr w:type="spellEnd"/>
+      <w:r>
+        <w:rPr>
+          <w:rFonts w:ascii="Courier New" w:hAnsi="Courier New" w:cs="Courier New"/>
+        </w:rPr>
+        <w:t>: /</w:t>
+      </w:r>
+      <w:proofErr w:type="spellStart"/>
+      <w:r>
+        <w:rPr>
+          <w:rFonts w:ascii="Courier New" w:hAnsi="Courier New" w:cs="Courier New"/>
+        </w:rPr>
+        <w:t>var</w:t>
+      </w:r>
+      <w:proofErr w:type="spellEnd"/>
+      <w:r>
+        <w:rPr>
+          <w:rFonts w:ascii="Courier New" w:hAnsi="Courier New" w:cs="Courier New"/>
+        </w:rPr>
+        <w:t>/</w:t>
+      </w:r>
+      <w:proofErr w:type="spellStart"/>
+      <w:r>
+        <w:rPr>
+          <w:rFonts w:ascii="Courier New" w:hAnsi="Courier New" w:cs="Courier New"/>
+        </w:rPr>
+        <w:t>lib</w:t>
+      </w:r>
+      <w:proofErr w:type="spellEnd"/>
+      <w:r>
+        <w:rPr>
+          <w:rFonts w:ascii="Courier New" w:hAnsi="Courier New" w:cs="Courier New"/>
+        </w:rPr>
+        <w:t>/</w:t>
+      </w:r>
+      <w:proofErr w:type="spellStart"/>
+      <w:r>
+        <w:rPr>
+          <w:rFonts w:ascii="Courier New" w:hAnsi="Courier New" w:cs="Courier New"/>
+        </w:rPr>
+        <w:t>grafana</w:t>
+      </w:r>
+      <w:proofErr w:type="spellEnd"/>
+    </w:p>
+    <w:p>
+      <w:pPr>
+        <w:rPr>
+          <w:rFonts w:ascii="Courier New" w:hAnsi="Courier New" w:cs="Courier New"/>
+        </w:rPr>
+      </w:pPr>
+      <w:r>
+        <w:rPr>
+          <w:rFonts w:ascii="Courier New" w:hAnsi="Courier New" w:cs="Courier New"/>
+        </w:rPr>
+        <w:t xml:space="preserve">              </w:t>
+      </w:r>
+      <w:proofErr w:type="spellStart"/>
+      <w:r>
+        <w:rPr>
+          <w:rFonts w:ascii="Courier New" w:hAnsi="Courier New" w:cs="Courier New"/>
+        </w:rPr>
+        <w:t>name</w:t>
+      </w:r>
+      <w:proofErr w:type="spellEnd"/>
+      <w:r>
+        <w:rPr>
+          <w:rFonts w:ascii="Courier New" w:hAnsi="Courier New" w:cs="Courier New"/>
+        </w:rPr>
+        <w:t xml:space="preserve">: </w:t>
+      </w:r>
+      <w:proofErr w:type="spellStart"/>
+      <w:r>
+        <w:rPr>
+          <w:rFonts w:ascii="Courier New" w:hAnsi="Courier New" w:cs="Courier New"/>
+        </w:rPr>
+        <w:t>grafana-pv</w:t>
+      </w:r>
+      <w:proofErr w:type="spellEnd"/>
+    </w:p>
+    <w:p>
+      <w:pPr>
+        <w:rPr>
+          <w:rFonts w:ascii="Courier New" w:hAnsi="Courier New" w:cs="Courier New"/>
+        </w:rPr>
+      </w:pPr>
+      <w:r>
+        <w:rPr>
+          <w:rFonts w:ascii="Courier New" w:hAnsi="Courier New" w:cs="Courier New"/>
+        </w:rPr>
+        <w:t xml:space="preserve">      </w:t>
+      </w:r>
+      <w:proofErr w:type="spellStart"/>
+      <w:r>
+        <w:rPr>
+          <w:rFonts w:ascii="Courier New" w:hAnsi="Courier New" w:cs="Courier New"/>
+        </w:rPr>
+        <w:t>volumes</w:t>
+      </w:r>
+      <w:proofErr w:type="spellEnd"/>
+      <w:r>
+        <w:rPr>
+          <w:rFonts w:ascii="Courier New" w:hAnsi="Courier New" w:cs="Courier New"/>
+        </w:rPr>
+        <w:t>:</w:t>
+      </w:r>
+    </w:p>
+    <w:p>
+      <w:pPr>
+        <w:rPr>
+          <w:rFonts w:ascii="Courier New" w:hAnsi="Courier New" w:cs="Courier New"/>
+        </w:rPr>
+      </w:pPr>
+      <w:r>
+        <w:rPr>
+          <w:rFonts w:ascii="Courier New" w:hAnsi="Courier New" w:cs="Courier New"/>
+        </w:rPr>
+        <w:t xml:space="preserve">        - </w:t>
+      </w:r>
+      <w:proofErr w:type="spellStart"/>
+      <w:r>
+        <w:rPr>
+          <w:rFonts w:ascii="Courier New" w:hAnsi="Courier New" w:cs="Courier New"/>
+        </w:rPr>
+        <w:t>name</w:t>
+      </w:r>
+      <w:proofErr w:type="spellEnd"/>
+      <w:r>
+        <w:rPr>
+          <w:rFonts w:ascii="Courier New" w:hAnsi="Courier New" w:cs="Courier New"/>
+        </w:rPr>
+        <w:t xml:space="preserve">: </w:t>
+      </w:r>
+      <w:proofErr w:type="spellStart"/>
+      <w:r>
+        <w:rPr>
+          <w:rFonts w:ascii="Courier New" w:hAnsi="Courier New" w:cs="Courier New"/>
+        </w:rPr>
+        <w:t>grafana-pv</w:t>
+      </w:r>
+      <w:proofErr w:type="spellEnd"/>
+    </w:p>
+    <w:p>
+      <w:pPr>
+        <w:rPr>
+          <w:rFonts w:ascii="Courier New" w:hAnsi="Courier New" w:cs="Courier New"/>
+        </w:rPr>
+      </w:pPr>
+      <w:r>
+        <w:rPr>
+          <w:rFonts w:ascii="Courier New" w:hAnsi="Courier New" w:cs="Courier New"/>
+        </w:rPr>
+        <w:t xml:space="preserve">          </w:t>
+      </w:r>
+      <w:proofErr w:type="spellStart"/>
+      <w:r>
+        <w:rPr>
+          <w:rFonts w:ascii="Courier New" w:hAnsi="Courier New" w:cs="Courier New"/>
+        </w:rPr>
+        <w:t>persistentVolumeClaim</w:t>
+      </w:r>
+      <w:proofErr w:type="spellEnd"/>
+      <w:r>
+        <w:rPr>
+          <w:rFonts w:ascii="Courier New" w:hAnsi="Courier New" w:cs="Courier New"/>
+        </w:rPr>
+        <w:t>:</w:t>
+      </w:r>
+    </w:p>
+    <w:p>
+      <w:pPr>
+        <w:rPr>
+          <w:rFonts w:ascii="Courier New" w:hAnsi="Courier New" w:cs="Courier New"/>
+        </w:rPr>
+      </w:pPr>
+      <w:r>
+        <w:rPr>
+          <w:rFonts w:ascii="Courier New" w:hAnsi="Courier New" w:cs="Courier New"/>
+        </w:rPr>
+        <w:t xml:space="preserve">            </w:t>
+      </w:r>
+      <w:proofErr w:type="spellStart"/>
+      <w:r>
+        <w:rPr>
+          <w:rFonts w:ascii="Courier New" w:hAnsi="Courier New" w:cs="Courier New"/>
+        </w:rPr>
+        <w:t>claimName</w:t>
+      </w:r>
+      <w:proofErr w:type="spellEnd"/>
+      <w:r>
+        <w:rPr>
+          <w:rFonts w:ascii="Courier New" w:hAnsi="Courier New" w:cs="Courier New"/>
+        </w:rPr>
+        <w:t xml:space="preserve">: </w:t>
+      </w:r>
+      <w:proofErr w:type="spellStart"/>
+      <w:r>
+        <w:rPr>
+          <w:rFonts w:ascii="Courier New" w:hAnsi="Courier New" w:cs="Courier New"/>
+        </w:rPr>
+        <w:t>grafana-pvc</w:t>
+      </w:r>
+      <w:proofErr w:type="spellEnd"/>
+    </w:p>
+    <w:p>
+      <w:pPr>
+        <w:rPr>
+          <w:rFonts w:ascii="Courier New" w:hAnsi="Courier New" w:cs="Courier New"/>
+        </w:rPr>
+      </w:pPr>
+      <w:r>
+        <w:rPr>
+          <w:rFonts w:ascii="Courier New" w:hAnsi="Courier New" w:cs="Courier New"/>
+        </w:rPr>
+        <w:t>---</w:t>
+      </w:r>
+    </w:p>
+    <w:p>
+      <w:pPr>
+        <w:rPr>
+          <w:rFonts w:ascii="Courier New" w:hAnsi="Courier New" w:cs="Courier New"/>
+        </w:rPr>
+      </w:pPr>
+      <w:proofErr w:type="spellStart"/>
+      <w:r>
+        <w:rPr>
+          <w:rFonts w:ascii="Courier New" w:hAnsi="Courier New" w:cs="Courier New"/>
+        </w:rPr>
+        <w:t>apiVersion</w:t>
+      </w:r>
+      <w:proofErr w:type="spellEnd"/>
+      <w:r>
+        <w:rPr>
+          <w:rFonts w:ascii="Courier New" w:hAnsi="Courier New" w:cs="Courier New"/>
+        </w:rPr>
+        <w:t>: v1</w:t>
+      </w:r>
+    </w:p>
+    <w:p>
+      <w:pPr>
+        <w:rPr>
+          <w:rFonts w:ascii="Courier New" w:hAnsi="Courier New" w:cs="Courier New"/>
+        </w:rPr>
+      </w:pPr>
+      <w:proofErr w:type="spellStart"/>
+      <w:r>
+        <w:rPr>
+          <w:rFonts w:ascii="Courier New" w:hAnsi="Courier New" w:cs="Courier New"/>
+        </w:rPr>
+        <w:t>kind</w:t>
+      </w:r>
+      <w:proofErr w:type="spellEnd"/>
+      <w:r>
+        <w:rPr>
+          <w:rFonts w:ascii="Courier New" w:hAnsi="Courier New" w:cs="Courier New"/>
+        </w:rPr>
+        <w:t xml:space="preserve">: </w:t>
+      </w:r>
+      <w:proofErr w:type="spellStart"/>
+      <w:r>
+        <w:rPr>
+          <w:rFonts w:ascii="Courier New" w:hAnsi="Courier New" w:cs="Courier New"/>
+        </w:rPr>
+        <w:t>Service</w:t>
+      </w:r>
+      <w:proofErr w:type="spellEnd"/>
+    </w:p>
+    <w:p>
+      <w:pPr>
+        <w:rPr>
+          <w:rFonts w:ascii="Courier New" w:hAnsi="Courier New" w:cs="Courier New"/>
+        </w:rPr>
+      </w:pPr>
+      <w:proofErr w:type="spellStart"/>
+      <w:r>
+        <w:rPr>
+          <w:rFonts w:ascii="Courier New" w:hAnsi="Courier New" w:cs="Courier New"/>
+        </w:rPr>
+        <w:t>metadata</w:t>
+      </w:r>
+      <w:proofErr w:type="spellEnd"/>
+      <w:r>
+        <w:rPr>
+          <w:rFonts w:ascii="Courier New" w:hAnsi="Courier New" w:cs="Courier New"/>
+        </w:rPr>
+        <w:t>:</w:t>
+      </w:r>
+    </w:p>
+    <w:p>
+      <w:pPr>
+        <w:rPr>
+          <w:rFonts w:ascii="Courier New" w:hAnsi="Courier New" w:cs="Courier New"/>
+        </w:rPr>
+      </w:pPr>
+      <w:r>
+        <w:rPr>
+          <w:rFonts w:ascii="Courier New" w:hAnsi="Courier New" w:cs="Courier New"/>
+        </w:rPr>
+        <w:t xml:space="preserve">  </w:t>
+      </w:r>
+      <w:proofErr w:type="spellStart"/>
+      <w:r>
+        <w:rPr>
+          <w:rFonts w:ascii="Courier New" w:hAnsi="Courier New" w:cs="Courier New"/>
+        </w:rPr>
+        <w:t>name</w:t>
+      </w:r>
+      <w:proofErr w:type="spellEnd"/>
+      <w:r>
+        <w:rPr>
+          <w:rFonts w:ascii="Courier New" w:hAnsi="Courier New" w:cs="Courier New"/>
+        </w:rPr>
+        <w:t xml:space="preserve">: </w:t>
+      </w:r>
+      <w:proofErr w:type="spellStart"/>
+      <w:r>
+        <w:rPr>
+          <w:rFonts w:ascii="Courier New" w:hAnsi="Courier New" w:cs="Courier New"/>
+        </w:rPr>
+        <w:t>grafana</w:t>
+      </w:r>
+      <w:proofErr w:type="spellEnd"/>
+    </w:p>
+    <w:p>
+      <w:pPr>
+        <w:rPr>
+          <w:rFonts w:ascii="Courier New" w:hAnsi="Courier New" w:cs="Courier New"/>
+        </w:rPr>
+      </w:pPr>
+      <w:proofErr w:type="spellStart"/>
+      <w:r>
+        <w:rPr>
+          <w:rFonts w:ascii="Courier New" w:hAnsi="Courier New" w:cs="Courier New"/>
+        </w:rPr>
+        <w:t>spec</w:t>
+      </w:r>
+      <w:proofErr w:type="spellEnd"/>
+      <w:r>
+        <w:rPr>
+          <w:rFonts w:ascii="Courier New" w:hAnsi="Courier New" w:cs="Courier New"/>
+        </w:rPr>
+        <w:t>:</w:t>
+      </w:r>
+    </w:p>
+    <w:p>
+      <w:pPr>
+        <w:rPr>
+          <w:rFonts w:ascii="Courier New" w:hAnsi="Courier New" w:cs="Courier New"/>
+        </w:rPr>
+      </w:pPr>
+      <w:r>
+        <w:rPr>
+          <w:rFonts w:ascii="Courier New" w:hAnsi="Courier New" w:cs="Courier New"/>
+        </w:rPr>
+        <w:t xml:space="preserve">  </w:t>
+      </w:r>
+      <w:proofErr w:type="spellStart"/>
+      <w:r>
+        <w:rPr>
+          <w:rFonts w:ascii="Courier New" w:hAnsi="Courier New" w:cs="Courier New"/>
+        </w:rPr>
+        <w:t>ports</w:t>
+      </w:r>
+      <w:proofErr w:type="spellEnd"/>
+      <w:r>
+        <w:rPr>
+          <w:rFonts w:ascii="Courier New" w:hAnsi="Courier New" w:cs="Courier New"/>
+        </w:rPr>
+        <w:t>:</w:t>
+      </w:r>
+    </w:p>
+    <w:p>
+      <w:pPr>
+        <w:rPr>
+          <w:rFonts w:ascii="Courier New" w:hAnsi="Courier New" w:cs="Courier New"/>
+        </w:rPr>
+      </w:pPr>
+      <w:r>
+        <w:rPr>
+          <w:rFonts w:ascii="Courier New" w:hAnsi="Courier New" w:cs="Courier New"/>
+        </w:rPr>
+        <w:t xml:space="preserve">    - </w:t>
+      </w:r>
+      <w:proofErr w:type="spellStart"/>
+      <w:r>
+        <w:rPr>
+          <w:rFonts w:ascii="Courier New" w:hAnsi="Courier New" w:cs="Courier New"/>
+        </w:rPr>
+        <w:t>port</w:t>
+      </w:r>
+      <w:proofErr w:type="spellEnd"/>
+      <w:r>
+        <w:rPr>
+          <w:rFonts w:ascii="Courier New" w:hAnsi="Courier New" w:cs="Courier New"/>
+        </w:rPr>
+        <w:t>: 3000</w:t>
+      </w:r>
+    </w:p>
+    <w:p>
+      <w:pPr>
+        <w:rPr>
+          <w:rFonts w:ascii="Courier New" w:hAnsi="Courier New" w:cs="Courier New"/>
+        </w:rPr>
+      </w:pPr>
+      <w:r>
+        <w:rPr>
+          <w:rFonts w:ascii="Courier New" w:hAnsi="Courier New" w:cs="Courier New"/>
+        </w:rPr>
+        <w:t xml:space="preserve">      </w:t>
+      </w:r>
+      <w:proofErr w:type="spellStart"/>
+      <w:r>
+        <w:rPr>
+          <w:rFonts w:ascii="Courier New" w:hAnsi="Courier New" w:cs="Courier New"/>
+        </w:rPr>
+        <w:t>protocol</w:t>
+      </w:r>
+      <w:proofErr w:type="spellEnd"/>
+      <w:r>
+        <w:rPr>
+          <w:rFonts w:ascii="Courier New" w:hAnsi="Courier New" w:cs="Courier New"/>
+        </w:rPr>
+        <w:t>: TCP</w:t>
+      </w:r>
+    </w:p>
+    <w:p>
+      <w:pPr>
+        <w:rPr>
+          <w:rFonts w:ascii="Courier New" w:hAnsi="Courier New" w:cs="Courier New"/>
+        </w:rPr>
+      </w:pPr>
+      <w:r>
+        <w:rPr>
+          <w:rFonts w:ascii="Courier New" w:hAnsi="Courier New" w:cs="Courier New"/>
+        </w:rPr>
+        <w:t xml:space="preserve">      </w:t>
+      </w:r>
+      <w:proofErr w:type="spellStart"/>
+      <w:r>
+        <w:rPr>
+          <w:rFonts w:ascii="Courier New" w:hAnsi="Courier New" w:cs="Courier New"/>
+        </w:rPr>
+        <w:t>targetPort</w:t>
+      </w:r>
+      <w:proofErr w:type="spellEnd"/>
+      <w:r>
+        <w:rPr>
+          <w:rFonts w:ascii="Courier New" w:hAnsi="Courier New" w:cs="Courier New"/>
+        </w:rPr>
+        <w:t>: http-</w:t>
+      </w:r>
+      <w:proofErr w:type="spellStart"/>
+      <w:r>
+        <w:rPr>
+          <w:rFonts w:ascii="Courier New" w:hAnsi="Courier New" w:cs="Courier New"/>
+        </w:rPr>
+        <w:t>grafana</w:t>
+      </w:r>
+      <w:proofErr w:type="spellEnd"/>
+    </w:p>
+    <w:p>
+      <w:pPr>
+        <w:rPr>
+          <w:rFonts w:ascii="Courier New" w:hAnsi="Courier New" w:cs="Courier New"/>
+        </w:rPr>
+      </w:pPr>
+      <w:r>
+        <w:rPr>
+          <w:rFonts w:ascii="Courier New" w:hAnsi="Courier New" w:cs="Courier New"/>
+        </w:rPr>
+        <w:t xml:space="preserve">      </w:t>
+      </w:r>
+      <w:proofErr w:type="spellStart"/>
+      <w:r>
+        <w:rPr>
+          <w:rFonts w:ascii="Courier New" w:hAnsi="Courier New" w:cs="Courier New"/>
+        </w:rPr>
+        <w:t>nodePort</w:t>
+      </w:r>
+      <w:proofErr w:type="spellEnd"/>
+      <w:r>
+        <w:rPr>
+          <w:rFonts w:ascii="Courier New" w:hAnsi="Courier New" w:cs="Courier New"/>
+        </w:rPr>
+        <w:t>: 30180</w:t>
+      </w:r>
+    </w:p>
+    <w:p>
+      <w:pPr>
+        <w:rPr>
+          <w:rFonts w:ascii="Courier New" w:hAnsi="Courier New" w:cs="Courier New"/>
+        </w:rPr>
+      </w:pPr>
+      <w:r>
+        <w:rPr>
+          <w:rFonts w:ascii="Courier New" w:hAnsi="Courier New" w:cs="Courier New"/>
+        </w:rPr>
+        <w:t xml:space="preserve">  selector:</w:t>
+      </w:r>
+    </w:p>
+    <w:p>
+      <w:pPr>
+        <w:rPr>
+          <w:rFonts w:ascii="Courier New" w:hAnsi="Courier New" w:cs="Courier New"/>
+        </w:rPr>
+      </w:pPr>
+      <w:r>
+        <w:rPr>
+          <w:rFonts w:ascii="Courier New" w:hAnsi="Courier New" w:cs="Courier New"/>
+        </w:rPr>
+        <w:t xml:space="preserve">    app: </w:t>
+      </w:r>
+      <w:proofErr w:type="spellStart"/>
+      <w:r>
+        <w:rPr>
+          <w:rFonts w:ascii="Courier New" w:hAnsi="Courier New" w:cs="Courier New"/>
+        </w:rPr>
+        <w:t>grafana</w:t>
+      </w:r>
+      <w:proofErr w:type="spellEnd"/>
+    </w:p>
+    <w:p>
+      <w:pPr>
+        <w:rPr>
+          <w:rFonts w:ascii="Courier New" w:hAnsi="Courier New" w:cs="Courier New"/>
+        </w:rPr>
+      </w:pPr>
+      <w:r>
+        <w:rPr>
+          <w:rFonts w:ascii="Courier New" w:hAnsi="Courier New" w:cs="Courier New"/>
+        </w:rPr>
+        <w:t xml:space="preserve">  </w:t>
+      </w:r>
+      <w:proofErr w:type="spellStart"/>
+      <w:r>
+        <w:rPr>
+          <w:rFonts w:ascii="Courier New" w:hAnsi="Courier New" w:cs="Courier New"/>
+        </w:rPr>
+        <w:t>sessionAffinity</w:t>
+      </w:r>
+      <w:proofErr w:type="spellEnd"/>
+      <w:r>
+        <w:rPr>
+          <w:rFonts w:ascii="Courier New" w:hAnsi="Courier New" w:cs="Courier New"/>
+        </w:rPr>
+        <w:t xml:space="preserve">: </w:t>
+      </w:r>
+      <w:proofErr w:type="spellStart"/>
+      <w:r>
+        <w:rPr>
+          <w:rFonts w:ascii="Courier New" w:hAnsi="Courier New" w:cs="Courier New"/>
+        </w:rPr>
+        <w:t>None</w:t>
+      </w:r>
+      <w:proofErr w:type="spellEnd"/>
+    </w:p>
+    <w:p>
+      <w:pPr>
+        <w:rPr>
+          <w:rFonts w:ascii="Courier New" w:hAnsi="Courier New" w:cs="Courier New"/>
+        </w:rPr>
+      </w:pPr>
+      <w:r>
+        <w:rPr>
+          <w:rFonts w:ascii="Courier New" w:hAnsi="Courier New" w:cs="Courier New"/>
+        </w:rPr>
+        <w:t xml:space="preserve">  </w:t>
+      </w:r>
+      <w:proofErr w:type="spellStart"/>
+      <w:r>
+        <w:rPr>
+          <w:rFonts w:ascii="Courier New" w:hAnsi="Courier New" w:cs="Courier New"/>
+        </w:rPr>
+        <w:t>type</w:t>
+      </w:r>
+      <w:proofErr w:type="spellEnd"/>
+      <w:r>
+        <w:rPr>
+          <w:rFonts w:ascii="Courier New" w:hAnsi="Courier New" w:cs="Courier New"/>
+        </w:rPr>
+        <w:t xml:space="preserve">: </w:t>
+      </w:r>
+      <w:proofErr w:type="spellStart"/>
+      <w:r>
+        <w:rPr>
+          <w:rFonts w:ascii="Courier New" w:hAnsi="Courier New" w:cs="Courier New"/>
+        </w:rPr>
+        <w:t>NodePort</w:t>
+      </w:r>
+      <w:proofErr w:type="spellEnd"/>
+    </w:p>
+    <w:p>
+      <w:pPr>
+        <w:rPr>
+          <w:rFonts w:ascii="Courier New" w:hAnsi="Courier New" w:cs="Courier New"/>
+        </w:rPr>
+      </w:pPr>
+    </w:p>
+    <w:p>
+      <w:r>
+        <w:rPr>
+          <w:rFonts w:cs="Courier New"/>
+        </w:rPr>
+        <w:lastRenderedPageBreak/>
+        <w:t xml:space="preserve">Aplicamos el archivo y, luego de un minuto, tendremos la aplicación y el puerto 30180 disponibles para conectarnos a </w:t>
+      </w:r>
+      <w:proofErr w:type="spellStart"/>
+      <w:r>
+        <w:rPr>
+          <w:rFonts w:cs="Courier New"/>
+        </w:rPr>
+        <w:t>Grafana</w:t>
+      </w:r>
+      <w:proofErr w:type="spellEnd"/>
+      <w:r>
+        <w:rPr>
+          <w:rFonts w:cs="Courier New"/>
+        </w:rPr>
+        <w:t xml:space="preserve">. Iniciamos sesión con las credenciales </w:t>
+      </w:r>
+      <w:proofErr w:type="spellStart"/>
+      <w:r>
+        <w:rPr>
+          <w:rFonts w:cs="Courier New"/>
+        </w:rPr>
+        <w:t>admin@admin</w:t>
+      </w:r>
+      <w:proofErr w:type="spellEnd"/>
+      <w:r>
+        <w:rPr>
+          <w:rFonts w:cs="Courier New"/>
+        </w:rPr>
+        <w:t xml:space="preserve"> y, si queremos, le cambiamos la contraseña. En mi caso dejaré la contraseña </w:t>
+      </w:r>
+      <w:proofErr w:type="spellStart"/>
+      <w:r>
+        <w:rPr>
+          <w:rFonts w:cs="Courier New"/>
+        </w:rPr>
+        <w:t>admin</w:t>
+      </w:r>
+      <w:proofErr w:type="spellEnd"/>
+      <w:r>
+        <w:rPr>
+          <w:rFonts w:cs="Courier New"/>
+        </w:rPr>
+        <w:t xml:space="preserve">. Con esto ya tendremos </w:t>
+      </w:r>
+      <w:proofErr w:type="spellStart"/>
+      <w:r>
+        <w:rPr>
+          <w:rFonts w:cs="Courier New"/>
+        </w:rPr>
+        <w:t>Grafana</w:t>
+      </w:r>
+      <w:proofErr w:type="spellEnd"/>
+      <w:r>
+        <w:rPr>
+          <w:rFonts w:cs="Courier New"/>
+        </w:rPr>
+        <w:t xml:space="preserve"> instalado y preparado para configurar.</w:t>
+      </w:r>
+    </w:p>
+    <w:p/>
+    <w:p>
+      <w:pPr>
+        <w:jc w:val="left"/>
+        <w:rPr>
+          <w:rFonts w:eastAsiaTheme="majorEastAsia" w:cstheme="majorBidi"/>
+          <w:b/>
+          <w:color w:val="000000" w:themeColor="text1"/>
+          <w:sz w:val="28"/>
+          <w:szCs w:val="26"/>
+        </w:rPr>
+      </w:pPr>
+      <w:r>
+        <w:br w:type="page"/>
+      </w:r>
+    </w:p>
+    <w:p>
+      <w:pPr>
+        <w:pStyle w:val="Ttulo2"/>
+      </w:pPr>
+      <w:r>
+        <w:lastRenderedPageBreak/>
+        <w:t xml:space="preserve">Instalación de </w:t>
+      </w:r>
+      <w:proofErr w:type="spellStart"/>
+      <w:r>
         <w:t>Netbox</w:t>
       </w:r>
       <w:bookmarkEnd w:id="8"/>
@@ -7049,6 +10289,7 @@
       </w:pPr>
       <w:bookmarkStart w:id="9" w:name="_Toc135163176"/>
       <w:r>
+        <w:lastRenderedPageBreak/>
         <w:t xml:space="preserve">Instalación </w:t>
       </w:r>
       <w:r>
@@ -7380,6 +10621,7 @@
       </w:pPr>
       <w:bookmarkStart w:id="10" w:name="_Toc135163177"/>
       <w:r>
+        <w:lastRenderedPageBreak/>
         <w:t xml:space="preserve">Configuración del repositorio </w:t>
       </w:r>
       <w:r>
@@ -7512,6 +10754,7 @@
       </w:pPr>
       <w:bookmarkStart w:id="11" w:name="_Toc135163178"/>
       <w:r>
+        <w:lastRenderedPageBreak/>
         <w:t xml:space="preserve">Poblando </w:t>
       </w:r>
       <w:r>
@@ -7826,6 +11069,7 @@
     <w:p/>
     <w:p>
       <w:r>
+        <w:lastRenderedPageBreak/>
         <w:t xml:space="preserve">En </w:t>
       </w:r>
       <w:proofErr w:type="spellStart"/>
@@ -8382,6 +11626,7 @@
     </w:p>
     <w:p>
       <w:r>
+        <w:lastRenderedPageBreak/>
         <w:t>Una vez creada la base, vamos a añadir dispositivos específicos (en este caso Router1)</w:t>
       </w:r>
       <w:r>
@@ -8756,6 +12001,7 @@
       </w:pPr>
       <w:bookmarkStart w:id="12" w:name="_Toc135163179"/>
       <w:r>
+        <w:lastRenderedPageBreak/>
         <w:t xml:space="preserve">Configuración del inventario de </w:t>
       </w:r>
       <w:proofErr w:type="spellStart"/>
@@ -9207,6 +12453,7 @@
     <w:p/>
     <w:p>
       <w:r>
+        <w:lastRenderedPageBreak/>
         <w:t xml:space="preserve">Como mencioné antes, empezaremos creando el archivo de requisitos de colección porque necesitamos el plugin de </w:t>
       </w:r>
       <w:proofErr w:type="spellStart"/>
@@ -9457,6 +12704,7 @@
       </w:pPr>
       <w:bookmarkStart w:id="13" w:name="_Toc135163180"/>
       <w:r>
+        <w:lastRenderedPageBreak/>
         <w:t xml:space="preserve">Configurando el </w:t>
       </w:r>
       <w:proofErr w:type="spellStart"/>
@@ -10300,6 +13548,7 @@
       </w:pPr>
       <w:bookmarkStart w:id="14" w:name="_Toc135163181"/>
       <w:r>
+        <w:lastRenderedPageBreak/>
         <w:t xml:space="preserve">Cambiando parámetros del </w:t>
       </w:r>
       <w:proofErr w:type="spellStart"/>
@@ -10753,6 +14002,7 @@
       </w:pPr>
       <w:bookmarkStart w:id="15" w:name="_Toc135163182"/>
       <w:r>
+        <w:lastRenderedPageBreak/>
         <w:t xml:space="preserve">Ejecución de un </w:t>
       </w:r>
       <w:proofErr w:type="spellStart"/>
@@ -11227,6 +14477,7 @@
         <w:rPr>
           <w:rFonts w:cs="Courier New"/>
         </w:rPr>
+        <w:lastRenderedPageBreak/>
         <w:t xml:space="preserve">El </w:t>
       </w:r>
       <w:proofErr w:type="spellStart"/>
@@ -11797,6 +15048,7 @@
         <w:pStyle w:val="Ttulo1"/>
       </w:pPr>
       <w:r>
+        <w:lastRenderedPageBreak/>
         <w:t xml:space="preserve">Métricas de servidores y de la red con </w:t>
       </w:r>
       <w:proofErr w:type="spellStart"/>
@@ -11806,7 +15058,19 @@
       <w:proofErr w:type="spellEnd"/>
     </w:p>
     <w:p/>
-    <w:p/>
+    <w:p>
+      <w:pPr>
+        <w:jc w:val="left"/>
+      </w:pPr>
+      <w:r>
+        <w:br w:type="page"/>
+      </w:r>
+    </w:p>
+    <w:p>
+      <w:pPr>
+        <w:pStyle w:val="Ttulo2"/>
+      </w:pPr>
+    </w:p>
     <w:sectPr>
       <w:headerReference w:type="default" r:id="rId12"/>
       <w:footerReference w:type="default" r:id="rId13"/>
@@ -14241,6 +17505,7 @@
     <w:rsid w:val="00456019"/>
     <w:rsid w:val="00555470"/>
     <w:rsid w:val="005B7BC9"/>
+    <w:rsid w:val="00CE37F0"/>
   </w:rsids>
   <m:mathPr>
     <m:mathFont m:val="Cambria Math"/>

</xml_diff>